<commit_message>
Update 1. Update Table of Content. 2. Update the protocol name "MS-OXCROPS " in section 4.4.8
</commit_message>
<xml_diff>
--- a/sharepoint/Docs/SharePointTestSuiteSpecification.docx
+++ b/sharepoint/Docs/SharePointTestSuiteSpecification.docx
@@ -182,6 +182,8 @@
         <w:lastRenderedPageBreak/>
         <w:t>Contents</w:t>
       </w:r>
+      <w:bookmarkStart w:id="1" w:name="_GoBack"/>
+      <w:bookmarkEnd w:id="1"/>
     </w:p>
     <w:p>
       <w:pPr>
@@ -198,8 +200,7 @@
         <w:rPr>
           <w:rFonts w:asciiTheme="minorHAnsi" w:eastAsiaTheme="minorEastAsia" w:hAnsiTheme="minorHAnsi" w:cstheme="minorBidi"/>
           <w:noProof/>
-          <w:kern w:val="2"/>
-          <w:sz w:val="21"/>
+          <w:sz w:val="22"/>
           <w:szCs w:val="22"/>
           <w:lang w:eastAsia="zh-CN"/>
         </w:rPr>
@@ -222,7 +223,7 @@
         </w:rPr>
         <w:fldChar w:fldCharType="separate"/>
       </w:r>
-      <w:hyperlink w:anchor="_Toc400796655" w:history="1">
+      <w:hyperlink w:anchor="_Toc466893941" w:history="1">
         <w:r>
           <w:rPr>
             <w:rStyle w:val="Hyperlink"/>
@@ -234,8 +235,7 @@
           <w:rPr>
             <w:rFonts w:asciiTheme="minorHAnsi" w:eastAsiaTheme="minorEastAsia" w:hAnsiTheme="minorHAnsi" w:cstheme="minorBidi"/>
             <w:noProof/>
-            <w:kern w:val="2"/>
-            <w:sz w:val="21"/>
+            <w:sz w:val="22"/>
             <w:szCs w:val="22"/>
             <w:lang w:eastAsia="zh-CN"/>
           </w:rPr>
@@ -267,7 +267,7 @@
             <w:noProof/>
             <w:webHidden/>
           </w:rPr>
-          <w:instrText xml:space="preserve"> PAGEREF _Toc400796655 \h </w:instrText>
+          <w:instrText xml:space="preserve"> PAGEREF _Toc466893941 \h </w:instrText>
         </w:r>
         <w:r>
           <w:rPr>
@@ -308,13 +308,12 @@
         <w:rPr>
           <w:rFonts w:asciiTheme="minorHAnsi" w:eastAsiaTheme="minorEastAsia" w:hAnsiTheme="minorHAnsi" w:cstheme="minorBidi"/>
           <w:noProof/>
-          <w:kern w:val="2"/>
-          <w:sz w:val="21"/>
+          <w:sz w:val="22"/>
           <w:szCs w:val="22"/>
           <w:lang w:eastAsia="zh-CN"/>
         </w:rPr>
       </w:pPr>
-      <w:hyperlink w:anchor="_Toc400796656" w:history="1">
+      <w:hyperlink w:anchor="_Toc466893942" w:history="1">
         <w:r>
           <w:rPr>
             <w:rStyle w:val="Hyperlink"/>
@@ -327,8 +326,7 @@
           <w:rPr>
             <w:rFonts w:asciiTheme="minorHAnsi" w:eastAsiaTheme="minorEastAsia" w:hAnsiTheme="minorHAnsi" w:cstheme="minorBidi"/>
             <w:noProof/>
-            <w:kern w:val="2"/>
-            <w:sz w:val="21"/>
+            <w:sz w:val="22"/>
             <w:szCs w:val="22"/>
             <w:lang w:eastAsia="zh-CN"/>
           </w:rPr>
@@ -361,7 +359,7 @@
             <w:noProof/>
             <w:webHidden/>
           </w:rPr>
-          <w:instrText xml:space="preserve"> PAGEREF _Toc400796656 \h </w:instrText>
+          <w:instrText xml:space="preserve"> PAGEREF _Toc466893942 \h </w:instrText>
         </w:r>
         <w:r>
           <w:rPr>
@@ -402,13 +400,12 @@
         <w:rPr>
           <w:rFonts w:asciiTheme="minorHAnsi" w:eastAsiaTheme="minorEastAsia" w:hAnsiTheme="minorHAnsi" w:cstheme="minorBidi"/>
           <w:noProof/>
-          <w:kern w:val="2"/>
-          <w:sz w:val="21"/>
+          <w:sz w:val="22"/>
           <w:szCs w:val="22"/>
           <w:lang w:eastAsia="zh-CN"/>
         </w:rPr>
       </w:pPr>
-      <w:hyperlink w:anchor="_Toc400796657" w:history="1">
+      <w:hyperlink w:anchor="_Toc466893943" w:history="1">
         <w:r>
           <w:rPr>
             <w:rStyle w:val="Hyperlink"/>
@@ -420,8 +417,7 @@
           <w:rPr>
             <w:rFonts w:asciiTheme="minorHAnsi" w:eastAsiaTheme="minorEastAsia" w:hAnsiTheme="minorHAnsi" w:cstheme="minorBidi"/>
             <w:noProof/>
-            <w:kern w:val="2"/>
-            <w:sz w:val="21"/>
+            <w:sz w:val="22"/>
             <w:szCs w:val="22"/>
             <w:lang w:eastAsia="zh-CN"/>
           </w:rPr>
@@ -453,7 +449,7 @@
             <w:noProof/>
             <w:webHidden/>
           </w:rPr>
-          <w:instrText xml:space="preserve"> PAGEREF _Toc400796657 \h </w:instrText>
+          <w:instrText xml:space="preserve"> PAGEREF _Toc466893943 \h </w:instrText>
         </w:r>
         <w:r>
           <w:rPr>
@@ -494,13 +490,13 @@
         <w:rPr>
           <w:rFonts w:asciiTheme="minorHAnsi" w:eastAsiaTheme="minorEastAsia" w:hAnsiTheme="minorHAnsi" w:cstheme="minorBidi"/>
           <w:noProof/>
-          <w:kern w:val="2"/>
-          <w:sz w:val="21"/>
+          <w:kern w:val="0"/>
+          <w:sz w:val="22"/>
           <w:szCs w:val="22"/>
           <w:lang w:eastAsia="zh-CN"/>
         </w:rPr>
       </w:pPr>
-      <w:hyperlink w:anchor="_Toc400796658" w:history="1">
+      <w:hyperlink w:anchor="_Toc466893944" w:history="1">
         <w:r>
           <w:rPr>
             <w:rStyle w:val="Hyperlink"/>
@@ -512,8 +508,8 @@
           <w:rPr>
             <w:rFonts w:asciiTheme="minorHAnsi" w:eastAsiaTheme="minorEastAsia" w:hAnsiTheme="minorHAnsi" w:cstheme="minorBidi"/>
             <w:noProof/>
-            <w:kern w:val="2"/>
-            <w:sz w:val="21"/>
+            <w:kern w:val="0"/>
+            <w:sz w:val="22"/>
             <w:szCs w:val="22"/>
             <w:lang w:eastAsia="zh-CN"/>
           </w:rPr>
@@ -545,7 +541,7 @@
             <w:noProof/>
             <w:webHidden/>
           </w:rPr>
-          <w:instrText xml:space="preserve"> PAGEREF _Toc400796658 \h </w:instrText>
+          <w:instrText xml:space="preserve"> PAGEREF _Toc466893944 \h </w:instrText>
         </w:r>
         <w:r>
           <w:rPr>
@@ -586,13 +582,13 @@
         <w:rPr>
           <w:rFonts w:asciiTheme="minorHAnsi" w:eastAsiaTheme="minorEastAsia" w:hAnsiTheme="minorHAnsi" w:cstheme="minorBidi"/>
           <w:noProof/>
-          <w:kern w:val="2"/>
-          <w:sz w:val="21"/>
+          <w:kern w:val="0"/>
+          <w:sz w:val="22"/>
           <w:szCs w:val="22"/>
           <w:lang w:eastAsia="zh-CN"/>
         </w:rPr>
       </w:pPr>
-      <w:hyperlink w:anchor="_Toc400796659" w:history="1">
+      <w:hyperlink w:anchor="_Toc466893945" w:history="1">
         <w:r>
           <w:rPr>
             <w:rStyle w:val="Hyperlink"/>
@@ -604,8 +600,8 @@
           <w:rPr>
             <w:rFonts w:asciiTheme="minorHAnsi" w:eastAsiaTheme="minorEastAsia" w:hAnsiTheme="minorHAnsi" w:cstheme="minorBidi"/>
             <w:noProof/>
-            <w:kern w:val="2"/>
-            <w:sz w:val="21"/>
+            <w:kern w:val="0"/>
+            <w:sz w:val="22"/>
             <w:szCs w:val="22"/>
             <w:lang w:eastAsia="zh-CN"/>
           </w:rPr>
@@ -637,7 +633,7 @@
             <w:noProof/>
             <w:webHidden/>
           </w:rPr>
-          <w:instrText xml:space="preserve"> PAGEREF _Toc400796659 \h </w:instrText>
+          <w:instrText xml:space="preserve"> PAGEREF _Toc466893945 \h </w:instrText>
         </w:r>
         <w:r>
           <w:rPr>
@@ -678,13 +674,12 @@
         <w:rPr>
           <w:rFonts w:asciiTheme="minorHAnsi" w:eastAsiaTheme="minorEastAsia" w:hAnsiTheme="minorHAnsi" w:cstheme="minorBidi"/>
           <w:noProof/>
-          <w:kern w:val="2"/>
-          <w:sz w:val="21"/>
+          <w:sz w:val="22"/>
           <w:szCs w:val="22"/>
           <w:lang w:eastAsia="zh-CN"/>
         </w:rPr>
       </w:pPr>
-      <w:hyperlink w:anchor="_Toc400796660" w:history="1">
+      <w:hyperlink w:anchor="_Toc466893946" w:history="1">
         <w:r>
           <w:rPr>
             <w:rStyle w:val="Hyperlink"/>
@@ -697,8 +692,7 @@
           <w:rPr>
             <w:rFonts w:asciiTheme="minorHAnsi" w:eastAsiaTheme="minorEastAsia" w:hAnsiTheme="minorHAnsi" w:cstheme="minorBidi"/>
             <w:noProof/>
-            <w:kern w:val="2"/>
-            <w:sz w:val="21"/>
+            <w:sz w:val="22"/>
             <w:szCs w:val="22"/>
             <w:lang w:eastAsia="zh-CN"/>
           </w:rPr>
@@ -731,7 +725,7 @@
             <w:noProof/>
             <w:webHidden/>
           </w:rPr>
-          <w:instrText xml:space="preserve"> PAGEREF _Toc400796660 \h </w:instrText>
+          <w:instrText xml:space="preserve"> PAGEREF _Toc466893946 \h </w:instrText>
         </w:r>
         <w:r>
           <w:rPr>
@@ -772,13 +766,13 @@
         <w:rPr>
           <w:rFonts w:asciiTheme="minorHAnsi" w:eastAsiaTheme="minorEastAsia" w:hAnsiTheme="minorHAnsi" w:cstheme="minorBidi"/>
           <w:noProof/>
-          <w:kern w:val="2"/>
-          <w:sz w:val="21"/>
+          <w:kern w:val="0"/>
+          <w:sz w:val="22"/>
           <w:szCs w:val="22"/>
           <w:lang w:eastAsia="zh-CN"/>
         </w:rPr>
       </w:pPr>
-      <w:hyperlink w:anchor="_Toc400796661" w:history="1">
+      <w:hyperlink w:anchor="_Toc466893947" w:history="1">
         <w:r>
           <w:rPr>
             <w:rStyle w:val="Hyperlink"/>
@@ -791,8 +785,8 @@
           <w:rPr>
             <w:rFonts w:asciiTheme="minorHAnsi" w:eastAsiaTheme="minorEastAsia" w:hAnsiTheme="minorHAnsi" w:cstheme="minorBidi"/>
             <w:noProof/>
-            <w:kern w:val="2"/>
-            <w:sz w:val="21"/>
+            <w:kern w:val="0"/>
+            <w:sz w:val="22"/>
             <w:szCs w:val="22"/>
             <w:lang w:eastAsia="zh-CN"/>
           </w:rPr>
@@ -825,7 +819,7 @@
             <w:noProof/>
             <w:webHidden/>
           </w:rPr>
-          <w:instrText xml:space="preserve"> PAGEREF _Toc400796661 \h </w:instrText>
+          <w:instrText xml:space="preserve"> PAGEREF _Toc466893947 \h </w:instrText>
         </w:r>
         <w:r>
           <w:rPr>
@@ -866,13 +860,13 @@
         <w:rPr>
           <w:rFonts w:asciiTheme="minorHAnsi" w:eastAsiaTheme="minorEastAsia" w:hAnsiTheme="minorHAnsi" w:cstheme="minorBidi"/>
           <w:noProof/>
-          <w:kern w:val="2"/>
-          <w:sz w:val="21"/>
+          <w:kern w:val="0"/>
+          <w:sz w:val="22"/>
           <w:szCs w:val="22"/>
           <w:lang w:eastAsia="zh-CN"/>
         </w:rPr>
       </w:pPr>
-      <w:hyperlink w:anchor="_Toc400796662" w:history="1">
+      <w:hyperlink w:anchor="_Toc466893948" w:history="1">
         <w:r>
           <w:rPr>
             <w:rStyle w:val="Hyperlink"/>
@@ -885,8 +879,8 @@
           <w:rPr>
             <w:rFonts w:asciiTheme="minorHAnsi" w:eastAsiaTheme="minorEastAsia" w:hAnsiTheme="minorHAnsi" w:cstheme="minorBidi"/>
             <w:noProof/>
-            <w:kern w:val="2"/>
-            <w:sz w:val="21"/>
+            <w:kern w:val="0"/>
+            <w:sz w:val="22"/>
             <w:szCs w:val="22"/>
             <w:lang w:eastAsia="zh-CN"/>
           </w:rPr>
@@ -919,7 +913,7 @@
             <w:noProof/>
             <w:webHidden/>
           </w:rPr>
-          <w:instrText xml:space="preserve"> PAGEREF _Toc400796662 \h </w:instrText>
+          <w:instrText xml:space="preserve"> PAGEREF _Toc466893948 \h </w:instrText>
         </w:r>
         <w:r>
           <w:rPr>
@@ -960,13 +954,13 @@
         <w:rPr>
           <w:rFonts w:asciiTheme="minorHAnsi" w:eastAsiaTheme="minorEastAsia" w:hAnsiTheme="minorHAnsi" w:cstheme="minorBidi"/>
           <w:noProof/>
-          <w:kern w:val="2"/>
-          <w:sz w:val="21"/>
+          <w:kern w:val="0"/>
+          <w:sz w:val="22"/>
           <w:szCs w:val="22"/>
           <w:lang w:eastAsia="zh-CN"/>
         </w:rPr>
       </w:pPr>
-      <w:hyperlink w:anchor="_Toc400796663" w:history="1">
+      <w:hyperlink w:anchor="_Toc466893949" w:history="1">
         <w:r>
           <w:rPr>
             <w:rStyle w:val="Hyperlink"/>
@@ -979,8 +973,8 @@
           <w:rPr>
             <w:rFonts w:asciiTheme="minorHAnsi" w:eastAsiaTheme="minorEastAsia" w:hAnsiTheme="minorHAnsi" w:cstheme="minorBidi"/>
             <w:noProof/>
-            <w:kern w:val="2"/>
-            <w:sz w:val="21"/>
+            <w:kern w:val="0"/>
+            <w:sz w:val="22"/>
             <w:szCs w:val="22"/>
             <w:lang w:eastAsia="zh-CN"/>
           </w:rPr>
@@ -992,7 +986,7 @@
             <w:noProof/>
             <w:lang w:eastAsia="zh-CN"/>
           </w:rPr>
-          <w:t>Transport classes</w:t>
+          <w:t>Helper methods</w:t>
         </w:r>
         <w:r>
           <w:rPr>
@@ -1013,7 +1007,101 @@
             <w:noProof/>
             <w:webHidden/>
           </w:rPr>
-          <w:instrText xml:space="preserve"> PAGEREF _Toc400796663 \h </w:instrText>
+          <w:instrText xml:space="preserve"> PAGEREF _Toc466893949 \h </w:instrText>
+        </w:r>
+        <w:r>
+          <w:rPr>
+            <w:noProof/>
+            <w:webHidden/>
+          </w:rPr>
+        </w:r>
+        <w:r>
+          <w:rPr>
+            <w:noProof/>
+            <w:webHidden/>
+          </w:rPr>
+          <w:fldChar w:fldCharType="separate"/>
+        </w:r>
+        <w:r>
+          <w:rPr>
+            <w:noProof/>
+            <w:webHidden/>
+          </w:rPr>
+          <w:t>7</w:t>
+        </w:r>
+        <w:r>
+          <w:rPr>
+            <w:noProof/>
+            <w:webHidden/>
+          </w:rPr>
+          <w:fldChar w:fldCharType="end"/>
+        </w:r>
+      </w:hyperlink>
+    </w:p>
+    <w:p>
+      <w:pPr>
+        <w:pStyle w:val="TOC2"/>
+        <w:tabs>
+          <w:tab w:val="left" w:pos="749"/>
+          <w:tab w:val="right" w:leader="dot" w:pos="9350"/>
+        </w:tabs>
+        <w:rPr>
+          <w:rFonts w:asciiTheme="minorHAnsi" w:eastAsiaTheme="minorEastAsia" w:hAnsiTheme="minorHAnsi" w:cstheme="minorBidi"/>
+          <w:noProof/>
+          <w:kern w:val="0"/>
+          <w:sz w:val="22"/>
+          <w:szCs w:val="22"/>
+          <w:lang w:eastAsia="zh-CN"/>
+        </w:rPr>
+      </w:pPr>
+      <w:hyperlink w:anchor="_Toc466893950" w:history="1">
+        <w:r>
+          <w:rPr>
+            <w:rStyle w:val="Hyperlink"/>
+            <w:noProof/>
+            <w:lang w:eastAsia="zh-CN"/>
+          </w:rPr>
+          <w:t>4.3</w:t>
+        </w:r>
+        <w:r>
+          <w:rPr>
+            <w:rFonts w:asciiTheme="minorHAnsi" w:eastAsiaTheme="minorEastAsia" w:hAnsiTheme="minorHAnsi" w:cstheme="minorBidi"/>
+            <w:noProof/>
+            <w:kern w:val="0"/>
+            <w:sz w:val="22"/>
+            <w:szCs w:val="22"/>
+            <w:lang w:eastAsia="zh-CN"/>
+          </w:rPr>
+          <w:tab/>
+        </w:r>
+        <w:r>
+          <w:rPr>
+            <w:rStyle w:val="Hyperlink"/>
+            <w:noProof/>
+            <w:lang w:eastAsia="zh-CN"/>
+          </w:rPr>
+          <w:t>Adapter</w:t>
+        </w:r>
+        <w:r>
+          <w:rPr>
+            <w:noProof/>
+            <w:webHidden/>
+          </w:rPr>
+          <w:tab/>
+        </w:r>
+        <w:r>
+          <w:rPr>
+            <w:noProof/>
+            <w:webHidden/>
+          </w:rPr>
+          <w:fldChar w:fldCharType="begin"/>
+        </w:r>
+        <w:r>
+          <w:rPr>
+            <w:noProof/>
+            <w:webHidden/>
+          </w:rPr>
+          <w:instrText xml:space="preserve"> PAGEREF _Toc466893950 \h </w:instrText>
         </w:r>
         <w:r>
           <w:rPr>
@@ -1054,27 +1142,27 @@
         <w:rPr>
           <w:rFonts w:asciiTheme="minorHAnsi" w:eastAsiaTheme="minorEastAsia" w:hAnsiTheme="minorHAnsi" w:cstheme="minorBidi"/>
           <w:noProof/>
-          <w:kern w:val="2"/>
-          <w:sz w:val="21"/>
+          <w:kern w:val="0"/>
+          <w:sz w:val="22"/>
           <w:szCs w:val="22"/>
           <w:lang w:eastAsia="zh-CN"/>
         </w:rPr>
       </w:pPr>
-      <w:hyperlink w:anchor="_Toc400796664" w:history="1">
+      <w:hyperlink w:anchor="_Toc466893951" w:history="1">
         <w:r>
           <w:rPr>
             <w:rStyle w:val="Hyperlink"/>
             <w:noProof/>
             <w:lang w:eastAsia="zh-CN"/>
           </w:rPr>
-          <w:t>4.2.2</w:t>
+          <w:t>4.3.1</w:t>
         </w:r>
         <w:r>
           <w:rPr>
             <w:rFonts w:asciiTheme="minorHAnsi" w:eastAsiaTheme="minorEastAsia" w:hAnsiTheme="minorHAnsi" w:cstheme="minorBidi"/>
             <w:noProof/>
-            <w:kern w:val="2"/>
-            <w:sz w:val="21"/>
+            <w:kern w:val="0"/>
+            <w:sz w:val="22"/>
             <w:szCs w:val="22"/>
             <w:lang w:eastAsia="zh-CN"/>
           </w:rPr>
@@ -1086,7 +1174,7 @@
             <w:noProof/>
             <w:lang w:eastAsia="zh-CN"/>
           </w:rPr>
-          <w:t>Helper methods</w:t>
+          <w:t>Protocol Adapter</w:t>
         </w:r>
         <w:r>
           <w:rPr>
@@ -1107,7 +1195,7 @@
             <w:noProof/>
             <w:webHidden/>
           </w:rPr>
-          <w:instrText xml:space="preserve"> PAGEREF _Toc400796664 \h </w:instrText>
+          <w:instrText xml:space="preserve"> PAGEREF _Toc466893951 \h </w:instrText>
         </w:r>
         <w:r>
           <w:rPr>
@@ -1148,27 +1236,27 @@
         <w:rPr>
           <w:rFonts w:asciiTheme="minorHAnsi" w:eastAsiaTheme="minorEastAsia" w:hAnsiTheme="minorHAnsi" w:cstheme="minorBidi"/>
           <w:noProof/>
-          <w:kern w:val="2"/>
-          <w:sz w:val="21"/>
+          <w:kern w:val="0"/>
+          <w:sz w:val="22"/>
           <w:szCs w:val="22"/>
           <w:lang w:eastAsia="zh-CN"/>
         </w:rPr>
       </w:pPr>
-      <w:hyperlink w:anchor="_Toc400796665" w:history="1">
+      <w:hyperlink w:anchor="_Toc466893952" w:history="1">
         <w:r>
           <w:rPr>
             <w:rStyle w:val="Hyperlink"/>
             <w:noProof/>
             <w:lang w:eastAsia="zh-CN"/>
           </w:rPr>
-          <w:t>4.2.3</w:t>
+          <w:t>4.3.2</w:t>
         </w:r>
         <w:r>
           <w:rPr>
             <w:rFonts w:asciiTheme="minorHAnsi" w:eastAsiaTheme="minorEastAsia" w:hAnsiTheme="minorHAnsi" w:cstheme="minorBidi"/>
             <w:noProof/>
-            <w:kern w:val="2"/>
-            <w:sz w:val="21"/>
+            <w:kern w:val="0"/>
+            <w:sz w:val="22"/>
             <w:szCs w:val="22"/>
             <w:lang w:eastAsia="zh-CN"/>
           </w:rPr>
@@ -1180,7 +1268,7 @@
             <w:noProof/>
             <w:lang w:eastAsia="zh-CN"/>
           </w:rPr>
-          <w:t>Message structures</w:t>
+          <w:t>SUT Control Adapter</w:t>
         </w:r>
         <w:r>
           <w:rPr>
@@ -1201,7 +1289,7 @@
             <w:noProof/>
             <w:webHidden/>
           </w:rPr>
-          <w:instrText xml:space="preserve"> PAGEREF _Toc400796665 \h </w:instrText>
+          <w:instrText xml:space="preserve"> PAGEREF _Toc466893952 \h </w:instrText>
         </w:r>
         <w:r>
           <w:rPr>
@@ -1242,27 +1330,27 @@
         <w:rPr>
           <w:rFonts w:asciiTheme="minorHAnsi" w:eastAsiaTheme="minorEastAsia" w:hAnsiTheme="minorHAnsi" w:cstheme="minorBidi"/>
           <w:noProof/>
-          <w:kern w:val="2"/>
-          <w:sz w:val="21"/>
+          <w:kern w:val="0"/>
+          <w:sz w:val="22"/>
           <w:szCs w:val="22"/>
           <w:lang w:eastAsia="zh-CN"/>
         </w:rPr>
       </w:pPr>
-      <w:hyperlink w:anchor="_Toc400796666" w:history="1">
+      <w:hyperlink w:anchor="_Toc466893953" w:history="1">
         <w:r>
           <w:rPr>
             <w:rStyle w:val="Hyperlink"/>
             <w:noProof/>
             <w:lang w:eastAsia="zh-CN"/>
           </w:rPr>
-          <w:t>4.3</w:t>
+          <w:t>4.4</w:t>
         </w:r>
         <w:r>
           <w:rPr>
             <w:rFonts w:asciiTheme="minorHAnsi" w:eastAsiaTheme="minorEastAsia" w:hAnsiTheme="minorHAnsi" w:cstheme="minorBidi"/>
             <w:noProof/>
-            <w:kern w:val="2"/>
-            <w:sz w:val="21"/>
+            <w:kern w:val="0"/>
+            <w:sz w:val="22"/>
             <w:szCs w:val="22"/>
             <w:lang w:eastAsia="zh-CN"/>
           </w:rPr>
@@ -1274,7 +1362,7 @@
             <w:noProof/>
             <w:lang w:eastAsia="zh-CN"/>
           </w:rPr>
-          <w:t>Adapter</w:t>
+          <w:t>Test suite</w:t>
         </w:r>
         <w:r>
           <w:rPr>
@@ -1295,7 +1383,7 @@
             <w:noProof/>
             <w:webHidden/>
           </w:rPr>
-          <w:instrText xml:space="preserve"> PAGEREF _Toc400796666 \h </w:instrText>
+          <w:instrText xml:space="preserve"> PAGEREF _Toc466893953 \h </w:instrText>
         </w:r>
         <w:r>
           <w:rPr>
@@ -1336,27 +1424,27 @@
         <w:rPr>
           <w:rFonts w:asciiTheme="minorHAnsi" w:eastAsiaTheme="minorEastAsia" w:hAnsiTheme="minorHAnsi" w:cstheme="minorBidi"/>
           <w:noProof/>
-          <w:kern w:val="2"/>
-          <w:sz w:val="21"/>
+          <w:kern w:val="0"/>
+          <w:sz w:val="22"/>
           <w:szCs w:val="22"/>
           <w:lang w:eastAsia="zh-CN"/>
         </w:rPr>
       </w:pPr>
-      <w:hyperlink w:anchor="_Toc400796667" w:history="1">
+      <w:hyperlink w:anchor="_Toc466893954" w:history="1">
         <w:r>
           <w:rPr>
             <w:rStyle w:val="Hyperlink"/>
             <w:noProof/>
             <w:lang w:eastAsia="zh-CN"/>
           </w:rPr>
-          <w:t>4.3.1</w:t>
+          <w:t>4.4.1</w:t>
         </w:r>
         <w:r>
           <w:rPr>
             <w:rFonts w:asciiTheme="minorHAnsi" w:eastAsiaTheme="minorEastAsia" w:hAnsiTheme="minorHAnsi" w:cstheme="minorBidi"/>
             <w:noProof/>
-            <w:kern w:val="2"/>
-            <w:sz w:val="21"/>
+            <w:kern w:val="0"/>
+            <w:sz w:val="22"/>
             <w:szCs w:val="22"/>
             <w:lang w:eastAsia="zh-CN"/>
           </w:rPr>
@@ -1368,7 +1456,7 @@
             <w:noProof/>
             <w:lang w:eastAsia="zh-CN"/>
           </w:rPr>
-          <w:t>Protocol Adapter</w:t>
+          <w:t>MS-ADMINS</w:t>
         </w:r>
         <w:r>
           <w:rPr>
@@ -1389,7 +1477,7 @@
             <w:noProof/>
             <w:webHidden/>
           </w:rPr>
-          <w:instrText xml:space="preserve"> PAGEREF _Toc400796667 \h </w:instrText>
+          <w:instrText xml:space="preserve"> PAGEREF _Toc466893954 \h </w:instrText>
         </w:r>
         <w:r>
           <w:rPr>
@@ -1409,7 +1497,7 @@
             <w:noProof/>
             <w:webHidden/>
           </w:rPr>
-          <w:t>7</w:t>
+          <w:t>8</w:t>
         </w:r>
         <w:r>
           <w:rPr>
@@ -1430,27 +1518,26 @@
         <w:rPr>
           <w:rFonts w:asciiTheme="minorHAnsi" w:eastAsiaTheme="minorEastAsia" w:hAnsiTheme="minorHAnsi" w:cstheme="minorBidi"/>
           <w:noProof/>
-          <w:kern w:val="2"/>
-          <w:sz w:val="21"/>
+          <w:kern w:val="0"/>
+          <w:sz w:val="22"/>
           <w:szCs w:val="22"/>
           <w:lang w:eastAsia="zh-CN"/>
         </w:rPr>
       </w:pPr>
-      <w:hyperlink w:anchor="_Toc400796668" w:history="1">
+      <w:hyperlink w:anchor="_Toc466893955" w:history="1">
         <w:r>
           <w:rPr>
             <w:rStyle w:val="Hyperlink"/>
             <w:noProof/>
-            <w:lang w:eastAsia="zh-CN"/>
-          </w:rPr>
-          <w:t>4.3.2</w:t>
+          </w:rPr>
+          <w:t>4.4.2</w:t>
         </w:r>
         <w:r>
           <w:rPr>
             <w:rFonts w:asciiTheme="minorHAnsi" w:eastAsiaTheme="minorEastAsia" w:hAnsiTheme="minorHAnsi" w:cstheme="minorBidi"/>
             <w:noProof/>
-            <w:kern w:val="2"/>
-            <w:sz w:val="21"/>
+            <w:kern w:val="0"/>
+            <w:sz w:val="22"/>
             <w:szCs w:val="22"/>
             <w:lang w:eastAsia="zh-CN"/>
           </w:rPr>
@@ -1460,9 +1547,8 @@
           <w:rPr>
             <w:rStyle w:val="Hyperlink"/>
             <w:noProof/>
-            <w:lang w:eastAsia="zh-CN"/>
-          </w:rPr>
-          <w:t>SUT Control Adapter</w:t>
+          </w:rPr>
+          <w:t>MS-AUTHWS</w:t>
         </w:r>
         <w:r>
           <w:rPr>
@@ -1483,101 +1569,7 @@
             <w:noProof/>
             <w:webHidden/>
           </w:rPr>
-          <w:instrText xml:space="preserve"> PAGEREF _Toc400796668 \h </w:instrText>
-        </w:r>
-        <w:r>
-          <w:rPr>
-            <w:noProof/>
-            <w:webHidden/>
-          </w:rPr>
-        </w:r>
-        <w:r>
-          <w:rPr>
-            <w:noProof/>
-            <w:webHidden/>
-          </w:rPr>
-          <w:fldChar w:fldCharType="separate"/>
-        </w:r>
-        <w:r>
-          <w:rPr>
-            <w:noProof/>
-            <w:webHidden/>
-          </w:rPr>
-          <w:t>8</w:t>
-        </w:r>
-        <w:r>
-          <w:rPr>
-            <w:noProof/>
-            <w:webHidden/>
-          </w:rPr>
-          <w:fldChar w:fldCharType="end"/>
-        </w:r>
-      </w:hyperlink>
-    </w:p>
-    <w:p>
-      <w:pPr>
-        <w:pStyle w:val="TOC2"/>
-        <w:tabs>
-          <w:tab w:val="left" w:pos="749"/>
-          <w:tab w:val="right" w:leader="dot" w:pos="9350"/>
-        </w:tabs>
-        <w:rPr>
-          <w:rFonts w:asciiTheme="minorHAnsi" w:eastAsiaTheme="minorEastAsia" w:hAnsiTheme="minorHAnsi" w:cstheme="minorBidi"/>
-          <w:noProof/>
-          <w:kern w:val="2"/>
-          <w:sz w:val="21"/>
-          <w:szCs w:val="22"/>
-          <w:lang w:eastAsia="zh-CN"/>
-        </w:rPr>
-      </w:pPr>
-      <w:hyperlink w:anchor="_Toc400796669" w:history="1">
-        <w:r>
-          <w:rPr>
-            <w:rStyle w:val="Hyperlink"/>
-            <w:noProof/>
-            <w:lang w:eastAsia="zh-CN"/>
-          </w:rPr>
-          <w:t>4.4</w:t>
-        </w:r>
-        <w:r>
-          <w:rPr>
-            <w:rFonts w:asciiTheme="minorHAnsi" w:eastAsiaTheme="minorEastAsia" w:hAnsiTheme="minorHAnsi" w:cstheme="minorBidi"/>
-            <w:noProof/>
-            <w:kern w:val="2"/>
-            <w:sz w:val="21"/>
-            <w:szCs w:val="22"/>
-            <w:lang w:eastAsia="zh-CN"/>
-          </w:rPr>
-          <w:tab/>
-        </w:r>
-        <w:r>
-          <w:rPr>
-            <w:rStyle w:val="Hyperlink"/>
-            <w:noProof/>
-            <w:lang w:eastAsia="zh-CN"/>
-          </w:rPr>
-          <w:t>Model</w:t>
-        </w:r>
-        <w:r>
-          <w:rPr>
-            <w:noProof/>
-            <w:webHidden/>
-          </w:rPr>
-          <w:tab/>
-        </w:r>
-        <w:r>
-          <w:rPr>
-            <w:noProof/>
-            <w:webHidden/>
-          </w:rPr>
-          <w:fldChar w:fldCharType="begin"/>
-        </w:r>
-        <w:r>
-          <w:rPr>
-            <w:noProof/>
-            <w:webHidden/>
-          </w:rPr>
-          <w:instrText xml:space="preserve"> PAGEREF _Toc400796669 \h </w:instrText>
+          <w:instrText xml:space="preserve"> PAGEREF _Toc466893955 \h </w:instrText>
         </w:r>
         <w:r>
           <w:rPr>
@@ -1618,27 +1610,27 @@
         <w:rPr>
           <w:rFonts w:asciiTheme="minorHAnsi" w:eastAsiaTheme="minorEastAsia" w:hAnsiTheme="minorHAnsi" w:cstheme="minorBidi"/>
           <w:noProof/>
-          <w:kern w:val="2"/>
-          <w:sz w:val="21"/>
+          <w:kern w:val="0"/>
+          <w:sz w:val="22"/>
           <w:szCs w:val="22"/>
           <w:lang w:eastAsia="zh-CN"/>
         </w:rPr>
       </w:pPr>
-      <w:hyperlink w:anchor="_Toc400796670" w:history="1">
+      <w:hyperlink w:anchor="_Toc466893956" w:history="1">
         <w:r>
           <w:rPr>
             <w:rStyle w:val="Hyperlink"/>
             <w:noProof/>
             <w:lang w:eastAsia="zh-CN"/>
           </w:rPr>
-          <w:t>4.4.1</w:t>
+          <w:t>4.4.3</w:t>
         </w:r>
         <w:r>
           <w:rPr>
             <w:rFonts w:asciiTheme="minorHAnsi" w:eastAsiaTheme="minorEastAsia" w:hAnsiTheme="minorHAnsi" w:cstheme="minorBidi"/>
             <w:noProof/>
-            <w:kern w:val="2"/>
-            <w:sz w:val="21"/>
+            <w:kern w:val="0"/>
+            <w:sz w:val="22"/>
             <w:szCs w:val="22"/>
             <w:lang w:eastAsia="zh-CN"/>
           </w:rPr>
@@ -1650,7 +1642,7 @@
             <w:noProof/>
             <w:lang w:eastAsia="zh-CN"/>
           </w:rPr>
-          <w:t>Actions</w:t>
+          <w:t>MS-COPYS</w:t>
         </w:r>
         <w:r>
           <w:rPr>
@@ -1671,7 +1663,7 @@
             <w:noProof/>
             <w:webHidden/>
           </w:rPr>
-          <w:instrText xml:space="preserve"> PAGEREF _Toc400796670 \h </w:instrText>
+          <w:instrText xml:space="preserve"> PAGEREF _Toc466893956 \h </w:instrText>
         </w:r>
         <w:r>
           <w:rPr>
@@ -1712,27 +1704,27 @@
         <w:rPr>
           <w:rFonts w:asciiTheme="minorHAnsi" w:eastAsiaTheme="minorEastAsia" w:hAnsiTheme="minorHAnsi" w:cstheme="minorBidi"/>
           <w:noProof/>
-          <w:kern w:val="2"/>
-          <w:sz w:val="21"/>
+          <w:kern w:val="0"/>
+          <w:sz w:val="22"/>
           <w:szCs w:val="22"/>
           <w:lang w:eastAsia="zh-CN"/>
         </w:rPr>
       </w:pPr>
-      <w:hyperlink w:anchor="_Toc400796671" w:history="1">
+      <w:hyperlink w:anchor="_Toc466893957" w:history="1">
         <w:r>
           <w:rPr>
             <w:rStyle w:val="Hyperlink"/>
             <w:noProof/>
             <w:lang w:eastAsia="zh-CN"/>
           </w:rPr>
-          <w:t>4.4.2</w:t>
+          <w:t>4.4.4</w:t>
         </w:r>
         <w:r>
           <w:rPr>
             <w:rFonts w:asciiTheme="minorHAnsi" w:eastAsiaTheme="minorEastAsia" w:hAnsiTheme="minorHAnsi" w:cstheme="minorBidi"/>
             <w:noProof/>
-            <w:kern w:val="2"/>
-            <w:sz w:val="21"/>
+            <w:kern w:val="0"/>
+            <w:sz w:val="22"/>
             <w:szCs w:val="22"/>
             <w:lang w:eastAsia="zh-CN"/>
           </w:rPr>
@@ -1744,7 +1736,7 @@
             <w:noProof/>
             <w:lang w:eastAsia="zh-CN"/>
           </w:rPr>
-          <w:t>States</w:t>
+          <w:t>MS-CPSWS</w:t>
         </w:r>
         <w:r>
           <w:rPr>
@@ -1765,7 +1757,7 @@
             <w:noProof/>
             <w:webHidden/>
           </w:rPr>
-          <w:instrText xml:space="preserve"> PAGEREF _Toc400796671 \h </w:instrText>
+          <w:instrText xml:space="preserve"> PAGEREF _Toc466893957 \h </w:instrText>
         </w:r>
         <w:r>
           <w:rPr>
@@ -1806,27 +1798,27 @@
         <w:rPr>
           <w:rFonts w:asciiTheme="minorHAnsi" w:eastAsiaTheme="minorEastAsia" w:hAnsiTheme="minorHAnsi" w:cstheme="minorBidi"/>
           <w:noProof/>
-          <w:kern w:val="2"/>
-          <w:sz w:val="21"/>
+          <w:kern w:val="0"/>
+          <w:sz w:val="22"/>
           <w:szCs w:val="22"/>
           <w:lang w:eastAsia="zh-CN"/>
         </w:rPr>
       </w:pPr>
-      <w:hyperlink w:anchor="_Toc400796672" w:history="1">
+      <w:hyperlink w:anchor="_Toc466893958" w:history="1">
         <w:r>
           <w:rPr>
             <w:rStyle w:val="Hyperlink"/>
             <w:noProof/>
             <w:lang w:eastAsia="zh-CN"/>
           </w:rPr>
-          <w:t>4.4.3</w:t>
+          <w:t>4.4.5</w:t>
         </w:r>
         <w:r>
           <w:rPr>
             <w:rFonts w:asciiTheme="minorHAnsi" w:eastAsiaTheme="minorEastAsia" w:hAnsiTheme="minorHAnsi" w:cstheme="minorBidi"/>
             <w:noProof/>
-            <w:kern w:val="2"/>
-            <w:sz w:val="21"/>
+            <w:kern w:val="0"/>
+            <w:sz w:val="22"/>
             <w:szCs w:val="22"/>
             <w:lang w:eastAsia="zh-CN"/>
           </w:rPr>
@@ -1838,7 +1830,7 @@
             <w:noProof/>
             <w:lang w:eastAsia="zh-CN"/>
           </w:rPr>
-          <w:t>Machines</w:t>
+          <w:t>MS-DWSS</w:t>
         </w:r>
         <w:r>
           <w:rPr>
@@ -1859,7 +1851,7 @@
             <w:noProof/>
             <w:webHidden/>
           </w:rPr>
-          <w:instrText xml:space="preserve"> PAGEREF _Toc400796672 \h </w:instrText>
+          <w:instrText xml:space="preserve"> PAGEREF _Toc466893958 \h </w:instrText>
         </w:r>
         <w:r>
           <w:rPr>
@@ -1879,7 +1871,7 @@
             <w:noProof/>
             <w:webHidden/>
           </w:rPr>
-          <w:t>8</w:t>
+          <w:t>9</w:t>
         </w:r>
         <w:r>
           <w:rPr>
@@ -1900,27 +1892,27 @@
         <w:rPr>
           <w:rFonts w:asciiTheme="minorHAnsi" w:eastAsiaTheme="minorEastAsia" w:hAnsiTheme="minorHAnsi" w:cstheme="minorBidi"/>
           <w:noProof/>
-          <w:kern w:val="2"/>
-          <w:sz w:val="21"/>
+          <w:kern w:val="0"/>
+          <w:sz w:val="22"/>
           <w:szCs w:val="22"/>
           <w:lang w:eastAsia="zh-CN"/>
         </w:rPr>
       </w:pPr>
-      <w:hyperlink w:anchor="_Toc400796673" w:history="1">
+      <w:hyperlink w:anchor="_Toc466893959" w:history="1">
         <w:r>
           <w:rPr>
             <w:rStyle w:val="Hyperlink"/>
             <w:noProof/>
             <w:lang w:eastAsia="zh-CN"/>
           </w:rPr>
-          <w:t>4.4.4</w:t>
+          <w:t>4.4.6</w:t>
         </w:r>
         <w:r>
           <w:rPr>
             <w:rFonts w:asciiTheme="minorHAnsi" w:eastAsiaTheme="minorEastAsia" w:hAnsiTheme="minorHAnsi" w:cstheme="minorBidi"/>
             <w:noProof/>
-            <w:kern w:val="2"/>
-            <w:sz w:val="21"/>
+            <w:kern w:val="0"/>
+            <w:sz w:val="22"/>
             <w:szCs w:val="22"/>
             <w:lang w:eastAsia="zh-CN"/>
           </w:rPr>
@@ -1932,7 +1924,7 @@
             <w:noProof/>
             <w:lang w:eastAsia="zh-CN"/>
           </w:rPr>
-          <w:t>Model design patterns</w:t>
+          <w:t>MS-LISTSWS</w:t>
         </w:r>
         <w:r>
           <w:rPr>
@@ -1953,101 +1945,7 @@
             <w:noProof/>
             <w:webHidden/>
           </w:rPr>
-          <w:instrText xml:space="preserve"> PAGEREF _Toc400796673 \h </w:instrText>
-        </w:r>
-        <w:r>
-          <w:rPr>
-            <w:noProof/>
-            <w:webHidden/>
-          </w:rPr>
-        </w:r>
-        <w:r>
-          <w:rPr>
-            <w:noProof/>
-            <w:webHidden/>
-          </w:rPr>
-          <w:fldChar w:fldCharType="separate"/>
-        </w:r>
-        <w:r>
-          <w:rPr>
-            <w:noProof/>
-            <w:webHidden/>
-          </w:rPr>
-          <w:t>9</w:t>
-        </w:r>
-        <w:r>
-          <w:rPr>
-            <w:noProof/>
-            <w:webHidden/>
-          </w:rPr>
-          <w:fldChar w:fldCharType="end"/>
-        </w:r>
-      </w:hyperlink>
-    </w:p>
-    <w:p>
-      <w:pPr>
-        <w:pStyle w:val="TOC2"/>
-        <w:tabs>
-          <w:tab w:val="left" w:pos="749"/>
-          <w:tab w:val="right" w:leader="dot" w:pos="9350"/>
-        </w:tabs>
-        <w:rPr>
-          <w:rFonts w:asciiTheme="minorHAnsi" w:eastAsiaTheme="minorEastAsia" w:hAnsiTheme="minorHAnsi" w:cstheme="minorBidi"/>
-          <w:noProof/>
-          <w:kern w:val="2"/>
-          <w:sz w:val="21"/>
-          <w:szCs w:val="22"/>
-          <w:lang w:eastAsia="zh-CN"/>
-        </w:rPr>
-      </w:pPr>
-      <w:hyperlink w:anchor="_Toc400796674" w:history="1">
-        <w:r>
-          <w:rPr>
-            <w:rStyle w:val="Hyperlink"/>
-            <w:noProof/>
-            <w:lang w:eastAsia="zh-CN"/>
-          </w:rPr>
-          <w:t>4.5</w:t>
-        </w:r>
-        <w:r>
-          <w:rPr>
-            <w:rFonts w:asciiTheme="minorHAnsi" w:eastAsiaTheme="minorEastAsia" w:hAnsiTheme="minorHAnsi" w:cstheme="minorBidi"/>
-            <w:noProof/>
-            <w:kern w:val="2"/>
-            <w:sz w:val="21"/>
-            <w:szCs w:val="22"/>
-            <w:lang w:eastAsia="zh-CN"/>
-          </w:rPr>
-          <w:tab/>
-        </w:r>
-        <w:r>
-          <w:rPr>
-            <w:rStyle w:val="Hyperlink"/>
-            <w:noProof/>
-            <w:lang w:eastAsia="zh-CN"/>
-          </w:rPr>
-          <w:t>Test suite</w:t>
-        </w:r>
-        <w:r>
-          <w:rPr>
-            <w:noProof/>
-            <w:webHidden/>
-          </w:rPr>
-          <w:tab/>
-        </w:r>
-        <w:r>
-          <w:rPr>
-            <w:noProof/>
-            <w:webHidden/>
-          </w:rPr>
-          <w:fldChar w:fldCharType="begin"/>
-        </w:r>
-        <w:r>
-          <w:rPr>
-            <w:noProof/>
-            <w:webHidden/>
-          </w:rPr>
-          <w:instrText xml:space="preserve"> PAGEREF _Toc400796674 \h </w:instrText>
+          <w:instrText xml:space="preserve"> PAGEREF _Toc466893959 \h </w:instrText>
         </w:r>
         <w:r>
           <w:rPr>
@@ -2088,27 +1986,27 @@
         <w:rPr>
           <w:rFonts w:asciiTheme="minorHAnsi" w:eastAsiaTheme="minorEastAsia" w:hAnsiTheme="minorHAnsi" w:cstheme="minorBidi"/>
           <w:noProof/>
-          <w:kern w:val="2"/>
-          <w:sz w:val="21"/>
+          <w:kern w:val="0"/>
+          <w:sz w:val="22"/>
           <w:szCs w:val="22"/>
           <w:lang w:eastAsia="zh-CN"/>
         </w:rPr>
       </w:pPr>
-      <w:hyperlink w:anchor="_Toc400796675" w:history="1">
+      <w:hyperlink w:anchor="_Toc466893960" w:history="1">
         <w:r>
           <w:rPr>
             <w:rStyle w:val="Hyperlink"/>
             <w:noProof/>
             <w:lang w:eastAsia="zh-CN"/>
           </w:rPr>
-          <w:t>4.5.1</w:t>
+          <w:t>4.4.7</w:t>
         </w:r>
         <w:r>
           <w:rPr>
             <w:rFonts w:asciiTheme="minorHAnsi" w:eastAsiaTheme="minorEastAsia" w:hAnsiTheme="minorHAnsi" w:cstheme="minorBidi"/>
             <w:noProof/>
-            <w:kern w:val="2"/>
-            <w:sz w:val="21"/>
+            <w:kern w:val="0"/>
+            <w:sz w:val="22"/>
             <w:szCs w:val="22"/>
             <w:lang w:eastAsia="zh-CN"/>
           </w:rPr>
@@ -2120,7 +2018,7 @@
             <w:noProof/>
             <w:lang w:eastAsia="zh-CN"/>
           </w:rPr>
-          <w:t>MS-OXCFOLD</w:t>
+          <w:t>MS-MEETS</w:t>
         </w:r>
         <w:r>
           <w:rPr>
@@ -2141,7 +2039,7 @@
             <w:noProof/>
             <w:webHidden/>
           </w:rPr>
-          <w:instrText xml:space="preserve"> PAGEREF _Toc400796675 \h </w:instrText>
+          <w:instrText xml:space="preserve"> PAGEREF _Toc466893960 \h </w:instrText>
         </w:r>
         <w:r>
           <w:rPr>
@@ -2182,26 +2080,27 @@
         <w:rPr>
           <w:rFonts w:asciiTheme="minorHAnsi" w:eastAsiaTheme="minorEastAsia" w:hAnsiTheme="minorHAnsi" w:cstheme="minorBidi"/>
           <w:noProof/>
-          <w:kern w:val="2"/>
-          <w:sz w:val="21"/>
+          <w:kern w:val="0"/>
+          <w:sz w:val="22"/>
           <w:szCs w:val="22"/>
           <w:lang w:eastAsia="zh-CN"/>
         </w:rPr>
       </w:pPr>
-      <w:hyperlink w:anchor="_Toc400796676" w:history="1">
+      <w:hyperlink w:anchor="_Toc466893961" w:history="1">
         <w:r>
           <w:rPr>
             <w:rStyle w:val="Hyperlink"/>
             <w:noProof/>
-          </w:rPr>
-          <w:t>4.5.2</w:t>
+            <w:lang w:eastAsia="zh-CN"/>
+          </w:rPr>
+          <w:t>4.4.8</w:t>
         </w:r>
         <w:r>
           <w:rPr>
             <w:rFonts w:asciiTheme="minorHAnsi" w:eastAsiaTheme="minorEastAsia" w:hAnsiTheme="minorHAnsi" w:cstheme="minorBidi"/>
             <w:noProof/>
-            <w:kern w:val="2"/>
-            <w:sz w:val="21"/>
+            <w:kern w:val="0"/>
+            <w:sz w:val="22"/>
             <w:szCs w:val="22"/>
             <w:lang w:eastAsia="zh-CN"/>
           </w:rPr>
@@ -2211,8 +2110,9 @@
           <w:rPr>
             <w:rStyle w:val="Hyperlink"/>
             <w:noProof/>
-          </w:rPr>
-          <w:t>MS-OXCFXICS</w:t>
+            <w:lang w:eastAsia="zh-CN"/>
+          </w:rPr>
+          <w:t>MS-OFFICIALFILE</w:t>
         </w:r>
         <w:r>
           <w:rPr>
@@ -2233,7 +2133,7 @@
             <w:noProof/>
             <w:webHidden/>
           </w:rPr>
-          <w:instrText xml:space="preserve"> PAGEREF _Toc400796676 \h </w:instrText>
+          <w:instrText xml:space="preserve"> PAGEREF _Toc466893961 \h </w:instrText>
         </w:r>
         <w:r>
           <w:rPr>
@@ -2274,27 +2174,27 @@
         <w:rPr>
           <w:rFonts w:asciiTheme="minorHAnsi" w:eastAsiaTheme="minorEastAsia" w:hAnsiTheme="minorHAnsi" w:cstheme="minorBidi"/>
           <w:noProof/>
-          <w:kern w:val="2"/>
-          <w:sz w:val="21"/>
+          <w:kern w:val="0"/>
+          <w:sz w:val="22"/>
           <w:szCs w:val="22"/>
           <w:lang w:eastAsia="zh-CN"/>
         </w:rPr>
       </w:pPr>
-      <w:hyperlink w:anchor="_Toc400796677" w:history="1">
+      <w:hyperlink w:anchor="_Toc466893962" w:history="1">
         <w:r>
           <w:rPr>
             <w:rStyle w:val="Hyperlink"/>
             <w:noProof/>
             <w:lang w:eastAsia="zh-CN"/>
           </w:rPr>
-          <w:t>4.5.3</w:t>
+          <w:t>4.4.9</w:t>
         </w:r>
         <w:r>
           <w:rPr>
             <w:rFonts w:asciiTheme="minorHAnsi" w:eastAsiaTheme="minorEastAsia" w:hAnsiTheme="minorHAnsi" w:cstheme="minorBidi"/>
             <w:noProof/>
-            <w:kern w:val="2"/>
-            <w:sz w:val="21"/>
+            <w:kern w:val="0"/>
+            <w:sz w:val="22"/>
             <w:szCs w:val="22"/>
             <w:lang w:eastAsia="zh-CN"/>
           </w:rPr>
@@ -2306,7 +2206,7 @@
             <w:noProof/>
             <w:lang w:eastAsia="zh-CN"/>
           </w:rPr>
-          <w:t>MS-OXCMAPIHTTP</w:t>
+          <w:t>MS-OUTSPS</w:t>
         </w:r>
         <w:r>
           <w:rPr>
@@ -2327,7 +2227,7 @@
             <w:noProof/>
             <w:webHidden/>
           </w:rPr>
-          <w:instrText xml:space="preserve"> PAGEREF _Toc400796677 \h </w:instrText>
+          <w:instrText xml:space="preserve"> PAGEREF _Toc466893962 \h </w:instrText>
         </w:r>
         <w:r>
           <w:rPr>
@@ -2348,570 +2248,6 @@
             <w:webHidden/>
           </w:rPr>
           <w:t>10</w:t>
-        </w:r>
-        <w:r>
-          <w:rPr>
-            <w:noProof/>
-            <w:webHidden/>
-          </w:rPr>
-          <w:fldChar w:fldCharType="end"/>
-        </w:r>
-      </w:hyperlink>
-    </w:p>
-    <w:p>
-      <w:pPr>
-        <w:pStyle w:val="TOC3"/>
-        <w:tabs>
-          <w:tab w:val="left" w:pos="1100"/>
-          <w:tab w:val="right" w:leader="dot" w:pos="9350"/>
-        </w:tabs>
-        <w:rPr>
-          <w:rFonts w:asciiTheme="minorHAnsi" w:eastAsiaTheme="minorEastAsia" w:hAnsiTheme="minorHAnsi" w:cstheme="minorBidi"/>
-          <w:noProof/>
-          <w:kern w:val="2"/>
-          <w:sz w:val="21"/>
-          <w:szCs w:val="22"/>
-          <w:lang w:eastAsia="zh-CN"/>
-        </w:rPr>
-      </w:pPr>
-      <w:hyperlink w:anchor="_Toc400796678" w:history="1">
-        <w:r>
-          <w:rPr>
-            <w:rStyle w:val="Hyperlink"/>
-            <w:noProof/>
-            <w:lang w:eastAsia="zh-CN"/>
-          </w:rPr>
-          <w:t>4.5.4</w:t>
-        </w:r>
-        <w:r>
-          <w:rPr>
-            <w:rFonts w:asciiTheme="minorHAnsi" w:eastAsiaTheme="minorEastAsia" w:hAnsiTheme="minorHAnsi" w:cstheme="minorBidi"/>
-            <w:noProof/>
-            <w:kern w:val="2"/>
-            <w:sz w:val="21"/>
-            <w:szCs w:val="22"/>
-            <w:lang w:eastAsia="zh-CN"/>
-          </w:rPr>
-          <w:tab/>
-        </w:r>
-        <w:r>
-          <w:rPr>
-            <w:rStyle w:val="Hyperlink"/>
-            <w:noProof/>
-            <w:lang w:eastAsia="zh-CN"/>
-          </w:rPr>
-          <w:t>MS-OXCMSG</w:t>
-        </w:r>
-        <w:r>
-          <w:rPr>
-            <w:noProof/>
-            <w:webHidden/>
-          </w:rPr>
-          <w:tab/>
-        </w:r>
-        <w:r>
-          <w:rPr>
-            <w:noProof/>
-            <w:webHidden/>
-          </w:rPr>
-          <w:fldChar w:fldCharType="begin"/>
-        </w:r>
-        <w:r>
-          <w:rPr>
-            <w:noProof/>
-            <w:webHidden/>
-          </w:rPr>
-          <w:instrText xml:space="preserve"> PAGEREF _Toc400796678 \h </w:instrText>
-        </w:r>
-        <w:r>
-          <w:rPr>
-            <w:noProof/>
-            <w:webHidden/>
-          </w:rPr>
-        </w:r>
-        <w:r>
-          <w:rPr>
-            <w:noProof/>
-            <w:webHidden/>
-          </w:rPr>
-          <w:fldChar w:fldCharType="separate"/>
-        </w:r>
-        <w:r>
-          <w:rPr>
-            <w:noProof/>
-            <w:webHidden/>
-          </w:rPr>
-          <w:t>10</w:t>
-        </w:r>
-        <w:r>
-          <w:rPr>
-            <w:noProof/>
-            <w:webHidden/>
-          </w:rPr>
-          <w:fldChar w:fldCharType="end"/>
-        </w:r>
-      </w:hyperlink>
-    </w:p>
-    <w:p>
-      <w:pPr>
-        <w:pStyle w:val="TOC3"/>
-        <w:tabs>
-          <w:tab w:val="left" w:pos="1100"/>
-          <w:tab w:val="right" w:leader="dot" w:pos="9350"/>
-        </w:tabs>
-        <w:rPr>
-          <w:rFonts w:asciiTheme="minorHAnsi" w:eastAsiaTheme="minorEastAsia" w:hAnsiTheme="minorHAnsi" w:cstheme="minorBidi"/>
-          <w:noProof/>
-          <w:kern w:val="2"/>
-          <w:sz w:val="21"/>
-          <w:szCs w:val="22"/>
-          <w:lang w:eastAsia="zh-CN"/>
-        </w:rPr>
-      </w:pPr>
-      <w:hyperlink w:anchor="_Toc400796679" w:history="1">
-        <w:r>
-          <w:rPr>
-            <w:rStyle w:val="Hyperlink"/>
-            <w:noProof/>
-            <w:lang w:eastAsia="zh-CN"/>
-          </w:rPr>
-          <w:t>4.5.5</w:t>
-        </w:r>
-        <w:r>
-          <w:rPr>
-            <w:rFonts w:asciiTheme="minorHAnsi" w:eastAsiaTheme="minorEastAsia" w:hAnsiTheme="minorHAnsi" w:cstheme="minorBidi"/>
-            <w:noProof/>
-            <w:kern w:val="2"/>
-            <w:sz w:val="21"/>
-            <w:szCs w:val="22"/>
-            <w:lang w:eastAsia="zh-CN"/>
-          </w:rPr>
-          <w:tab/>
-        </w:r>
-        <w:r>
-          <w:rPr>
-            <w:rStyle w:val="Hyperlink"/>
-            <w:noProof/>
-            <w:lang w:eastAsia="zh-CN"/>
-          </w:rPr>
-          <w:t>MS-OXCNOTIF</w:t>
-        </w:r>
-        <w:r>
-          <w:rPr>
-            <w:noProof/>
-            <w:webHidden/>
-          </w:rPr>
-          <w:tab/>
-        </w:r>
-        <w:r>
-          <w:rPr>
-            <w:noProof/>
-            <w:webHidden/>
-          </w:rPr>
-          <w:fldChar w:fldCharType="begin"/>
-        </w:r>
-        <w:r>
-          <w:rPr>
-            <w:noProof/>
-            <w:webHidden/>
-          </w:rPr>
-          <w:instrText xml:space="preserve"> PAGEREF _Toc400796679 \h </w:instrText>
-        </w:r>
-        <w:r>
-          <w:rPr>
-            <w:noProof/>
-            <w:webHidden/>
-          </w:rPr>
-        </w:r>
-        <w:r>
-          <w:rPr>
-            <w:noProof/>
-            <w:webHidden/>
-          </w:rPr>
-          <w:fldChar w:fldCharType="separate"/>
-        </w:r>
-        <w:r>
-          <w:rPr>
-            <w:noProof/>
-            <w:webHidden/>
-          </w:rPr>
-          <w:t>11</w:t>
-        </w:r>
-        <w:r>
-          <w:rPr>
-            <w:noProof/>
-            <w:webHidden/>
-          </w:rPr>
-          <w:fldChar w:fldCharType="end"/>
-        </w:r>
-      </w:hyperlink>
-    </w:p>
-    <w:p>
-      <w:pPr>
-        <w:pStyle w:val="TOC3"/>
-        <w:tabs>
-          <w:tab w:val="left" w:pos="1100"/>
-          <w:tab w:val="right" w:leader="dot" w:pos="9350"/>
-        </w:tabs>
-        <w:rPr>
-          <w:rFonts w:asciiTheme="minorHAnsi" w:eastAsiaTheme="minorEastAsia" w:hAnsiTheme="minorHAnsi" w:cstheme="minorBidi"/>
-          <w:noProof/>
-          <w:kern w:val="2"/>
-          <w:sz w:val="21"/>
-          <w:szCs w:val="22"/>
-          <w:lang w:eastAsia="zh-CN"/>
-        </w:rPr>
-      </w:pPr>
-      <w:hyperlink w:anchor="_Toc400796680" w:history="1">
-        <w:r>
-          <w:rPr>
-            <w:rStyle w:val="Hyperlink"/>
-            <w:noProof/>
-            <w:lang w:eastAsia="zh-CN"/>
-          </w:rPr>
-          <w:t>4.5.6</w:t>
-        </w:r>
-        <w:r>
-          <w:rPr>
-            <w:rFonts w:asciiTheme="minorHAnsi" w:eastAsiaTheme="minorEastAsia" w:hAnsiTheme="minorHAnsi" w:cstheme="minorBidi"/>
-            <w:noProof/>
-            <w:kern w:val="2"/>
-            <w:sz w:val="21"/>
-            <w:szCs w:val="22"/>
-            <w:lang w:eastAsia="zh-CN"/>
-          </w:rPr>
-          <w:tab/>
-        </w:r>
-        <w:r>
-          <w:rPr>
-            <w:rStyle w:val="Hyperlink"/>
-            <w:noProof/>
-            <w:lang w:eastAsia="zh-CN"/>
-          </w:rPr>
-          <w:t>MS-OXCPERM</w:t>
-        </w:r>
-        <w:r>
-          <w:rPr>
-            <w:noProof/>
-            <w:webHidden/>
-          </w:rPr>
-          <w:tab/>
-        </w:r>
-        <w:r>
-          <w:rPr>
-            <w:noProof/>
-            <w:webHidden/>
-          </w:rPr>
-          <w:fldChar w:fldCharType="begin"/>
-        </w:r>
-        <w:r>
-          <w:rPr>
-            <w:noProof/>
-            <w:webHidden/>
-          </w:rPr>
-          <w:instrText xml:space="preserve"> PAGEREF _Toc400796680 \h </w:instrText>
-        </w:r>
-        <w:r>
-          <w:rPr>
-            <w:noProof/>
-            <w:webHidden/>
-          </w:rPr>
-        </w:r>
-        <w:r>
-          <w:rPr>
-            <w:noProof/>
-            <w:webHidden/>
-          </w:rPr>
-          <w:fldChar w:fldCharType="separate"/>
-        </w:r>
-        <w:r>
-          <w:rPr>
-            <w:noProof/>
-            <w:webHidden/>
-          </w:rPr>
-          <w:t>11</w:t>
-        </w:r>
-        <w:r>
-          <w:rPr>
-            <w:noProof/>
-            <w:webHidden/>
-          </w:rPr>
-          <w:fldChar w:fldCharType="end"/>
-        </w:r>
-      </w:hyperlink>
-    </w:p>
-    <w:p>
-      <w:pPr>
-        <w:pStyle w:val="TOC3"/>
-        <w:tabs>
-          <w:tab w:val="left" w:pos="1100"/>
-          <w:tab w:val="right" w:leader="dot" w:pos="9350"/>
-        </w:tabs>
-        <w:rPr>
-          <w:rFonts w:asciiTheme="minorHAnsi" w:eastAsiaTheme="minorEastAsia" w:hAnsiTheme="minorHAnsi" w:cstheme="minorBidi"/>
-          <w:noProof/>
-          <w:kern w:val="2"/>
-          <w:sz w:val="21"/>
-          <w:szCs w:val="22"/>
-          <w:lang w:eastAsia="zh-CN"/>
-        </w:rPr>
-      </w:pPr>
-      <w:hyperlink w:anchor="_Toc400796681" w:history="1">
-        <w:r>
-          <w:rPr>
-            <w:rStyle w:val="Hyperlink"/>
-            <w:noProof/>
-            <w:lang w:eastAsia="zh-CN"/>
-          </w:rPr>
-          <w:t>4.5.7</w:t>
-        </w:r>
-        <w:r>
-          <w:rPr>
-            <w:rFonts w:asciiTheme="minorHAnsi" w:eastAsiaTheme="minorEastAsia" w:hAnsiTheme="minorHAnsi" w:cstheme="minorBidi"/>
-            <w:noProof/>
-            <w:kern w:val="2"/>
-            <w:sz w:val="21"/>
-            <w:szCs w:val="22"/>
-            <w:lang w:eastAsia="zh-CN"/>
-          </w:rPr>
-          <w:tab/>
-        </w:r>
-        <w:r>
-          <w:rPr>
-            <w:rStyle w:val="Hyperlink"/>
-            <w:noProof/>
-            <w:lang w:eastAsia="zh-CN"/>
-          </w:rPr>
-          <w:t>MS-OXCPRPT</w:t>
-        </w:r>
-        <w:r>
-          <w:rPr>
-            <w:noProof/>
-            <w:webHidden/>
-          </w:rPr>
-          <w:tab/>
-        </w:r>
-        <w:r>
-          <w:rPr>
-            <w:noProof/>
-            <w:webHidden/>
-          </w:rPr>
-          <w:fldChar w:fldCharType="begin"/>
-        </w:r>
-        <w:r>
-          <w:rPr>
-            <w:noProof/>
-            <w:webHidden/>
-          </w:rPr>
-          <w:instrText xml:space="preserve"> PAGEREF _Toc400796681 \h </w:instrText>
-        </w:r>
-        <w:r>
-          <w:rPr>
-            <w:noProof/>
-            <w:webHidden/>
-          </w:rPr>
-        </w:r>
-        <w:r>
-          <w:rPr>
-            <w:noProof/>
-            <w:webHidden/>
-          </w:rPr>
-          <w:fldChar w:fldCharType="separate"/>
-        </w:r>
-        <w:r>
-          <w:rPr>
-            <w:noProof/>
-            <w:webHidden/>
-          </w:rPr>
-          <w:t>11</w:t>
-        </w:r>
-        <w:r>
-          <w:rPr>
-            <w:noProof/>
-            <w:webHidden/>
-          </w:rPr>
-          <w:fldChar w:fldCharType="end"/>
-        </w:r>
-      </w:hyperlink>
-    </w:p>
-    <w:p>
-      <w:pPr>
-        <w:pStyle w:val="TOC3"/>
-        <w:tabs>
-          <w:tab w:val="left" w:pos="1100"/>
-          <w:tab w:val="right" w:leader="dot" w:pos="9350"/>
-        </w:tabs>
-        <w:rPr>
-          <w:rFonts w:asciiTheme="minorHAnsi" w:eastAsiaTheme="minorEastAsia" w:hAnsiTheme="minorHAnsi" w:cstheme="minorBidi"/>
-          <w:noProof/>
-          <w:kern w:val="2"/>
-          <w:sz w:val="21"/>
-          <w:szCs w:val="22"/>
-          <w:lang w:eastAsia="zh-CN"/>
-        </w:rPr>
-      </w:pPr>
-      <w:hyperlink w:anchor="_Toc400796682" w:history="1">
-        <w:r>
-          <w:rPr>
-            <w:rStyle w:val="Hyperlink"/>
-            <w:noProof/>
-            <w:lang w:eastAsia="zh-CN"/>
-          </w:rPr>
-          <w:t>4.5.8</w:t>
-        </w:r>
-        <w:r>
-          <w:rPr>
-            <w:rFonts w:asciiTheme="minorHAnsi" w:eastAsiaTheme="minorEastAsia" w:hAnsiTheme="minorHAnsi" w:cstheme="minorBidi"/>
-            <w:noProof/>
-            <w:kern w:val="2"/>
-            <w:sz w:val="21"/>
-            <w:szCs w:val="22"/>
-            <w:lang w:eastAsia="zh-CN"/>
-          </w:rPr>
-          <w:tab/>
-        </w:r>
-        <w:r>
-          <w:rPr>
-            <w:rStyle w:val="Hyperlink"/>
-            <w:noProof/>
-            <w:lang w:eastAsia="zh-CN"/>
-          </w:rPr>
-          <w:t>MS-OXCROPS</w:t>
-        </w:r>
-        <w:r>
-          <w:rPr>
-            <w:noProof/>
-            <w:webHidden/>
-          </w:rPr>
-          <w:tab/>
-        </w:r>
-        <w:r>
-          <w:rPr>
-            <w:noProof/>
-            <w:webHidden/>
-          </w:rPr>
-          <w:fldChar w:fldCharType="begin"/>
-        </w:r>
-        <w:r>
-          <w:rPr>
-            <w:noProof/>
-            <w:webHidden/>
-          </w:rPr>
-          <w:instrText xml:space="preserve"> PAGEREF _Toc400796682 \h </w:instrText>
-        </w:r>
-        <w:r>
-          <w:rPr>
-            <w:noProof/>
-            <w:webHidden/>
-          </w:rPr>
-        </w:r>
-        <w:r>
-          <w:rPr>
-            <w:noProof/>
-            <w:webHidden/>
-          </w:rPr>
-          <w:fldChar w:fldCharType="separate"/>
-        </w:r>
-        <w:r>
-          <w:rPr>
-            <w:noProof/>
-            <w:webHidden/>
-          </w:rPr>
-          <w:t>12</w:t>
-        </w:r>
-        <w:r>
-          <w:rPr>
-            <w:noProof/>
-            <w:webHidden/>
-          </w:rPr>
-          <w:fldChar w:fldCharType="end"/>
-        </w:r>
-      </w:hyperlink>
-    </w:p>
-    <w:p>
-      <w:pPr>
-        <w:pStyle w:val="TOC3"/>
-        <w:tabs>
-          <w:tab w:val="left" w:pos="1100"/>
-          <w:tab w:val="right" w:leader="dot" w:pos="9350"/>
-        </w:tabs>
-        <w:rPr>
-          <w:rFonts w:asciiTheme="minorHAnsi" w:eastAsiaTheme="minorEastAsia" w:hAnsiTheme="minorHAnsi" w:cstheme="minorBidi"/>
-          <w:noProof/>
-          <w:kern w:val="2"/>
-          <w:sz w:val="21"/>
-          <w:szCs w:val="22"/>
-          <w:lang w:eastAsia="zh-CN"/>
-        </w:rPr>
-      </w:pPr>
-      <w:hyperlink w:anchor="_Toc400796683" w:history="1">
-        <w:r>
-          <w:rPr>
-            <w:rStyle w:val="Hyperlink"/>
-            <w:noProof/>
-            <w:lang w:eastAsia="zh-CN"/>
-          </w:rPr>
-          <w:t>4.5.9</w:t>
-        </w:r>
-        <w:r>
-          <w:rPr>
-            <w:rFonts w:asciiTheme="minorHAnsi" w:eastAsiaTheme="minorEastAsia" w:hAnsiTheme="minorHAnsi" w:cstheme="minorBidi"/>
-            <w:noProof/>
-            <w:kern w:val="2"/>
-            <w:sz w:val="21"/>
-            <w:szCs w:val="22"/>
-            <w:lang w:eastAsia="zh-CN"/>
-          </w:rPr>
-          <w:tab/>
-        </w:r>
-        <w:r>
-          <w:rPr>
-            <w:rStyle w:val="Hyperlink"/>
-            <w:noProof/>
-            <w:lang w:eastAsia="zh-CN"/>
-          </w:rPr>
-          <w:t>MS-OXCRPC</w:t>
-        </w:r>
-        <w:r>
-          <w:rPr>
-            <w:noProof/>
-            <w:webHidden/>
-          </w:rPr>
-          <w:tab/>
-        </w:r>
-        <w:r>
-          <w:rPr>
-            <w:noProof/>
-            <w:webHidden/>
-          </w:rPr>
-          <w:fldChar w:fldCharType="begin"/>
-        </w:r>
-        <w:r>
-          <w:rPr>
-            <w:noProof/>
-            <w:webHidden/>
-          </w:rPr>
-          <w:instrText xml:space="preserve"> PAGEREF _Toc400796683 \h </w:instrText>
-        </w:r>
-        <w:r>
-          <w:rPr>
-            <w:noProof/>
-            <w:webHidden/>
-          </w:rPr>
-        </w:r>
-        <w:r>
-          <w:rPr>
-            <w:noProof/>
-            <w:webHidden/>
-          </w:rPr>
-          <w:fldChar w:fldCharType="separate"/>
-        </w:r>
-        <w:r>
-          <w:rPr>
-            <w:noProof/>
-            <w:webHidden/>
-          </w:rPr>
-          <w:t>12</w:t>
         </w:r>
         <w:r>
           <w:rPr>
@@ -2932,27 +2268,27 @@
         <w:rPr>
           <w:rFonts w:asciiTheme="minorHAnsi" w:eastAsiaTheme="minorEastAsia" w:hAnsiTheme="minorHAnsi" w:cstheme="minorBidi"/>
           <w:noProof/>
-          <w:kern w:val="2"/>
-          <w:sz w:val="21"/>
+          <w:kern w:val="0"/>
+          <w:sz w:val="22"/>
           <w:szCs w:val="22"/>
           <w:lang w:eastAsia="zh-CN"/>
         </w:rPr>
       </w:pPr>
-      <w:hyperlink w:anchor="_Toc400796684" w:history="1">
+      <w:hyperlink w:anchor="_Toc466893963" w:history="1">
         <w:r>
           <w:rPr>
             <w:rStyle w:val="Hyperlink"/>
             <w:noProof/>
             <w:lang w:eastAsia="zh-CN"/>
           </w:rPr>
-          <w:t>4.5.10</w:t>
+          <w:t>4.4.10</w:t>
         </w:r>
         <w:r>
           <w:rPr>
             <w:rFonts w:asciiTheme="minorHAnsi" w:eastAsiaTheme="minorEastAsia" w:hAnsiTheme="minorHAnsi" w:cstheme="minorBidi"/>
             <w:noProof/>
-            <w:kern w:val="2"/>
-            <w:sz w:val="21"/>
+            <w:kern w:val="0"/>
+            <w:sz w:val="22"/>
             <w:szCs w:val="22"/>
             <w:lang w:eastAsia="zh-CN"/>
           </w:rPr>
@@ -2964,7 +2300,7 @@
             <w:noProof/>
             <w:lang w:eastAsia="zh-CN"/>
           </w:rPr>
-          <w:t>MS-OXCSTOR</w:t>
+          <w:t>MS-SHDACCWS</w:t>
         </w:r>
         <w:r>
           <w:rPr>
@@ -2985,7 +2321,7 @@
             <w:noProof/>
             <w:webHidden/>
           </w:rPr>
-          <w:instrText xml:space="preserve"> PAGEREF _Toc400796684 \h </w:instrText>
+          <w:instrText xml:space="preserve"> PAGEREF _Toc466893963 \h </w:instrText>
         </w:r>
         <w:r>
           <w:rPr>
@@ -3005,7 +2341,7 @@
             <w:noProof/>
             <w:webHidden/>
           </w:rPr>
-          <w:t>12</w:t>
+          <w:t>10</w:t>
         </w:r>
         <w:r>
           <w:rPr>
@@ -3026,27 +2362,27 @@
         <w:rPr>
           <w:rFonts w:asciiTheme="minorHAnsi" w:eastAsiaTheme="minorEastAsia" w:hAnsiTheme="minorHAnsi" w:cstheme="minorBidi"/>
           <w:noProof/>
-          <w:kern w:val="2"/>
-          <w:sz w:val="21"/>
+          <w:kern w:val="0"/>
+          <w:sz w:val="22"/>
           <w:szCs w:val="22"/>
           <w:lang w:eastAsia="zh-CN"/>
         </w:rPr>
       </w:pPr>
-      <w:hyperlink w:anchor="_Toc400796685" w:history="1">
+      <w:hyperlink w:anchor="_Toc466893964" w:history="1">
         <w:r>
           <w:rPr>
             <w:rStyle w:val="Hyperlink"/>
             <w:noProof/>
             <w:lang w:eastAsia="zh-CN"/>
           </w:rPr>
-          <w:t>4.5.11</w:t>
+          <w:t>4.4.11</w:t>
         </w:r>
         <w:r>
           <w:rPr>
             <w:rFonts w:asciiTheme="minorHAnsi" w:eastAsiaTheme="minorEastAsia" w:hAnsiTheme="minorHAnsi" w:cstheme="minorBidi"/>
             <w:noProof/>
-            <w:kern w:val="2"/>
-            <w:sz w:val="21"/>
+            <w:kern w:val="0"/>
+            <w:sz w:val="22"/>
             <w:szCs w:val="22"/>
             <w:lang w:eastAsia="zh-CN"/>
           </w:rPr>
@@ -3058,7 +2394,7 @@
             <w:noProof/>
             <w:lang w:eastAsia="zh-CN"/>
           </w:rPr>
-          <w:t>MS-OXCTABL</w:t>
+          <w:t>MS-SITESS</w:t>
         </w:r>
         <w:r>
           <w:rPr>
@@ -3079,7 +2415,7 @@
             <w:noProof/>
             <w:webHidden/>
           </w:rPr>
-          <w:instrText xml:space="preserve"> PAGEREF _Toc400796685 \h </w:instrText>
+          <w:instrText xml:space="preserve"> PAGEREF _Toc466893964 \h </w:instrText>
         </w:r>
         <w:r>
           <w:rPr>
@@ -3099,7 +2435,7 @@
             <w:noProof/>
             <w:webHidden/>
           </w:rPr>
-          <w:t>13</w:t>
+          <w:t>10</w:t>
         </w:r>
         <w:r>
           <w:rPr>
@@ -3120,27 +2456,27 @@
         <w:rPr>
           <w:rFonts w:asciiTheme="minorHAnsi" w:eastAsiaTheme="minorEastAsia" w:hAnsiTheme="minorHAnsi" w:cstheme="minorBidi"/>
           <w:noProof/>
-          <w:kern w:val="2"/>
-          <w:sz w:val="21"/>
+          <w:kern w:val="0"/>
+          <w:sz w:val="22"/>
           <w:szCs w:val="22"/>
           <w:lang w:eastAsia="zh-CN"/>
         </w:rPr>
       </w:pPr>
-      <w:hyperlink w:anchor="_Toc400796686" w:history="1">
+      <w:hyperlink w:anchor="_Toc466893965" w:history="1">
         <w:r>
           <w:rPr>
             <w:rStyle w:val="Hyperlink"/>
             <w:noProof/>
             <w:lang w:eastAsia="zh-CN"/>
           </w:rPr>
-          <w:t>4.5.12</w:t>
+          <w:t>4.4.12</w:t>
         </w:r>
         <w:r>
           <w:rPr>
             <w:rFonts w:asciiTheme="minorHAnsi" w:eastAsiaTheme="minorEastAsia" w:hAnsiTheme="minorHAnsi" w:cstheme="minorBidi"/>
             <w:noProof/>
-            <w:kern w:val="2"/>
-            <w:sz w:val="21"/>
+            <w:kern w:val="0"/>
+            <w:sz w:val="22"/>
             <w:szCs w:val="22"/>
             <w:lang w:eastAsia="zh-CN"/>
           </w:rPr>
@@ -3152,7 +2488,7 @@
             <w:noProof/>
             <w:lang w:eastAsia="zh-CN"/>
           </w:rPr>
-          <w:t>MS-OXNSPI</w:t>
+          <w:t>MS-VERSS</w:t>
         </w:r>
         <w:r>
           <w:rPr>
@@ -3173,7 +2509,7 @@
             <w:noProof/>
             <w:webHidden/>
           </w:rPr>
-          <w:instrText xml:space="preserve"> PAGEREF _Toc400796686 \h </w:instrText>
+          <w:instrText xml:space="preserve"> PAGEREF _Toc466893965 \h </w:instrText>
         </w:r>
         <w:r>
           <w:rPr>
@@ -3193,7 +2529,7 @@
             <w:noProof/>
             <w:webHidden/>
           </w:rPr>
-          <w:t>13</w:t>
+          <w:t>11</w:t>
         </w:r>
         <w:r>
           <w:rPr>
@@ -3214,26 +2550,26 @@
         <w:rPr>
           <w:rFonts w:asciiTheme="minorHAnsi" w:eastAsiaTheme="minorEastAsia" w:hAnsiTheme="minorHAnsi" w:cstheme="minorBidi"/>
           <w:noProof/>
-          <w:kern w:val="2"/>
-          <w:sz w:val="21"/>
+          <w:kern w:val="0"/>
+          <w:sz w:val="22"/>
           <w:szCs w:val="22"/>
           <w:lang w:eastAsia="zh-CN"/>
         </w:rPr>
       </w:pPr>
-      <w:hyperlink w:anchor="_Toc400796687" w:history="1">
+      <w:hyperlink w:anchor="_Toc466893966" w:history="1">
         <w:r>
           <w:rPr>
             <w:rStyle w:val="Hyperlink"/>
             <w:noProof/>
           </w:rPr>
-          <w:t>4.5.13</w:t>
+          <w:t>4.4.13</w:t>
         </w:r>
         <w:r>
           <w:rPr>
             <w:rFonts w:asciiTheme="minorHAnsi" w:eastAsiaTheme="minorEastAsia" w:hAnsiTheme="minorHAnsi" w:cstheme="minorBidi"/>
             <w:noProof/>
-            <w:kern w:val="2"/>
-            <w:sz w:val="21"/>
+            <w:kern w:val="0"/>
+            <w:sz w:val="22"/>
             <w:szCs w:val="22"/>
             <w:lang w:eastAsia="zh-CN"/>
           </w:rPr>
@@ -3243,19 +2579,110 @@
           <w:rPr>
             <w:rStyle w:val="Hyperlink"/>
             <w:noProof/>
+          </w:rPr>
+          <w:t>MS-VIEWSS</w:t>
+        </w:r>
+        <w:r>
+          <w:rPr>
+            <w:noProof/>
+            <w:webHidden/>
+          </w:rPr>
+          <w:tab/>
+        </w:r>
+        <w:r>
+          <w:rPr>
+            <w:noProof/>
+            <w:webHidden/>
+          </w:rPr>
+          <w:fldChar w:fldCharType="begin"/>
+        </w:r>
+        <w:r>
+          <w:rPr>
+            <w:noProof/>
+            <w:webHidden/>
+          </w:rPr>
+          <w:instrText xml:space="preserve"> PAGEREF _Toc466893966 \h </w:instrText>
+        </w:r>
+        <w:r>
+          <w:rPr>
+            <w:noProof/>
+            <w:webHidden/>
+          </w:rPr>
+        </w:r>
+        <w:r>
+          <w:rPr>
+            <w:noProof/>
+            <w:webHidden/>
+          </w:rPr>
+          <w:fldChar w:fldCharType="separate"/>
+        </w:r>
+        <w:r>
+          <w:rPr>
+            <w:noProof/>
+            <w:webHidden/>
+          </w:rPr>
+          <w:t>11</w:t>
+        </w:r>
+        <w:r>
+          <w:rPr>
+            <w:noProof/>
+            <w:webHidden/>
+          </w:rPr>
+          <w:fldChar w:fldCharType="end"/>
+        </w:r>
+      </w:hyperlink>
+    </w:p>
+    <w:p>
+      <w:pPr>
+        <w:pStyle w:val="TOC3"/>
+        <w:tabs>
+          <w:tab w:val="left" w:pos="1320"/>
+          <w:tab w:val="right" w:leader="dot" w:pos="9350"/>
+        </w:tabs>
+        <w:rPr>
+          <w:rFonts w:asciiTheme="minorHAnsi" w:eastAsiaTheme="minorEastAsia" w:hAnsiTheme="minorHAnsi" w:cstheme="minorBidi"/>
+          <w:noProof/>
+          <w:kern w:val="0"/>
+          <w:sz w:val="22"/>
+          <w:szCs w:val="22"/>
+          <w:lang w:eastAsia="zh-CN"/>
+        </w:rPr>
+      </w:pPr>
+      <w:hyperlink w:anchor="_Toc466893967" w:history="1">
+        <w:r>
+          <w:rPr>
+            <w:rStyle w:val="Hyperlink"/>
+            <w:noProof/>
+          </w:rPr>
+          <w:t>4.4.14</w:t>
+        </w:r>
+        <w:r>
+          <w:rPr>
+            <w:rFonts w:asciiTheme="minorHAnsi" w:eastAsiaTheme="minorEastAsia" w:hAnsiTheme="minorHAnsi" w:cstheme="minorBidi"/>
+            <w:noProof/>
+            <w:kern w:val="0"/>
+            <w:sz w:val="22"/>
+            <w:szCs w:val="22"/>
             <w:lang w:eastAsia="zh-CN"/>
           </w:rPr>
-          <w:t>MS-OXORULE</w:t>
-        </w:r>
-        <w:r>
-          <w:rPr>
-            <w:noProof/>
-            <w:webHidden/>
-          </w:rPr>
           <w:tab/>
         </w:r>
         <w:r>
           <w:rPr>
+            <w:rStyle w:val="Hyperlink"/>
+            <w:noProof/>
+          </w:rPr>
+          <w:t>MS-WDVMODUU</w:t>
+        </w:r>
+        <w:r>
+          <w:rPr>
+            <w:noProof/>
+            <w:webHidden/>
+          </w:rPr>
+          <w:tab/>
+        </w:r>
+        <w:r>
+          <w:rPr>
             <w:noProof/>
             <w:webHidden/>
           </w:rPr>
@@ -3266,7 +2693,7 @@
             <w:noProof/>
             <w:webHidden/>
           </w:rPr>
-          <w:instrText xml:space="preserve"> PAGEREF _Toc400796687 \h </w:instrText>
+          <w:instrText xml:space="preserve"> PAGEREF _Toc466893967 \h </w:instrText>
         </w:r>
         <w:r>
           <w:rPr>
@@ -3286,7 +2713,283 @@
             <w:noProof/>
             <w:webHidden/>
           </w:rPr>
-          <w:t>13</w:t>
+          <w:t>11</w:t>
+        </w:r>
+        <w:r>
+          <w:rPr>
+            <w:noProof/>
+            <w:webHidden/>
+          </w:rPr>
+          <w:fldChar w:fldCharType="end"/>
+        </w:r>
+      </w:hyperlink>
+    </w:p>
+    <w:p>
+      <w:pPr>
+        <w:pStyle w:val="TOC3"/>
+        <w:tabs>
+          <w:tab w:val="left" w:pos="1320"/>
+          <w:tab w:val="right" w:leader="dot" w:pos="9350"/>
+        </w:tabs>
+        <w:rPr>
+          <w:rFonts w:asciiTheme="minorHAnsi" w:eastAsiaTheme="minorEastAsia" w:hAnsiTheme="minorHAnsi" w:cstheme="minorBidi"/>
+          <w:noProof/>
+          <w:kern w:val="0"/>
+          <w:sz w:val="22"/>
+          <w:szCs w:val="22"/>
+          <w:lang w:eastAsia="zh-CN"/>
+        </w:rPr>
+      </w:pPr>
+      <w:hyperlink w:anchor="_Toc466893968" w:history="1">
+        <w:r>
+          <w:rPr>
+            <w:rStyle w:val="Hyperlink"/>
+            <w:noProof/>
+          </w:rPr>
+          <w:t>4.4.15</w:t>
+        </w:r>
+        <w:r>
+          <w:rPr>
+            <w:rFonts w:asciiTheme="minorHAnsi" w:eastAsiaTheme="minorEastAsia" w:hAnsiTheme="minorHAnsi" w:cstheme="minorBidi"/>
+            <w:noProof/>
+            <w:kern w:val="0"/>
+            <w:sz w:val="22"/>
+            <w:szCs w:val="22"/>
+            <w:lang w:eastAsia="zh-CN"/>
+          </w:rPr>
+          <w:tab/>
+        </w:r>
+        <w:r>
+          <w:rPr>
+            <w:rStyle w:val="Hyperlink"/>
+            <w:noProof/>
+          </w:rPr>
+          <w:t>MS-WEBSS</w:t>
+        </w:r>
+        <w:r>
+          <w:rPr>
+            <w:noProof/>
+            <w:webHidden/>
+          </w:rPr>
+          <w:tab/>
+        </w:r>
+        <w:r>
+          <w:rPr>
+            <w:noProof/>
+            <w:webHidden/>
+          </w:rPr>
+          <w:fldChar w:fldCharType="begin"/>
+        </w:r>
+        <w:r>
+          <w:rPr>
+            <w:noProof/>
+            <w:webHidden/>
+          </w:rPr>
+          <w:instrText xml:space="preserve"> PAGEREF _Toc466893968 \h </w:instrText>
+        </w:r>
+        <w:r>
+          <w:rPr>
+            <w:noProof/>
+            <w:webHidden/>
+          </w:rPr>
+        </w:r>
+        <w:r>
+          <w:rPr>
+            <w:noProof/>
+            <w:webHidden/>
+          </w:rPr>
+          <w:fldChar w:fldCharType="separate"/>
+        </w:r>
+        <w:r>
+          <w:rPr>
+            <w:noProof/>
+            <w:webHidden/>
+          </w:rPr>
+          <w:t>11</w:t>
+        </w:r>
+        <w:r>
+          <w:rPr>
+            <w:noProof/>
+            <w:webHidden/>
+          </w:rPr>
+          <w:fldChar w:fldCharType="end"/>
+        </w:r>
+      </w:hyperlink>
+    </w:p>
+    <w:p>
+      <w:pPr>
+        <w:pStyle w:val="TOC3"/>
+        <w:tabs>
+          <w:tab w:val="left" w:pos="1320"/>
+          <w:tab w:val="right" w:leader="dot" w:pos="9350"/>
+        </w:tabs>
+        <w:rPr>
+          <w:rFonts w:asciiTheme="minorHAnsi" w:eastAsiaTheme="minorEastAsia" w:hAnsiTheme="minorHAnsi" w:cstheme="minorBidi"/>
+          <w:noProof/>
+          <w:kern w:val="0"/>
+          <w:sz w:val="22"/>
+          <w:szCs w:val="22"/>
+          <w:lang w:eastAsia="zh-CN"/>
+        </w:rPr>
+      </w:pPr>
+      <w:hyperlink w:anchor="_Toc466893969" w:history="1">
+        <w:r>
+          <w:rPr>
+            <w:rStyle w:val="Hyperlink"/>
+            <w:noProof/>
+          </w:rPr>
+          <w:t>4.4.16</w:t>
+        </w:r>
+        <w:r>
+          <w:rPr>
+            <w:rFonts w:asciiTheme="minorHAnsi" w:eastAsiaTheme="minorEastAsia" w:hAnsiTheme="minorHAnsi" w:cstheme="minorBidi"/>
+            <w:noProof/>
+            <w:kern w:val="0"/>
+            <w:sz w:val="22"/>
+            <w:szCs w:val="22"/>
+            <w:lang w:eastAsia="zh-CN"/>
+          </w:rPr>
+          <w:tab/>
+        </w:r>
+        <w:r>
+          <w:rPr>
+            <w:rStyle w:val="Hyperlink"/>
+            <w:noProof/>
+          </w:rPr>
+          <w:t>MS-WSSREST</w:t>
+        </w:r>
+        <w:r>
+          <w:rPr>
+            <w:noProof/>
+            <w:webHidden/>
+          </w:rPr>
+          <w:tab/>
+        </w:r>
+        <w:r>
+          <w:rPr>
+            <w:noProof/>
+            <w:webHidden/>
+          </w:rPr>
+          <w:fldChar w:fldCharType="begin"/>
+        </w:r>
+        <w:r>
+          <w:rPr>
+            <w:noProof/>
+            <w:webHidden/>
+          </w:rPr>
+          <w:instrText xml:space="preserve"> PAGEREF _Toc466893969 \h </w:instrText>
+        </w:r>
+        <w:r>
+          <w:rPr>
+            <w:noProof/>
+            <w:webHidden/>
+          </w:rPr>
+        </w:r>
+        <w:r>
+          <w:rPr>
+            <w:noProof/>
+            <w:webHidden/>
+          </w:rPr>
+          <w:fldChar w:fldCharType="separate"/>
+        </w:r>
+        <w:r>
+          <w:rPr>
+            <w:noProof/>
+            <w:webHidden/>
+          </w:rPr>
+          <w:t>12</w:t>
+        </w:r>
+        <w:r>
+          <w:rPr>
+            <w:noProof/>
+            <w:webHidden/>
+          </w:rPr>
+          <w:fldChar w:fldCharType="end"/>
+        </w:r>
+      </w:hyperlink>
+    </w:p>
+    <w:p>
+      <w:pPr>
+        <w:pStyle w:val="TOC3"/>
+        <w:tabs>
+          <w:tab w:val="left" w:pos="1320"/>
+          <w:tab w:val="right" w:leader="dot" w:pos="9350"/>
+        </w:tabs>
+        <w:rPr>
+          <w:rFonts w:asciiTheme="minorHAnsi" w:eastAsiaTheme="minorEastAsia" w:hAnsiTheme="minorHAnsi" w:cstheme="minorBidi"/>
+          <w:noProof/>
+          <w:kern w:val="0"/>
+          <w:sz w:val="22"/>
+          <w:szCs w:val="22"/>
+          <w:lang w:eastAsia="zh-CN"/>
+        </w:rPr>
+      </w:pPr>
+      <w:hyperlink w:anchor="_Toc466893970" w:history="1">
+        <w:r>
+          <w:rPr>
+            <w:rStyle w:val="Hyperlink"/>
+            <w:noProof/>
+          </w:rPr>
+          <w:t>4.4.17</w:t>
+        </w:r>
+        <w:r>
+          <w:rPr>
+            <w:rFonts w:asciiTheme="minorHAnsi" w:eastAsiaTheme="minorEastAsia" w:hAnsiTheme="minorHAnsi" w:cstheme="minorBidi"/>
+            <w:noProof/>
+            <w:kern w:val="0"/>
+            <w:sz w:val="22"/>
+            <w:szCs w:val="22"/>
+            <w:lang w:eastAsia="zh-CN"/>
+          </w:rPr>
+          <w:tab/>
+        </w:r>
+        <w:r>
+          <w:rPr>
+            <w:rStyle w:val="Hyperlink"/>
+            <w:noProof/>
+          </w:rPr>
+          <w:t>MS-WWSP</w:t>
+        </w:r>
+        <w:r>
+          <w:rPr>
+            <w:noProof/>
+            <w:webHidden/>
+          </w:rPr>
+          <w:tab/>
+        </w:r>
+        <w:r>
+          <w:rPr>
+            <w:noProof/>
+            <w:webHidden/>
+          </w:rPr>
+          <w:fldChar w:fldCharType="begin"/>
+        </w:r>
+        <w:r>
+          <w:rPr>
+            <w:noProof/>
+            <w:webHidden/>
+          </w:rPr>
+          <w:instrText xml:space="preserve"> PAGEREF _Toc466893970 \h </w:instrText>
+        </w:r>
+        <w:r>
+          <w:rPr>
+            <w:noProof/>
+            <w:webHidden/>
+          </w:rPr>
+        </w:r>
+        <w:r>
+          <w:rPr>
+            <w:noProof/>
+            <w:webHidden/>
+          </w:rPr>
+          <w:fldChar w:fldCharType="separate"/>
+        </w:r>
+        <w:r>
+          <w:rPr>
+            <w:noProof/>
+            <w:webHidden/>
+          </w:rPr>
+          <w:t>12</w:t>
         </w:r>
         <w:r>
           <w:rPr>
@@ -3325,22 +3028,22 @@
         <w:pStyle w:val="Heading1"/>
         <w:pageBreakBefore/>
       </w:pPr>
-      <w:bookmarkStart w:id="1" w:name="_Technical_Document_Introduction"/>
-      <w:bookmarkStart w:id="2" w:name="_Test_Method"/>
-      <w:bookmarkStart w:id="3" w:name="_Toc400796655"/>
+      <w:bookmarkStart w:id="2" w:name="_Technical_Document_Introduction"/>
+      <w:bookmarkStart w:id="3" w:name="_Test_Method"/>
       <w:bookmarkStart w:id="4" w:name="_Toc332648623"/>
       <w:bookmarkStart w:id="5" w:name="_Toc332794509"/>
       <w:bookmarkStart w:id="6" w:name="_Toc332876776"/>
       <w:bookmarkStart w:id="7" w:name="_Toc332899509"/>
       <w:bookmarkStart w:id="8" w:name="_Toc351540483"/>
       <w:bookmarkStart w:id="9" w:name="_Toc106428318"/>
-      <w:bookmarkEnd w:id="1"/>
+      <w:bookmarkStart w:id="10" w:name="_Toc466893941"/>
       <w:bookmarkEnd w:id="2"/>
+      <w:bookmarkEnd w:id="3"/>
       <w:r>
         <w:lastRenderedPageBreak/>
         <w:t>Introduction</w:t>
       </w:r>
-      <w:bookmarkEnd w:id="3"/>
+      <w:bookmarkEnd w:id="10"/>
     </w:p>
     <w:p>
       <w:pPr>
@@ -3775,19 +3478,7 @@
                 <w:rPr>
                   <w:rStyle w:val="Hyperlink"/>
                 </w:rPr>
-                <w:t xml:space="preserve">Authentication </w:t>
-              </w:r>
-              <w:r>
-                <w:rPr>
-                  <w:rStyle w:val="Hyperlink"/>
-                </w:rPr>
-                <w:t>W</w:t>
-              </w:r>
-              <w:r>
-                <w:rPr>
-                  <w:rStyle w:val="Hyperlink"/>
-                </w:rPr>
-                <w:t>eb Service Protocol</w:t>
+                <w:t>Authentication Web Service Protocol</w:t>
               </w:r>
             </w:hyperlink>
           </w:p>
@@ -4362,8 +4053,6 @@
                 <w:t>Workflow Web Service Protocol</w:t>
               </w:r>
             </w:hyperlink>
-            <w:bookmarkStart w:id="10" w:name="_GoBack"/>
-            <w:bookmarkEnd w:id="10"/>
           </w:p>
         </w:tc>
       </w:tr>
@@ -4390,10 +4079,10 @@
       </w:pPr>
       <w:bookmarkStart w:id="11" w:name="_Document_scope"/>
       <w:bookmarkStart w:id="12" w:name="_Requirement_specification"/>
-      <w:bookmarkStart w:id="13" w:name="_Toc400796656"/>
-      <w:bookmarkStart w:id="14" w:name="_Toc329982556"/>
-      <w:bookmarkStart w:id="15" w:name="_Toc308770200"/>
-      <w:bookmarkStart w:id="16" w:name="_Toc387851220"/>
+      <w:bookmarkStart w:id="13" w:name="_Toc329982556"/>
+      <w:bookmarkStart w:id="14" w:name="_Toc308770200"/>
+      <w:bookmarkStart w:id="15" w:name="_Toc387851220"/>
+      <w:bookmarkStart w:id="16" w:name="_Toc466893942"/>
       <w:bookmarkEnd w:id="11"/>
       <w:bookmarkEnd w:id="12"/>
       <w:r>
@@ -4411,7 +4100,7 @@
         </w:rPr>
         <w:t>pecification</w:t>
       </w:r>
-      <w:bookmarkEnd w:id="13"/>
+      <w:bookmarkEnd w:id="16"/>
     </w:p>
     <w:p>
       <w:pPr>
@@ -4840,7 +4529,7 @@
         <w:pStyle w:val="Heading1"/>
         <w:pageBreakBefore/>
       </w:pPr>
-      <w:bookmarkStart w:id="17" w:name="_Toc400796657"/>
+      <w:bookmarkStart w:id="17" w:name="_Toc466893943"/>
       <w:r>
         <w:rPr>
           <w:rFonts w:hint="eastAsia"/>
@@ -4859,7 +4548,7 @@
         <w:spacing w:afterLines="50" w:after="120"/>
         <w:ind w:left="578" w:hanging="578"/>
       </w:pPr>
-      <w:bookmarkStart w:id="18" w:name="_Toc400796658"/>
+      <w:bookmarkStart w:id="18" w:name="_Toc466893944"/>
       <w:r>
         <w:t>Assumptions</w:t>
       </w:r>
@@ -4985,7 +4674,7 @@
         <w:spacing w:after="120"/>
         <w:ind w:left="578" w:hanging="578"/>
       </w:pPr>
-      <w:bookmarkStart w:id="19" w:name="_Toc400796659"/>
+      <w:bookmarkStart w:id="19" w:name="_Toc466893945"/>
       <w:r>
         <w:t>Dependencies</w:t>
       </w:r>
@@ -5099,7 +4788,7 @@
           <w:lang w:eastAsia="zh-CN"/>
         </w:rPr>
       </w:pPr>
-      <w:bookmarkStart w:id="20" w:name="_Toc400796660"/>
+      <w:bookmarkStart w:id="20" w:name="_Toc466893946"/>
       <w:r>
         <w:rPr>
           <w:rFonts w:eastAsiaTheme="minorEastAsia"/>
@@ -5165,7 +4854,7 @@
           <w:lang w:eastAsia="zh-CN"/>
         </w:rPr>
       </w:pPr>
-      <w:bookmarkStart w:id="21" w:name="_Toc400796661"/>
+      <w:bookmarkStart w:id="21" w:name="_Toc466893947"/>
       <w:r>
         <w:rPr>
           <w:rFonts w:eastAsiaTheme="minorEastAsia"/>
@@ -5252,10 +4941,10 @@
             <v:path o:extrusionok="f" gradientshapeok="t" o:connecttype="rect"/>
             <o:lock v:ext="edit" aspectratio="t"/>
           </v:shapetype>
-          <v:shape id="_x0000_i1063" type="#_x0000_t75" style="width:641.25pt;height:278.25pt" o:ole="">
+          <v:shape id="_x0000_i1025" type="#_x0000_t75" style="width:641.25pt;height:278.25pt" o:ole="">
             <v:imagedata r:id="rId34" o:title=""/>
           </v:shape>
-          <o:OLEObject Type="Embed" ProgID="Visio.Drawing.11" ShapeID="_x0000_i1063" DrawAspect="Content" ObjectID="_1540387296" r:id="rId35"/>
+          <o:OLEObject Type="Embed" ProgID="Visio.Drawing.11" ShapeID="_x0000_i1025" DrawAspect="Content" ObjectID="_1540635779" r:id="rId35"/>
         </w:object>
       </w:r>
     </w:p>
@@ -5666,7 +5355,7 @@
           <w:lang w:eastAsia="zh-CN"/>
         </w:rPr>
       </w:pPr>
-      <w:bookmarkStart w:id="22" w:name="_Toc400796662"/>
+      <w:bookmarkStart w:id="22" w:name="_Toc466893948"/>
       <w:r>
         <w:rPr>
           <w:rFonts w:eastAsiaTheme="minorEastAsia"/>
@@ -5770,7 +5459,7 @@
           <w:lang w:eastAsia="zh-CN"/>
         </w:rPr>
       </w:pPr>
-      <w:bookmarkStart w:id="23" w:name="_Toc400796664"/>
+      <w:bookmarkStart w:id="23" w:name="_Toc466893949"/>
       <w:r>
         <w:rPr>
           <w:rFonts w:eastAsiaTheme="minorEastAsia" w:hint="eastAsia"/>
@@ -5918,7 +5607,7 @@
           <w:lang w:eastAsia="zh-CN"/>
         </w:rPr>
       </w:pPr>
-      <w:bookmarkStart w:id="24" w:name="_Toc400796666"/>
+      <w:bookmarkStart w:id="24" w:name="_Toc466893950"/>
       <w:r>
         <w:rPr>
           <w:rFonts w:eastAsiaTheme="minorEastAsia" w:hint="eastAsia"/>
@@ -5979,7 +5668,7 @@
           <w:lang w:eastAsia="zh-CN"/>
         </w:rPr>
       </w:pPr>
-      <w:bookmarkStart w:id="25" w:name="_Toc400796667"/>
+      <w:bookmarkStart w:id="25" w:name="_Toc466893951"/>
       <w:r>
         <w:rPr>
           <w:rFonts w:eastAsiaTheme="minorEastAsia" w:hint="eastAsia"/>
@@ -6089,7 +5778,7 @@
           <w:lang w:eastAsia="zh-CN"/>
         </w:rPr>
       </w:pPr>
-      <w:bookmarkStart w:id="26" w:name="_Toc400796668"/>
+      <w:bookmarkStart w:id="26" w:name="_Toc466893952"/>
       <w:r>
         <w:rPr>
           <w:rFonts w:eastAsiaTheme="minorEastAsia" w:hint="eastAsia"/>
@@ -6286,7 +5975,7 @@
           <w:lang w:eastAsia="zh-CN"/>
         </w:rPr>
       </w:pPr>
-      <w:bookmarkStart w:id="27" w:name="_Toc400796674"/>
+      <w:bookmarkStart w:id="27" w:name="_Toc466893953"/>
       <w:r>
         <w:rPr>
           <w:rFonts w:eastAsiaTheme="minorEastAsia"/>
@@ -6520,16 +6209,6 @@
         <w:t>.</w:t>
       </w:r>
     </w:p>
-    <w:bookmarkEnd w:id="0"/>
-    <w:bookmarkEnd w:id="4"/>
-    <w:bookmarkEnd w:id="5"/>
-    <w:bookmarkEnd w:id="6"/>
-    <w:bookmarkEnd w:id="7"/>
-    <w:bookmarkEnd w:id="8"/>
-    <w:bookmarkEnd w:id="9"/>
-    <w:bookmarkEnd w:id="14"/>
-    <w:bookmarkEnd w:id="15"/>
-    <w:bookmarkEnd w:id="16"/>
     <w:p>
       <w:pPr>
         <w:pStyle w:val="Heading3"/>
@@ -6538,6 +6217,17 @@
           <w:lang w:eastAsia="zh-CN"/>
         </w:rPr>
       </w:pPr>
+      <w:bookmarkStart w:id="28" w:name="_Toc466893954"/>
+      <w:bookmarkEnd w:id="0"/>
+      <w:bookmarkEnd w:id="4"/>
+      <w:bookmarkEnd w:id="5"/>
+      <w:bookmarkEnd w:id="6"/>
+      <w:bookmarkEnd w:id="7"/>
+      <w:bookmarkEnd w:id="8"/>
+      <w:bookmarkEnd w:id="9"/>
+      <w:bookmarkEnd w:id="13"/>
+      <w:bookmarkEnd w:id="14"/>
+      <w:bookmarkEnd w:id="15"/>
       <w:r>
         <w:rPr>
           <w:rFonts w:eastAsiaTheme="minorEastAsia"/>
@@ -6546,6 +6236,7 @@
         <w:lastRenderedPageBreak/>
         <w:t>MS-ADMINS</w:t>
       </w:r>
+      <w:bookmarkEnd w:id="28"/>
     </w:p>
     <w:p>
       <w:pPr>
@@ -6781,9 +6472,11 @@
       <w:pPr>
         <w:pStyle w:val="Heading3"/>
       </w:pPr>
+      <w:bookmarkStart w:id="29" w:name="_Toc466893955"/>
       <w:r>
         <w:t>MS-AUTHWS</w:t>
       </w:r>
+      <w:bookmarkEnd w:id="29"/>
     </w:p>
     <w:p>
       <w:pPr>
@@ -7093,8 +6786,9 @@
           <w:lang w:eastAsia="zh-CN"/>
         </w:rPr>
       </w:pPr>
-      <w:bookmarkStart w:id="28" w:name="_MS-OXCRPC_S01_SynchronousCall"/>
-      <w:bookmarkEnd w:id="28"/>
+      <w:bookmarkStart w:id="30" w:name="_MS-OXCRPC_S01_SynchronousCall"/>
+      <w:bookmarkStart w:id="31" w:name="_Toc466893956"/>
+      <w:bookmarkEnd w:id="30"/>
       <w:r>
         <w:rPr>
           <w:rFonts w:eastAsiaTheme="minorEastAsia"/>
@@ -7102,6 +6796,7 @@
         </w:rPr>
         <w:t>MS-COPYS</w:t>
       </w:r>
+      <w:bookmarkEnd w:id="31"/>
     </w:p>
     <w:p>
       <w:pPr>
@@ -7331,6 +7026,7 @@
           <w:lang w:eastAsia="zh-CN"/>
         </w:rPr>
       </w:pPr>
+      <w:bookmarkStart w:id="32" w:name="_Toc466893957"/>
       <w:r>
         <w:rPr>
           <w:rFonts w:eastAsiaTheme="minorEastAsia"/>
@@ -7338,6 +7034,7 @@
         </w:rPr>
         <w:t>MS-CPSWS</w:t>
       </w:r>
+      <w:bookmarkEnd w:id="32"/>
     </w:p>
     <w:p>
       <w:pPr>
@@ -7614,8 +7311,9 @@
           <w:lang w:eastAsia="zh-CN"/>
         </w:rPr>
       </w:pPr>
-      <w:bookmarkStart w:id="29" w:name="_S1_MessageMethods_Validation"/>
-      <w:bookmarkEnd w:id="29"/>
+      <w:bookmarkStart w:id="33" w:name="_S1_MessageMethods_Validation"/>
+      <w:bookmarkStart w:id="34" w:name="_Toc466893958"/>
+      <w:bookmarkEnd w:id="33"/>
       <w:r>
         <w:rPr>
           <w:rFonts w:eastAsiaTheme="minorEastAsia"/>
@@ -7623,6 +7321,7 @@
         </w:rPr>
         <w:t>MS-DWSS</w:t>
       </w:r>
+      <w:bookmarkEnd w:id="34"/>
     </w:p>
     <w:p>
       <w:pPr>
@@ -7957,9 +7656,6 @@
             <w:pPr>
               <w:pStyle w:val="LWPTableText"/>
               <w:jc w:val="both"/>
-              <w:rPr>
-                <w:rFonts w:hint="eastAsia"/>
-              </w:rPr>
             </w:pPr>
             <w:r>
               <w:t>This scenario is designed to manage folders in the Document Workspace site.</w:t>
@@ -8009,9 +7705,6 @@
             <w:pPr>
               <w:pStyle w:val="LWPTableText"/>
               <w:jc w:val="both"/>
-              <w:rPr>
-                <w:rFonts w:hint="eastAsia"/>
-              </w:rPr>
             </w:pPr>
             <w:r>
               <w:t>This scenario is designed to manage documents in the Document Workspace site.</w:t>
@@ -8061,9 +7754,6 @@
             <w:pPr>
               <w:pStyle w:val="LWPTableText"/>
               <w:jc w:val="both"/>
-              <w:rPr>
-                <w:rFonts w:hint="eastAsia"/>
-              </w:rPr>
             </w:pPr>
             <w:r>
               <w:t>This scenario is designed to manage site users for the Document Workspace site.</w:t>
@@ -8080,6 +7770,7 @@
           <w:lang w:eastAsia="zh-CN"/>
         </w:rPr>
       </w:pPr>
+      <w:bookmarkStart w:id="35" w:name="_Toc466893959"/>
       <w:r>
         <w:rPr>
           <w:rFonts w:eastAsiaTheme="minorEastAsia"/>
@@ -8087,6 +7778,7 @@
         </w:rPr>
         <w:t>MS-LISTSWS</w:t>
       </w:r>
+      <w:bookmarkEnd w:id="35"/>
     </w:p>
     <w:p>
       <w:pPr>
@@ -8523,6 +8215,7 @@
           <w:lang w:eastAsia="zh-CN"/>
         </w:rPr>
       </w:pPr>
+      <w:bookmarkStart w:id="36" w:name="_Toc466893960"/>
       <w:r>
         <w:rPr>
           <w:rFonts w:eastAsiaTheme="minorEastAsia"/>
@@ -8530,6 +8223,7 @@
         </w:rPr>
         <w:t>MS-MEETS</w:t>
       </w:r>
+      <w:bookmarkEnd w:id="36"/>
     </w:p>
     <w:p>
       <w:pPr>
@@ -8921,6 +8615,7 @@
           <w:lang w:eastAsia="zh-CN"/>
         </w:rPr>
       </w:pPr>
+      <w:bookmarkStart w:id="37" w:name="_Toc466893961"/>
       <w:r>
         <w:rPr>
           <w:rFonts w:eastAsiaTheme="minorEastAsia"/>
@@ -8928,6 +8623,7 @@
         </w:rPr>
         <w:t>MS-OFFICIALFILE</w:t>
       </w:r>
+      <w:bookmarkEnd w:id="37"/>
     </w:p>
     <w:p>
       <w:pPr>
@@ -9004,7 +8700,21 @@
           <w:rFonts w:eastAsiaTheme="minorEastAsia" w:hint="eastAsia"/>
           <w:lang w:eastAsia="zh-CN"/>
         </w:rPr>
-        <w:t>ments in MS-OXCROPS test suite.</w:t>
+        <w:t xml:space="preserve">ments in </w:t>
+      </w:r>
+      <w:r>
+        <w:rPr>
+          <w:rFonts w:eastAsiaTheme="minorEastAsia"/>
+          <w:lang w:eastAsia="zh-CN"/>
+        </w:rPr>
+        <w:t>MS-OFFICIALFILE</w:t>
+      </w:r>
+      <w:r>
+        <w:rPr>
+          <w:rFonts w:eastAsiaTheme="minorEastAsia" w:hint="eastAsia"/>
+          <w:lang w:eastAsia="zh-CN"/>
+        </w:rPr>
+        <w:t xml:space="preserve"> test suite.</w:t>
       </w:r>
       <w:r>
         <w:rPr>
@@ -9403,8 +9113,9 @@
           <w:lang w:eastAsia="zh-CN"/>
         </w:rPr>
       </w:pPr>
-      <w:bookmarkStart w:id="30" w:name="S1"/>
-      <w:bookmarkEnd w:id="30"/>
+      <w:bookmarkStart w:id="38" w:name="S1"/>
+      <w:bookmarkStart w:id="39" w:name="_Toc466893962"/>
+      <w:bookmarkEnd w:id="38"/>
       <w:r>
         <w:rPr>
           <w:rFonts w:eastAsiaTheme="minorEastAsia"/>
@@ -9412,6 +9123,7 @@
         </w:rPr>
         <w:t>MS-OUTSPS</w:t>
       </w:r>
+      <w:bookmarkEnd w:id="39"/>
     </w:p>
     <w:p>
       <w:pPr>
@@ -9752,8 +9464,9 @@
           <w:lang w:eastAsia="zh-CN"/>
         </w:rPr>
       </w:pPr>
-      <w:bookmarkStart w:id="31" w:name="scenario1"/>
-      <w:bookmarkEnd w:id="31"/>
+      <w:bookmarkStart w:id="40" w:name="scenario1"/>
+      <w:bookmarkStart w:id="41" w:name="_Toc466893963"/>
+      <w:bookmarkEnd w:id="40"/>
       <w:r>
         <w:rPr>
           <w:rFonts w:eastAsiaTheme="minorEastAsia"/>
@@ -9761,6 +9474,7 @@
         </w:rPr>
         <w:t>MS-SHDACCWS</w:t>
       </w:r>
+      <w:bookmarkEnd w:id="41"/>
     </w:p>
     <w:p>
       <w:pPr>
@@ -9897,11 +9611,11 @@
                 <w:rFonts w:cs="SimSun"/>
               </w:rPr>
             </w:pPr>
-            <w:bookmarkStart w:id="32" w:name="_Ref236557899"/>
+            <w:bookmarkStart w:id="42" w:name="_Ref236557899"/>
             <w:r>
               <w:t>Scenario</w:t>
             </w:r>
-            <w:bookmarkEnd w:id="32"/>
+            <w:bookmarkEnd w:id="42"/>
             <w:r>
               <w:t xml:space="preserve"> </w:t>
             </w:r>
@@ -10011,6 +9725,7 @@
           <w:lang w:eastAsia="zh-CN"/>
         </w:rPr>
       </w:pPr>
+      <w:bookmarkStart w:id="43" w:name="_Toc466893964"/>
       <w:r>
         <w:rPr>
           <w:rFonts w:eastAsiaTheme="minorEastAsia"/>
@@ -10018,6 +9733,7 @@
         </w:rPr>
         <w:t>MS-SITESS</w:t>
       </w:r>
+      <w:bookmarkEnd w:id="43"/>
     </w:p>
     <w:p>
       <w:pPr>
@@ -10488,6 +10204,7 @@
           <w:lang w:eastAsia="zh-CN"/>
         </w:rPr>
       </w:pPr>
+      <w:bookmarkStart w:id="44" w:name="_Toc466893965"/>
       <w:r>
         <w:rPr>
           <w:rFonts w:eastAsiaTheme="minorEastAsia"/>
@@ -10496,6 +10213,7 @@
         <w:lastRenderedPageBreak/>
         <w:t>MS-VERSS</w:t>
       </w:r>
+      <w:bookmarkEnd w:id="44"/>
     </w:p>
     <w:p>
       <w:pPr>
@@ -10834,9 +10552,11 @@
       <w:pPr>
         <w:pStyle w:val="Heading3"/>
       </w:pPr>
+      <w:bookmarkStart w:id="45" w:name="_Toc466893966"/>
       <w:r>
         <w:t>MS-VIEWSS</w:t>
       </w:r>
+      <w:bookmarkEnd w:id="45"/>
     </w:p>
     <w:p>
       <w:pPr>
@@ -11293,9 +11013,11 @@
       <w:pPr>
         <w:pStyle w:val="Heading3"/>
       </w:pPr>
+      <w:bookmarkStart w:id="46" w:name="_Toc466893967"/>
       <w:r>
         <w:t>MS-WDVMODUU</w:t>
       </w:r>
+      <w:bookmarkEnd w:id="46"/>
     </w:p>
     <w:p>
       <w:pPr>
@@ -11651,9 +11373,11 @@
       <w:pPr>
         <w:pStyle w:val="Heading3"/>
       </w:pPr>
+      <w:bookmarkStart w:id="47" w:name="_Toc466893968"/>
       <w:r>
         <w:t>MS-WEBSS</w:t>
       </w:r>
+      <w:bookmarkEnd w:id="47"/>
     </w:p>
     <w:p>
       <w:pPr>
@@ -12339,9 +12063,11 @@
       <w:pPr>
         <w:pStyle w:val="Heading3"/>
       </w:pPr>
+      <w:bookmarkStart w:id="48" w:name="_Toc466893969"/>
       <w:r>
         <w:t>MS-WSSREST</w:t>
       </w:r>
+      <w:bookmarkEnd w:id="48"/>
     </w:p>
     <w:p>
       <w:pPr>
@@ -12697,9 +12423,11 @@
       <w:pPr>
         <w:pStyle w:val="Heading3"/>
       </w:pPr>
+      <w:bookmarkStart w:id="49" w:name="_Toc466893970"/>
       <w:r>
         <w:t>MS-WWSP</w:t>
       </w:r>
+      <w:bookmarkEnd w:id="49"/>
     </w:p>
     <w:p>
       <w:pPr>
@@ -18790,14 +18518,12 @@
 </file>
 
 <file path=customXml/item1.xml><?xml version="1.0" encoding="utf-8"?>
-<p:properties xmlns:p="http://schemas.microsoft.com/office/2006/metadata/properties" xmlns:xsi="http://www.w3.org/2001/XMLSchema-instance" xmlns:pc="http://schemas.microsoft.com/office/infopath/2007/PartnerControls">
-  <documentManagement>
-    <TaxKeywordTaxHTField xmlns="46d67270-0d73-4766-abc0-521625b300d2">
-      <Terms xmlns="http://schemas.microsoft.com/office/infopath/2007/PartnerControls"/>
-    </TaxKeywordTaxHTField>
-    <TaxCatchAll xmlns="46d67270-0d73-4766-abc0-521625b300d2"/>
-  </documentManagement>
-</p:properties>
+<?mso-contentType ?>
+<FormTemplates xmlns="http://schemas.microsoft.com/sharepoint/v3/contenttype/forms">
+  <Display>DocumentLibraryForm</Display>
+  <Edit>DocumentLibraryForm</Edit>
+  <New>DocumentLibraryForm</New>
+</FormTemplates>
 </file>
 
 <file path=customXml/item2.xml><?xml version="1.0" encoding="utf-8"?>
@@ -18953,12 +18679,14 @@
 </file>
 
 <file path=customXml/item3.xml><?xml version="1.0" encoding="utf-8"?>
-<?mso-contentType ?>
-<FormTemplates xmlns="http://schemas.microsoft.com/sharepoint/v3/contenttype/forms">
-  <Display>DocumentLibraryForm</Display>
-  <Edit>DocumentLibraryForm</Edit>
-  <New>DocumentLibraryForm</New>
-</FormTemplates>
+<p:properties xmlns:p="http://schemas.microsoft.com/office/2006/metadata/properties" xmlns:xsi="http://www.w3.org/2001/XMLSchema-instance" xmlns:pc="http://schemas.microsoft.com/office/infopath/2007/PartnerControls">
+  <documentManagement>
+    <TaxKeywordTaxHTField xmlns="46d67270-0d73-4766-abc0-521625b300d2">
+      <Terms xmlns="http://schemas.microsoft.com/office/infopath/2007/PartnerControls"/>
+    </TaxKeywordTaxHTField>
+    <TaxCatchAll xmlns="46d67270-0d73-4766-abc0-521625b300d2"/>
+  </documentManagement>
+</p:properties>
 </file>
 
 <file path=customXml/item4.xml><?xml version="1.0" encoding="utf-8"?>
@@ -18966,11 +18694,9 @@
 </file>
 
 <file path=customXml/itemProps1.xml><?xml version="1.0" encoding="utf-8"?>
-<ds:datastoreItem xmlns:ds="http://schemas.openxmlformats.org/officeDocument/2006/customXml" ds:itemID="{BF4F21ED-8E38-4B63-A4F8-AA9A8CF9E9D5}">
+<ds:datastoreItem xmlns:ds="http://schemas.openxmlformats.org/officeDocument/2006/customXml" ds:itemID="{4C4D065F-FFDF-40FB-AFB4-32CC53B83C85}">
   <ds:schemaRefs>
-    <ds:schemaRef ds:uri="http://schemas.microsoft.com/office/2006/metadata/properties"/>
-    <ds:schemaRef ds:uri="http://schemas.microsoft.com/office/infopath/2007/PartnerControls"/>
-    <ds:schemaRef ds:uri="46d67270-0d73-4766-abc0-521625b300d2"/>
+    <ds:schemaRef ds:uri="http://schemas.microsoft.com/sharepoint/v3/contenttype/forms"/>
   </ds:schemaRefs>
 </ds:datastoreItem>
 </file>
@@ -18994,15 +18720,17 @@
 </file>
 
 <file path=customXml/itemProps3.xml><?xml version="1.0" encoding="utf-8"?>
-<ds:datastoreItem xmlns:ds="http://schemas.openxmlformats.org/officeDocument/2006/customXml" ds:itemID="{4C4D065F-FFDF-40FB-AFB4-32CC53B83C85}">
+<ds:datastoreItem xmlns:ds="http://schemas.openxmlformats.org/officeDocument/2006/customXml" ds:itemID="{BF4F21ED-8E38-4B63-A4F8-AA9A8CF9E9D5}">
   <ds:schemaRefs>
-    <ds:schemaRef ds:uri="http://schemas.microsoft.com/sharepoint/v3/contenttype/forms"/>
+    <ds:schemaRef ds:uri="http://schemas.microsoft.com/office/2006/metadata/properties"/>
+    <ds:schemaRef ds:uri="http://schemas.microsoft.com/office/infopath/2007/PartnerControls"/>
+    <ds:schemaRef ds:uri="46d67270-0d73-4766-abc0-521625b300d2"/>
   </ds:schemaRefs>
 </ds:datastoreItem>
 </file>
 
 <file path=customXml/itemProps4.xml><?xml version="1.0" encoding="utf-8"?>
-<ds:datastoreItem xmlns:ds="http://schemas.openxmlformats.org/officeDocument/2006/customXml" ds:itemID="{EF0357B8-CE10-4A58-AAEB-25F6C3613EE7}">
+<ds:datastoreItem xmlns:ds="http://schemas.openxmlformats.org/officeDocument/2006/customXml" ds:itemID="{6A3EE7C0-1C09-42CF-8597-BFDD5E3471BE}">
   <ds:schemaRefs>
     <ds:schemaRef ds:uri="http://schemas.openxmlformats.org/officeDocument/2006/bibliography"/>
   </ds:schemaRefs>

</xml_diff>

<commit_message>
Update package level tss
</commit_message>
<xml_diff>
--- a/sharepoint/Docs/SharePointTestSuiteSpecification.docx
+++ b/sharepoint/Docs/SharePointTestSuiteSpecification.docx
@@ -198,8 +198,7 @@
         <w:rPr>
           <w:rFonts w:asciiTheme="minorHAnsi" w:eastAsiaTheme="minorEastAsia" w:hAnsiTheme="minorHAnsi" w:cstheme="minorBidi"/>
           <w:noProof/>
-          <w:kern w:val="2"/>
-          <w:sz w:val="21"/>
+          <w:sz w:val="22"/>
           <w:szCs w:val="22"/>
           <w:lang w:eastAsia="zh-CN"/>
         </w:rPr>
@@ -222,7 +221,7 @@
         </w:rPr>
         <w:fldChar w:fldCharType="separate"/>
       </w:r>
-      <w:hyperlink w:anchor="_Toc400796655" w:history="1">
+      <w:hyperlink w:anchor="_Toc466893672" w:history="1">
         <w:r>
           <w:rPr>
             <w:rStyle w:val="Hyperlink"/>
@@ -234,8 +233,7 @@
           <w:rPr>
             <w:rFonts w:asciiTheme="minorHAnsi" w:eastAsiaTheme="minorEastAsia" w:hAnsiTheme="minorHAnsi" w:cstheme="minorBidi"/>
             <w:noProof/>
-            <w:kern w:val="2"/>
-            <w:sz w:val="21"/>
+            <w:sz w:val="22"/>
             <w:szCs w:val="22"/>
             <w:lang w:eastAsia="zh-CN"/>
           </w:rPr>
@@ -267,7 +265,7 @@
             <w:noProof/>
             <w:webHidden/>
           </w:rPr>
-          <w:instrText xml:space="preserve"> PAGEREF _Toc400796655 \h </w:instrText>
+          <w:instrText xml:space="preserve"> PAGEREF _Toc466893672 \h </w:instrText>
         </w:r>
         <w:r>
           <w:rPr>
@@ -308,13 +306,12 @@
         <w:rPr>
           <w:rFonts w:asciiTheme="minorHAnsi" w:eastAsiaTheme="minorEastAsia" w:hAnsiTheme="minorHAnsi" w:cstheme="minorBidi"/>
           <w:noProof/>
-          <w:kern w:val="2"/>
-          <w:sz w:val="21"/>
+          <w:sz w:val="22"/>
           <w:szCs w:val="22"/>
           <w:lang w:eastAsia="zh-CN"/>
         </w:rPr>
       </w:pPr>
-      <w:hyperlink w:anchor="_Toc400796656" w:history="1">
+      <w:hyperlink w:anchor="_Toc466893673" w:history="1">
         <w:r>
           <w:rPr>
             <w:rStyle w:val="Hyperlink"/>
@@ -327,8 +324,7 @@
           <w:rPr>
             <w:rFonts w:asciiTheme="minorHAnsi" w:eastAsiaTheme="minorEastAsia" w:hAnsiTheme="minorHAnsi" w:cstheme="minorBidi"/>
             <w:noProof/>
-            <w:kern w:val="2"/>
-            <w:sz w:val="21"/>
+            <w:sz w:val="22"/>
             <w:szCs w:val="22"/>
             <w:lang w:eastAsia="zh-CN"/>
           </w:rPr>
@@ -361,7 +357,7 @@
             <w:noProof/>
             <w:webHidden/>
           </w:rPr>
-          <w:instrText xml:space="preserve"> PAGEREF _Toc400796656 \h </w:instrText>
+          <w:instrText xml:space="preserve"> PAGEREF _Toc466893673 \h </w:instrText>
         </w:r>
         <w:r>
           <w:rPr>
@@ -402,13 +398,12 @@
         <w:rPr>
           <w:rFonts w:asciiTheme="minorHAnsi" w:eastAsiaTheme="minorEastAsia" w:hAnsiTheme="minorHAnsi" w:cstheme="minorBidi"/>
           <w:noProof/>
-          <w:kern w:val="2"/>
-          <w:sz w:val="21"/>
+          <w:sz w:val="22"/>
           <w:szCs w:val="22"/>
           <w:lang w:eastAsia="zh-CN"/>
         </w:rPr>
       </w:pPr>
-      <w:hyperlink w:anchor="_Toc400796657" w:history="1">
+      <w:hyperlink w:anchor="_Toc466893674" w:history="1">
         <w:r>
           <w:rPr>
             <w:rStyle w:val="Hyperlink"/>
@@ -420,8 +415,7 @@
           <w:rPr>
             <w:rFonts w:asciiTheme="minorHAnsi" w:eastAsiaTheme="minorEastAsia" w:hAnsiTheme="minorHAnsi" w:cstheme="minorBidi"/>
             <w:noProof/>
-            <w:kern w:val="2"/>
-            <w:sz w:val="21"/>
+            <w:sz w:val="22"/>
             <w:szCs w:val="22"/>
             <w:lang w:eastAsia="zh-CN"/>
           </w:rPr>
@@ -453,7 +447,7 @@
             <w:noProof/>
             <w:webHidden/>
           </w:rPr>
-          <w:instrText xml:space="preserve"> PAGEREF _Toc400796657 \h </w:instrText>
+          <w:instrText xml:space="preserve"> PAGEREF _Toc466893674 \h </w:instrText>
         </w:r>
         <w:r>
           <w:rPr>
@@ -494,13 +488,13 @@
         <w:rPr>
           <w:rFonts w:asciiTheme="minorHAnsi" w:eastAsiaTheme="minorEastAsia" w:hAnsiTheme="minorHAnsi" w:cstheme="minorBidi"/>
           <w:noProof/>
-          <w:kern w:val="2"/>
-          <w:sz w:val="21"/>
+          <w:kern w:val="0"/>
+          <w:sz w:val="22"/>
           <w:szCs w:val="22"/>
           <w:lang w:eastAsia="zh-CN"/>
         </w:rPr>
       </w:pPr>
-      <w:hyperlink w:anchor="_Toc400796658" w:history="1">
+      <w:hyperlink w:anchor="_Toc466893675" w:history="1">
         <w:r>
           <w:rPr>
             <w:rStyle w:val="Hyperlink"/>
@@ -512,8 +506,8 @@
           <w:rPr>
             <w:rFonts w:asciiTheme="minorHAnsi" w:eastAsiaTheme="minorEastAsia" w:hAnsiTheme="minorHAnsi" w:cstheme="minorBidi"/>
             <w:noProof/>
-            <w:kern w:val="2"/>
-            <w:sz w:val="21"/>
+            <w:kern w:val="0"/>
+            <w:sz w:val="22"/>
             <w:szCs w:val="22"/>
             <w:lang w:eastAsia="zh-CN"/>
           </w:rPr>
@@ -545,7 +539,7 @@
             <w:noProof/>
             <w:webHidden/>
           </w:rPr>
-          <w:instrText xml:space="preserve"> PAGEREF _Toc400796658 \h </w:instrText>
+          <w:instrText xml:space="preserve"> PAGEREF _Toc466893675 \h </w:instrText>
         </w:r>
         <w:r>
           <w:rPr>
@@ -586,13 +580,13 @@
         <w:rPr>
           <w:rFonts w:asciiTheme="minorHAnsi" w:eastAsiaTheme="minorEastAsia" w:hAnsiTheme="minorHAnsi" w:cstheme="minorBidi"/>
           <w:noProof/>
-          <w:kern w:val="2"/>
-          <w:sz w:val="21"/>
+          <w:kern w:val="0"/>
+          <w:sz w:val="22"/>
           <w:szCs w:val="22"/>
           <w:lang w:eastAsia="zh-CN"/>
         </w:rPr>
       </w:pPr>
-      <w:hyperlink w:anchor="_Toc400796659" w:history="1">
+      <w:hyperlink w:anchor="_Toc466893676" w:history="1">
         <w:r>
           <w:rPr>
             <w:rStyle w:val="Hyperlink"/>
@@ -604,8 +598,8 @@
           <w:rPr>
             <w:rFonts w:asciiTheme="minorHAnsi" w:eastAsiaTheme="minorEastAsia" w:hAnsiTheme="minorHAnsi" w:cstheme="minorBidi"/>
             <w:noProof/>
-            <w:kern w:val="2"/>
-            <w:sz w:val="21"/>
+            <w:kern w:val="0"/>
+            <w:sz w:val="22"/>
             <w:szCs w:val="22"/>
             <w:lang w:eastAsia="zh-CN"/>
           </w:rPr>
@@ -637,7 +631,7 @@
             <w:noProof/>
             <w:webHidden/>
           </w:rPr>
-          <w:instrText xml:space="preserve"> PAGEREF _Toc400796659 \h </w:instrText>
+          <w:instrText xml:space="preserve"> PAGEREF _Toc466893676 \h </w:instrText>
         </w:r>
         <w:r>
           <w:rPr>
@@ -678,13 +672,12 @@
         <w:rPr>
           <w:rFonts w:asciiTheme="minorHAnsi" w:eastAsiaTheme="minorEastAsia" w:hAnsiTheme="minorHAnsi" w:cstheme="minorBidi"/>
           <w:noProof/>
-          <w:kern w:val="2"/>
-          <w:sz w:val="21"/>
+          <w:sz w:val="22"/>
           <w:szCs w:val="22"/>
           <w:lang w:eastAsia="zh-CN"/>
         </w:rPr>
       </w:pPr>
-      <w:hyperlink w:anchor="_Toc400796660" w:history="1">
+      <w:hyperlink w:anchor="_Toc466893677" w:history="1">
         <w:r>
           <w:rPr>
             <w:rStyle w:val="Hyperlink"/>
@@ -697,8 +690,7 @@
           <w:rPr>
             <w:rFonts w:asciiTheme="minorHAnsi" w:eastAsiaTheme="minorEastAsia" w:hAnsiTheme="minorHAnsi" w:cstheme="minorBidi"/>
             <w:noProof/>
-            <w:kern w:val="2"/>
-            <w:sz w:val="21"/>
+            <w:sz w:val="22"/>
             <w:szCs w:val="22"/>
             <w:lang w:eastAsia="zh-CN"/>
           </w:rPr>
@@ -731,7 +723,7 @@
             <w:noProof/>
             <w:webHidden/>
           </w:rPr>
-          <w:instrText xml:space="preserve"> PAGEREF _Toc400796660 \h </w:instrText>
+          <w:instrText xml:space="preserve"> PAGEREF _Toc466893677 \h </w:instrText>
         </w:r>
         <w:r>
           <w:rPr>
@@ -772,13 +764,13 @@
         <w:rPr>
           <w:rFonts w:asciiTheme="minorHAnsi" w:eastAsiaTheme="minorEastAsia" w:hAnsiTheme="minorHAnsi" w:cstheme="minorBidi"/>
           <w:noProof/>
-          <w:kern w:val="2"/>
-          <w:sz w:val="21"/>
+          <w:kern w:val="0"/>
+          <w:sz w:val="22"/>
           <w:szCs w:val="22"/>
           <w:lang w:eastAsia="zh-CN"/>
         </w:rPr>
       </w:pPr>
-      <w:hyperlink w:anchor="_Toc400796661" w:history="1">
+      <w:hyperlink w:anchor="_Toc466893678" w:history="1">
         <w:r>
           <w:rPr>
             <w:rStyle w:val="Hyperlink"/>
@@ -791,8 +783,8 @@
           <w:rPr>
             <w:rFonts w:asciiTheme="minorHAnsi" w:eastAsiaTheme="minorEastAsia" w:hAnsiTheme="minorHAnsi" w:cstheme="minorBidi"/>
             <w:noProof/>
-            <w:kern w:val="2"/>
-            <w:sz w:val="21"/>
+            <w:kern w:val="0"/>
+            <w:sz w:val="22"/>
             <w:szCs w:val="22"/>
             <w:lang w:eastAsia="zh-CN"/>
           </w:rPr>
@@ -825,7 +817,7 @@
             <w:noProof/>
             <w:webHidden/>
           </w:rPr>
-          <w:instrText xml:space="preserve"> PAGEREF _Toc400796661 \h </w:instrText>
+          <w:instrText xml:space="preserve"> PAGEREF _Toc466893678 \h </w:instrText>
         </w:r>
         <w:r>
           <w:rPr>
@@ -866,13 +858,13 @@
         <w:rPr>
           <w:rFonts w:asciiTheme="minorHAnsi" w:eastAsiaTheme="minorEastAsia" w:hAnsiTheme="minorHAnsi" w:cstheme="minorBidi"/>
           <w:noProof/>
-          <w:kern w:val="2"/>
-          <w:sz w:val="21"/>
+          <w:kern w:val="0"/>
+          <w:sz w:val="22"/>
           <w:szCs w:val="22"/>
           <w:lang w:eastAsia="zh-CN"/>
         </w:rPr>
       </w:pPr>
-      <w:hyperlink w:anchor="_Toc400796662" w:history="1">
+      <w:hyperlink w:anchor="_Toc466893679" w:history="1">
         <w:r>
           <w:rPr>
             <w:rStyle w:val="Hyperlink"/>
@@ -885,8 +877,8 @@
           <w:rPr>
             <w:rFonts w:asciiTheme="minorHAnsi" w:eastAsiaTheme="minorEastAsia" w:hAnsiTheme="minorHAnsi" w:cstheme="minorBidi"/>
             <w:noProof/>
-            <w:kern w:val="2"/>
-            <w:sz w:val="21"/>
+            <w:kern w:val="0"/>
+            <w:sz w:val="22"/>
             <w:szCs w:val="22"/>
             <w:lang w:eastAsia="zh-CN"/>
           </w:rPr>
@@ -919,7 +911,7 @@
             <w:noProof/>
             <w:webHidden/>
           </w:rPr>
-          <w:instrText xml:space="preserve"> PAGEREF _Toc400796662 \h </w:instrText>
+          <w:instrText xml:space="preserve"> PAGEREF _Toc466893679 \h </w:instrText>
         </w:r>
         <w:r>
           <w:rPr>
@@ -960,13 +952,13 @@
         <w:rPr>
           <w:rFonts w:asciiTheme="minorHAnsi" w:eastAsiaTheme="minorEastAsia" w:hAnsiTheme="minorHAnsi" w:cstheme="minorBidi"/>
           <w:noProof/>
-          <w:kern w:val="2"/>
-          <w:sz w:val="21"/>
+          <w:kern w:val="0"/>
+          <w:sz w:val="22"/>
           <w:szCs w:val="22"/>
           <w:lang w:eastAsia="zh-CN"/>
         </w:rPr>
       </w:pPr>
-      <w:hyperlink w:anchor="_Toc400796663" w:history="1">
+      <w:hyperlink w:anchor="_Toc466893680" w:history="1">
         <w:r>
           <w:rPr>
             <w:rStyle w:val="Hyperlink"/>
@@ -979,8 +971,8 @@
           <w:rPr>
             <w:rFonts w:asciiTheme="minorHAnsi" w:eastAsiaTheme="minorEastAsia" w:hAnsiTheme="minorHAnsi" w:cstheme="minorBidi"/>
             <w:noProof/>
-            <w:kern w:val="2"/>
-            <w:sz w:val="21"/>
+            <w:kern w:val="0"/>
+            <w:sz w:val="22"/>
             <w:szCs w:val="22"/>
             <w:lang w:eastAsia="zh-CN"/>
           </w:rPr>
@@ -992,7 +984,7 @@
             <w:noProof/>
             <w:lang w:eastAsia="zh-CN"/>
           </w:rPr>
-          <w:t>Transport classes</w:t>
+          <w:t>Helper methods</w:t>
         </w:r>
         <w:r>
           <w:rPr>
@@ -1013,7 +1005,101 @@
             <w:noProof/>
             <w:webHidden/>
           </w:rPr>
-          <w:instrText xml:space="preserve"> PAGEREF _Toc400796663 \h </w:instrText>
+          <w:instrText xml:space="preserve"> PAGEREF _Toc466893680 \h </w:instrText>
+        </w:r>
+        <w:r>
+          <w:rPr>
+            <w:noProof/>
+            <w:webHidden/>
+          </w:rPr>
+        </w:r>
+        <w:r>
+          <w:rPr>
+            <w:noProof/>
+            <w:webHidden/>
+          </w:rPr>
+          <w:fldChar w:fldCharType="separate"/>
+        </w:r>
+        <w:r>
+          <w:rPr>
+            <w:noProof/>
+            <w:webHidden/>
+          </w:rPr>
+          <w:t>7</w:t>
+        </w:r>
+        <w:r>
+          <w:rPr>
+            <w:noProof/>
+            <w:webHidden/>
+          </w:rPr>
+          <w:fldChar w:fldCharType="end"/>
+        </w:r>
+      </w:hyperlink>
+    </w:p>
+    <w:p>
+      <w:pPr>
+        <w:pStyle w:val="TOC2"/>
+        <w:tabs>
+          <w:tab w:val="left" w:pos="749"/>
+          <w:tab w:val="right" w:leader="dot" w:pos="9350"/>
+        </w:tabs>
+        <w:rPr>
+          <w:rFonts w:asciiTheme="minorHAnsi" w:eastAsiaTheme="minorEastAsia" w:hAnsiTheme="minorHAnsi" w:cstheme="minorBidi"/>
+          <w:noProof/>
+          <w:kern w:val="0"/>
+          <w:sz w:val="22"/>
+          <w:szCs w:val="22"/>
+          <w:lang w:eastAsia="zh-CN"/>
+        </w:rPr>
+      </w:pPr>
+      <w:hyperlink w:anchor="_Toc466893681" w:history="1">
+        <w:r>
+          <w:rPr>
+            <w:rStyle w:val="Hyperlink"/>
+            <w:noProof/>
+            <w:lang w:eastAsia="zh-CN"/>
+          </w:rPr>
+          <w:t>4.3</w:t>
+        </w:r>
+        <w:r>
+          <w:rPr>
+            <w:rFonts w:asciiTheme="minorHAnsi" w:eastAsiaTheme="minorEastAsia" w:hAnsiTheme="minorHAnsi" w:cstheme="minorBidi"/>
+            <w:noProof/>
+            <w:kern w:val="0"/>
+            <w:sz w:val="22"/>
+            <w:szCs w:val="22"/>
+            <w:lang w:eastAsia="zh-CN"/>
+          </w:rPr>
+          <w:tab/>
+        </w:r>
+        <w:r>
+          <w:rPr>
+            <w:rStyle w:val="Hyperlink"/>
+            <w:noProof/>
+            <w:lang w:eastAsia="zh-CN"/>
+          </w:rPr>
+          <w:t>Adapter</w:t>
+        </w:r>
+        <w:r>
+          <w:rPr>
+            <w:noProof/>
+            <w:webHidden/>
+          </w:rPr>
+          <w:tab/>
+        </w:r>
+        <w:r>
+          <w:rPr>
+            <w:noProof/>
+            <w:webHidden/>
+          </w:rPr>
+          <w:fldChar w:fldCharType="begin"/>
+        </w:r>
+        <w:r>
+          <w:rPr>
+            <w:noProof/>
+            <w:webHidden/>
+          </w:rPr>
+          <w:instrText xml:space="preserve"> PAGEREF _Toc466893681 \h </w:instrText>
         </w:r>
         <w:r>
           <w:rPr>
@@ -1054,27 +1140,27 @@
         <w:rPr>
           <w:rFonts w:asciiTheme="minorHAnsi" w:eastAsiaTheme="minorEastAsia" w:hAnsiTheme="minorHAnsi" w:cstheme="minorBidi"/>
           <w:noProof/>
-          <w:kern w:val="2"/>
-          <w:sz w:val="21"/>
+          <w:kern w:val="0"/>
+          <w:sz w:val="22"/>
           <w:szCs w:val="22"/>
           <w:lang w:eastAsia="zh-CN"/>
         </w:rPr>
       </w:pPr>
-      <w:hyperlink w:anchor="_Toc400796664" w:history="1">
+      <w:hyperlink w:anchor="_Toc466893682" w:history="1">
         <w:r>
           <w:rPr>
             <w:rStyle w:val="Hyperlink"/>
             <w:noProof/>
             <w:lang w:eastAsia="zh-CN"/>
           </w:rPr>
-          <w:t>4.2.2</w:t>
+          <w:t>4.3.1</w:t>
         </w:r>
         <w:r>
           <w:rPr>
             <w:rFonts w:asciiTheme="minorHAnsi" w:eastAsiaTheme="minorEastAsia" w:hAnsiTheme="minorHAnsi" w:cstheme="minorBidi"/>
             <w:noProof/>
-            <w:kern w:val="2"/>
-            <w:sz w:val="21"/>
+            <w:kern w:val="0"/>
+            <w:sz w:val="22"/>
             <w:szCs w:val="22"/>
             <w:lang w:eastAsia="zh-CN"/>
           </w:rPr>
@@ -1086,7 +1172,7 @@
             <w:noProof/>
             <w:lang w:eastAsia="zh-CN"/>
           </w:rPr>
-          <w:t>Helper methods</w:t>
+          <w:t>Protocol Adapter</w:t>
         </w:r>
         <w:r>
           <w:rPr>
@@ -1107,7 +1193,7 @@
             <w:noProof/>
             <w:webHidden/>
           </w:rPr>
-          <w:instrText xml:space="preserve"> PAGEREF _Toc400796664 \h </w:instrText>
+          <w:instrText xml:space="preserve"> PAGEREF _Toc466893682 \h </w:instrText>
         </w:r>
         <w:r>
           <w:rPr>
@@ -1148,27 +1234,27 @@
         <w:rPr>
           <w:rFonts w:asciiTheme="minorHAnsi" w:eastAsiaTheme="minorEastAsia" w:hAnsiTheme="minorHAnsi" w:cstheme="minorBidi"/>
           <w:noProof/>
-          <w:kern w:val="2"/>
-          <w:sz w:val="21"/>
+          <w:kern w:val="0"/>
+          <w:sz w:val="22"/>
           <w:szCs w:val="22"/>
           <w:lang w:eastAsia="zh-CN"/>
         </w:rPr>
       </w:pPr>
-      <w:hyperlink w:anchor="_Toc400796665" w:history="1">
+      <w:hyperlink w:anchor="_Toc466893683" w:history="1">
         <w:r>
           <w:rPr>
             <w:rStyle w:val="Hyperlink"/>
             <w:noProof/>
             <w:lang w:eastAsia="zh-CN"/>
           </w:rPr>
-          <w:t>4.2.3</w:t>
+          <w:t>4.3.2</w:t>
         </w:r>
         <w:r>
           <w:rPr>
             <w:rFonts w:asciiTheme="minorHAnsi" w:eastAsiaTheme="minorEastAsia" w:hAnsiTheme="minorHAnsi" w:cstheme="minorBidi"/>
             <w:noProof/>
-            <w:kern w:val="2"/>
-            <w:sz w:val="21"/>
+            <w:kern w:val="0"/>
+            <w:sz w:val="22"/>
             <w:szCs w:val="22"/>
             <w:lang w:eastAsia="zh-CN"/>
           </w:rPr>
@@ -1180,7 +1266,7 @@
             <w:noProof/>
             <w:lang w:eastAsia="zh-CN"/>
           </w:rPr>
-          <w:t>Message structures</w:t>
+          <w:t>SUT Control Adapter</w:t>
         </w:r>
         <w:r>
           <w:rPr>
@@ -1201,7 +1287,7 @@
             <w:noProof/>
             <w:webHidden/>
           </w:rPr>
-          <w:instrText xml:space="preserve"> PAGEREF _Toc400796665 \h </w:instrText>
+          <w:instrText xml:space="preserve"> PAGEREF _Toc466893683 \h </w:instrText>
         </w:r>
         <w:r>
           <w:rPr>
@@ -1242,27 +1328,27 @@
         <w:rPr>
           <w:rFonts w:asciiTheme="minorHAnsi" w:eastAsiaTheme="minorEastAsia" w:hAnsiTheme="minorHAnsi" w:cstheme="minorBidi"/>
           <w:noProof/>
-          <w:kern w:val="2"/>
-          <w:sz w:val="21"/>
+          <w:kern w:val="0"/>
+          <w:sz w:val="22"/>
           <w:szCs w:val="22"/>
           <w:lang w:eastAsia="zh-CN"/>
         </w:rPr>
       </w:pPr>
-      <w:hyperlink w:anchor="_Toc400796666" w:history="1">
+      <w:hyperlink w:anchor="_Toc466893684" w:history="1">
         <w:r>
           <w:rPr>
             <w:rStyle w:val="Hyperlink"/>
             <w:noProof/>
             <w:lang w:eastAsia="zh-CN"/>
           </w:rPr>
-          <w:t>4.3</w:t>
+          <w:t>4.4</w:t>
         </w:r>
         <w:r>
           <w:rPr>
             <w:rFonts w:asciiTheme="minorHAnsi" w:eastAsiaTheme="minorEastAsia" w:hAnsiTheme="minorHAnsi" w:cstheme="minorBidi"/>
             <w:noProof/>
-            <w:kern w:val="2"/>
-            <w:sz w:val="21"/>
+            <w:kern w:val="0"/>
+            <w:sz w:val="22"/>
             <w:szCs w:val="22"/>
             <w:lang w:eastAsia="zh-CN"/>
           </w:rPr>
@@ -1274,7 +1360,7 @@
             <w:noProof/>
             <w:lang w:eastAsia="zh-CN"/>
           </w:rPr>
-          <w:t>Adapter</w:t>
+          <w:t>Test suite</w:t>
         </w:r>
         <w:r>
           <w:rPr>
@@ -1295,7 +1381,7 @@
             <w:noProof/>
             <w:webHidden/>
           </w:rPr>
-          <w:instrText xml:space="preserve"> PAGEREF _Toc400796666 \h </w:instrText>
+          <w:instrText xml:space="preserve"> PAGEREF _Toc466893684 \h </w:instrText>
         </w:r>
         <w:r>
           <w:rPr>
@@ -1336,27 +1422,27 @@
         <w:rPr>
           <w:rFonts w:asciiTheme="minorHAnsi" w:eastAsiaTheme="minorEastAsia" w:hAnsiTheme="minorHAnsi" w:cstheme="minorBidi"/>
           <w:noProof/>
-          <w:kern w:val="2"/>
-          <w:sz w:val="21"/>
+          <w:kern w:val="0"/>
+          <w:sz w:val="22"/>
           <w:szCs w:val="22"/>
           <w:lang w:eastAsia="zh-CN"/>
         </w:rPr>
       </w:pPr>
-      <w:hyperlink w:anchor="_Toc400796667" w:history="1">
+      <w:hyperlink w:anchor="_Toc466893685" w:history="1">
         <w:r>
           <w:rPr>
             <w:rStyle w:val="Hyperlink"/>
             <w:noProof/>
             <w:lang w:eastAsia="zh-CN"/>
           </w:rPr>
-          <w:t>4.3.1</w:t>
+          <w:t>4.4.1</w:t>
         </w:r>
         <w:r>
           <w:rPr>
             <w:rFonts w:asciiTheme="minorHAnsi" w:eastAsiaTheme="minorEastAsia" w:hAnsiTheme="minorHAnsi" w:cstheme="minorBidi"/>
             <w:noProof/>
-            <w:kern w:val="2"/>
-            <w:sz w:val="21"/>
+            <w:kern w:val="0"/>
+            <w:sz w:val="22"/>
             <w:szCs w:val="22"/>
             <w:lang w:eastAsia="zh-CN"/>
           </w:rPr>
@@ -1368,7 +1454,7 @@
             <w:noProof/>
             <w:lang w:eastAsia="zh-CN"/>
           </w:rPr>
-          <w:t>Protocol Adapter</w:t>
+          <w:t>MS-ADMINS</w:t>
         </w:r>
         <w:r>
           <w:rPr>
@@ -1389,7 +1475,7 @@
             <w:noProof/>
             <w:webHidden/>
           </w:rPr>
-          <w:instrText xml:space="preserve"> PAGEREF _Toc400796667 \h </w:instrText>
+          <w:instrText xml:space="preserve"> PAGEREF _Toc466893685 \h </w:instrText>
         </w:r>
         <w:r>
           <w:rPr>
@@ -1409,7 +1495,7 @@
             <w:noProof/>
             <w:webHidden/>
           </w:rPr>
-          <w:t>7</w:t>
+          <w:t>8</w:t>
         </w:r>
         <w:r>
           <w:rPr>
@@ -1430,27 +1516,26 @@
         <w:rPr>
           <w:rFonts w:asciiTheme="minorHAnsi" w:eastAsiaTheme="minorEastAsia" w:hAnsiTheme="minorHAnsi" w:cstheme="minorBidi"/>
           <w:noProof/>
-          <w:kern w:val="2"/>
-          <w:sz w:val="21"/>
+          <w:kern w:val="0"/>
+          <w:sz w:val="22"/>
           <w:szCs w:val="22"/>
           <w:lang w:eastAsia="zh-CN"/>
         </w:rPr>
       </w:pPr>
-      <w:hyperlink w:anchor="_Toc400796668" w:history="1">
+      <w:hyperlink w:anchor="_Toc466893686" w:history="1">
         <w:r>
           <w:rPr>
             <w:rStyle w:val="Hyperlink"/>
             <w:noProof/>
-            <w:lang w:eastAsia="zh-CN"/>
-          </w:rPr>
-          <w:t>4.3.2</w:t>
+          </w:rPr>
+          <w:t>4.4.2</w:t>
         </w:r>
         <w:r>
           <w:rPr>
             <w:rFonts w:asciiTheme="minorHAnsi" w:eastAsiaTheme="minorEastAsia" w:hAnsiTheme="minorHAnsi" w:cstheme="minorBidi"/>
             <w:noProof/>
-            <w:kern w:val="2"/>
-            <w:sz w:val="21"/>
+            <w:kern w:val="0"/>
+            <w:sz w:val="22"/>
             <w:szCs w:val="22"/>
             <w:lang w:eastAsia="zh-CN"/>
           </w:rPr>
@@ -1460,9 +1545,8 @@
           <w:rPr>
             <w:rStyle w:val="Hyperlink"/>
             <w:noProof/>
-            <w:lang w:eastAsia="zh-CN"/>
-          </w:rPr>
-          <w:t>SUT Control Adapter</w:t>
+          </w:rPr>
+          <w:t>MS-AUTHWS</w:t>
         </w:r>
         <w:r>
           <w:rPr>
@@ -1483,101 +1567,7 @@
             <w:noProof/>
             <w:webHidden/>
           </w:rPr>
-          <w:instrText xml:space="preserve"> PAGEREF _Toc400796668 \h </w:instrText>
-        </w:r>
-        <w:r>
-          <w:rPr>
-            <w:noProof/>
-            <w:webHidden/>
-          </w:rPr>
-        </w:r>
-        <w:r>
-          <w:rPr>
-            <w:noProof/>
-            <w:webHidden/>
-          </w:rPr>
-          <w:fldChar w:fldCharType="separate"/>
-        </w:r>
-        <w:r>
-          <w:rPr>
-            <w:noProof/>
-            <w:webHidden/>
-          </w:rPr>
-          <w:t>8</w:t>
-        </w:r>
-        <w:r>
-          <w:rPr>
-            <w:noProof/>
-            <w:webHidden/>
-          </w:rPr>
-          <w:fldChar w:fldCharType="end"/>
-        </w:r>
-      </w:hyperlink>
-    </w:p>
-    <w:p>
-      <w:pPr>
-        <w:pStyle w:val="TOC2"/>
-        <w:tabs>
-          <w:tab w:val="left" w:pos="749"/>
-          <w:tab w:val="right" w:leader="dot" w:pos="9350"/>
-        </w:tabs>
-        <w:rPr>
-          <w:rFonts w:asciiTheme="minorHAnsi" w:eastAsiaTheme="minorEastAsia" w:hAnsiTheme="minorHAnsi" w:cstheme="minorBidi"/>
-          <w:noProof/>
-          <w:kern w:val="2"/>
-          <w:sz w:val="21"/>
-          <w:szCs w:val="22"/>
-          <w:lang w:eastAsia="zh-CN"/>
-        </w:rPr>
-      </w:pPr>
-      <w:hyperlink w:anchor="_Toc400796669" w:history="1">
-        <w:r>
-          <w:rPr>
-            <w:rStyle w:val="Hyperlink"/>
-            <w:noProof/>
-            <w:lang w:eastAsia="zh-CN"/>
-          </w:rPr>
-          <w:t>4.4</w:t>
-        </w:r>
-        <w:r>
-          <w:rPr>
-            <w:rFonts w:asciiTheme="minorHAnsi" w:eastAsiaTheme="minorEastAsia" w:hAnsiTheme="minorHAnsi" w:cstheme="minorBidi"/>
-            <w:noProof/>
-            <w:kern w:val="2"/>
-            <w:sz w:val="21"/>
-            <w:szCs w:val="22"/>
-            <w:lang w:eastAsia="zh-CN"/>
-          </w:rPr>
-          <w:tab/>
-        </w:r>
-        <w:r>
-          <w:rPr>
-            <w:rStyle w:val="Hyperlink"/>
-            <w:noProof/>
-            <w:lang w:eastAsia="zh-CN"/>
-          </w:rPr>
-          <w:t>Model</w:t>
-        </w:r>
-        <w:r>
-          <w:rPr>
-            <w:noProof/>
-            <w:webHidden/>
-          </w:rPr>
-          <w:tab/>
-        </w:r>
-        <w:r>
-          <w:rPr>
-            <w:noProof/>
-            <w:webHidden/>
-          </w:rPr>
-          <w:fldChar w:fldCharType="begin"/>
-        </w:r>
-        <w:r>
-          <w:rPr>
-            <w:noProof/>
-            <w:webHidden/>
-          </w:rPr>
-          <w:instrText xml:space="preserve"> PAGEREF _Toc400796669 \h </w:instrText>
+          <w:instrText xml:space="preserve"> PAGEREF _Toc466893686 \h </w:instrText>
         </w:r>
         <w:r>
           <w:rPr>
@@ -1618,27 +1608,27 @@
         <w:rPr>
           <w:rFonts w:asciiTheme="minorHAnsi" w:eastAsiaTheme="minorEastAsia" w:hAnsiTheme="minorHAnsi" w:cstheme="minorBidi"/>
           <w:noProof/>
-          <w:kern w:val="2"/>
-          <w:sz w:val="21"/>
+          <w:kern w:val="0"/>
+          <w:sz w:val="22"/>
           <w:szCs w:val="22"/>
           <w:lang w:eastAsia="zh-CN"/>
         </w:rPr>
       </w:pPr>
-      <w:hyperlink w:anchor="_Toc400796670" w:history="1">
+      <w:hyperlink w:anchor="_Toc466893687" w:history="1">
         <w:r>
           <w:rPr>
             <w:rStyle w:val="Hyperlink"/>
             <w:noProof/>
             <w:lang w:eastAsia="zh-CN"/>
           </w:rPr>
-          <w:t>4.4.1</w:t>
+          <w:t>4.4.3</w:t>
         </w:r>
         <w:r>
           <w:rPr>
             <w:rFonts w:asciiTheme="minorHAnsi" w:eastAsiaTheme="minorEastAsia" w:hAnsiTheme="minorHAnsi" w:cstheme="minorBidi"/>
             <w:noProof/>
-            <w:kern w:val="2"/>
-            <w:sz w:val="21"/>
+            <w:kern w:val="0"/>
+            <w:sz w:val="22"/>
             <w:szCs w:val="22"/>
             <w:lang w:eastAsia="zh-CN"/>
           </w:rPr>
@@ -1650,7 +1640,7 @@
             <w:noProof/>
             <w:lang w:eastAsia="zh-CN"/>
           </w:rPr>
-          <w:t>Actions</w:t>
+          <w:t>MS-COPYS</w:t>
         </w:r>
         <w:r>
           <w:rPr>
@@ -1671,7 +1661,7 @@
             <w:noProof/>
             <w:webHidden/>
           </w:rPr>
-          <w:instrText xml:space="preserve"> PAGEREF _Toc400796670 \h </w:instrText>
+          <w:instrText xml:space="preserve"> PAGEREF _Toc466893687 \h </w:instrText>
         </w:r>
         <w:r>
           <w:rPr>
@@ -1712,27 +1702,27 @@
         <w:rPr>
           <w:rFonts w:asciiTheme="minorHAnsi" w:eastAsiaTheme="minorEastAsia" w:hAnsiTheme="minorHAnsi" w:cstheme="minorBidi"/>
           <w:noProof/>
-          <w:kern w:val="2"/>
-          <w:sz w:val="21"/>
+          <w:kern w:val="0"/>
+          <w:sz w:val="22"/>
           <w:szCs w:val="22"/>
           <w:lang w:eastAsia="zh-CN"/>
         </w:rPr>
       </w:pPr>
-      <w:hyperlink w:anchor="_Toc400796671" w:history="1">
+      <w:hyperlink w:anchor="_Toc466893688" w:history="1">
         <w:r>
           <w:rPr>
             <w:rStyle w:val="Hyperlink"/>
             <w:noProof/>
             <w:lang w:eastAsia="zh-CN"/>
           </w:rPr>
-          <w:t>4.4.2</w:t>
+          <w:t>4.4.4</w:t>
         </w:r>
         <w:r>
           <w:rPr>
             <w:rFonts w:asciiTheme="minorHAnsi" w:eastAsiaTheme="minorEastAsia" w:hAnsiTheme="minorHAnsi" w:cstheme="minorBidi"/>
             <w:noProof/>
-            <w:kern w:val="2"/>
-            <w:sz w:val="21"/>
+            <w:kern w:val="0"/>
+            <w:sz w:val="22"/>
             <w:szCs w:val="22"/>
             <w:lang w:eastAsia="zh-CN"/>
           </w:rPr>
@@ -1744,7 +1734,7 @@
             <w:noProof/>
             <w:lang w:eastAsia="zh-CN"/>
           </w:rPr>
-          <w:t>States</w:t>
+          <w:t>MS-CPSWS</w:t>
         </w:r>
         <w:r>
           <w:rPr>
@@ -1765,7 +1755,7 @@
             <w:noProof/>
             <w:webHidden/>
           </w:rPr>
-          <w:instrText xml:space="preserve"> PAGEREF _Toc400796671 \h </w:instrText>
+          <w:instrText xml:space="preserve"> PAGEREF _Toc466893688 \h </w:instrText>
         </w:r>
         <w:r>
           <w:rPr>
@@ -1806,27 +1796,27 @@
         <w:rPr>
           <w:rFonts w:asciiTheme="minorHAnsi" w:eastAsiaTheme="minorEastAsia" w:hAnsiTheme="minorHAnsi" w:cstheme="minorBidi"/>
           <w:noProof/>
-          <w:kern w:val="2"/>
-          <w:sz w:val="21"/>
+          <w:kern w:val="0"/>
+          <w:sz w:val="22"/>
           <w:szCs w:val="22"/>
           <w:lang w:eastAsia="zh-CN"/>
         </w:rPr>
       </w:pPr>
-      <w:hyperlink w:anchor="_Toc400796672" w:history="1">
+      <w:hyperlink w:anchor="_Toc466893689" w:history="1">
         <w:r>
           <w:rPr>
             <w:rStyle w:val="Hyperlink"/>
             <w:noProof/>
             <w:lang w:eastAsia="zh-CN"/>
           </w:rPr>
-          <w:t>4.4.3</w:t>
+          <w:t>4.4.5</w:t>
         </w:r>
         <w:r>
           <w:rPr>
             <w:rFonts w:asciiTheme="minorHAnsi" w:eastAsiaTheme="minorEastAsia" w:hAnsiTheme="minorHAnsi" w:cstheme="minorBidi"/>
             <w:noProof/>
-            <w:kern w:val="2"/>
-            <w:sz w:val="21"/>
+            <w:kern w:val="0"/>
+            <w:sz w:val="22"/>
             <w:szCs w:val="22"/>
             <w:lang w:eastAsia="zh-CN"/>
           </w:rPr>
@@ -1838,7 +1828,7 @@
             <w:noProof/>
             <w:lang w:eastAsia="zh-CN"/>
           </w:rPr>
-          <w:t>Machines</w:t>
+          <w:t>MS-DWSS</w:t>
         </w:r>
         <w:r>
           <w:rPr>
@@ -1859,7 +1849,7 @@
             <w:noProof/>
             <w:webHidden/>
           </w:rPr>
-          <w:instrText xml:space="preserve"> PAGEREF _Toc400796672 \h </w:instrText>
+          <w:instrText xml:space="preserve"> PAGEREF _Toc466893689 \h </w:instrText>
         </w:r>
         <w:r>
           <w:rPr>
@@ -1879,7 +1869,7 @@
             <w:noProof/>
             <w:webHidden/>
           </w:rPr>
-          <w:t>8</w:t>
+          <w:t>9</w:t>
         </w:r>
         <w:r>
           <w:rPr>
@@ -1900,27 +1890,27 @@
         <w:rPr>
           <w:rFonts w:asciiTheme="minorHAnsi" w:eastAsiaTheme="minorEastAsia" w:hAnsiTheme="minorHAnsi" w:cstheme="minorBidi"/>
           <w:noProof/>
-          <w:kern w:val="2"/>
-          <w:sz w:val="21"/>
+          <w:kern w:val="0"/>
+          <w:sz w:val="22"/>
           <w:szCs w:val="22"/>
           <w:lang w:eastAsia="zh-CN"/>
         </w:rPr>
       </w:pPr>
-      <w:hyperlink w:anchor="_Toc400796673" w:history="1">
+      <w:hyperlink w:anchor="_Toc466893690" w:history="1">
         <w:r>
           <w:rPr>
             <w:rStyle w:val="Hyperlink"/>
             <w:noProof/>
             <w:lang w:eastAsia="zh-CN"/>
           </w:rPr>
-          <w:t>4.4.4</w:t>
+          <w:t>4.4.6</w:t>
         </w:r>
         <w:r>
           <w:rPr>
             <w:rFonts w:asciiTheme="minorHAnsi" w:eastAsiaTheme="minorEastAsia" w:hAnsiTheme="minorHAnsi" w:cstheme="minorBidi"/>
             <w:noProof/>
-            <w:kern w:val="2"/>
-            <w:sz w:val="21"/>
+            <w:kern w:val="0"/>
+            <w:sz w:val="22"/>
             <w:szCs w:val="22"/>
             <w:lang w:eastAsia="zh-CN"/>
           </w:rPr>
@@ -1932,7 +1922,7 @@
             <w:noProof/>
             <w:lang w:eastAsia="zh-CN"/>
           </w:rPr>
-          <w:t>Model design patterns</w:t>
+          <w:t>MS-LISTSWS</w:t>
         </w:r>
         <w:r>
           <w:rPr>
@@ -1953,101 +1943,7 @@
             <w:noProof/>
             <w:webHidden/>
           </w:rPr>
-          <w:instrText xml:space="preserve"> PAGEREF _Toc400796673 \h </w:instrText>
-        </w:r>
-        <w:r>
-          <w:rPr>
-            <w:noProof/>
-            <w:webHidden/>
-          </w:rPr>
-        </w:r>
-        <w:r>
-          <w:rPr>
-            <w:noProof/>
-            <w:webHidden/>
-          </w:rPr>
-          <w:fldChar w:fldCharType="separate"/>
-        </w:r>
-        <w:r>
-          <w:rPr>
-            <w:noProof/>
-            <w:webHidden/>
-          </w:rPr>
-          <w:t>9</w:t>
-        </w:r>
-        <w:r>
-          <w:rPr>
-            <w:noProof/>
-            <w:webHidden/>
-          </w:rPr>
-          <w:fldChar w:fldCharType="end"/>
-        </w:r>
-      </w:hyperlink>
-    </w:p>
-    <w:p>
-      <w:pPr>
-        <w:pStyle w:val="TOC2"/>
-        <w:tabs>
-          <w:tab w:val="left" w:pos="749"/>
-          <w:tab w:val="right" w:leader="dot" w:pos="9350"/>
-        </w:tabs>
-        <w:rPr>
-          <w:rFonts w:asciiTheme="minorHAnsi" w:eastAsiaTheme="minorEastAsia" w:hAnsiTheme="minorHAnsi" w:cstheme="minorBidi"/>
-          <w:noProof/>
-          <w:kern w:val="2"/>
-          <w:sz w:val="21"/>
-          <w:szCs w:val="22"/>
-          <w:lang w:eastAsia="zh-CN"/>
-        </w:rPr>
-      </w:pPr>
-      <w:hyperlink w:anchor="_Toc400796674" w:history="1">
-        <w:r>
-          <w:rPr>
-            <w:rStyle w:val="Hyperlink"/>
-            <w:noProof/>
-            <w:lang w:eastAsia="zh-CN"/>
-          </w:rPr>
-          <w:t>4.5</w:t>
-        </w:r>
-        <w:r>
-          <w:rPr>
-            <w:rFonts w:asciiTheme="minorHAnsi" w:eastAsiaTheme="minorEastAsia" w:hAnsiTheme="minorHAnsi" w:cstheme="minorBidi"/>
-            <w:noProof/>
-            <w:kern w:val="2"/>
-            <w:sz w:val="21"/>
-            <w:szCs w:val="22"/>
-            <w:lang w:eastAsia="zh-CN"/>
-          </w:rPr>
-          <w:tab/>
-        </w:r>
-        <w:r>
-          <w:rPr>
-            <w:rStyle w:val="Hyperlink"/>
-            <w:noProof/>
-            <w:lang w:eastAsia="zh-CN"/>
-          </w:rPr>
-          <w:t>Test suite</w:t>
-        </w:r>
-        <w:r>
-          <w:rPr>
-            <w:noProof/>
-            <w:webHidden/>
-          </w:rPr>
-          <w:tab/>
-        </w:r>
-        <w:r>
-          <w:rPr>
-            <w:noProof/>
-            <w:webHidden/>
-          </w:rPr>
-          <w:fldChar w:fldCharType="begin"/>
-        </w:r>
-        <w:r>
-          <w:rPr>
-            <w:noProof/>
-            <w:webHidden/>
-          </w:rPr>
-          <w:instrText xml:space="preserve"> PAGEREF _Toc400796674 \h </w:instrText>
+          <w:instrText xml:space="preserve"> PAGEREF _Toc466893690 \h </w:instrText>
         </w:r>
         <w:r>
           <w:rPr>
@@ -2088,27 +1984,27 @@
         <w:rPr>
           <w:rFonts w:asciiTheme="minorHAnsi" w:eastAsiaTheme="minorEastAsia" w:hAnsiTheme="minorHAnsi" w:cstheme="minorBidi"/>
           <w:noProof/>
-          <w:kern w:val="2"/>
-          <w:sz w:val="21"/>
+          <w:kern w:val="0"/>
+          <w:sz w:val="22"/>
           <w:szCs w:val="22"/>
           <w:lang w:eastAsia="zh-CN"/>
         </w:rPr>
       </w:pPr>
-      <w:hyperlink w:anchor="_Toc400796675" w:history="1">
+      <w:hyperlink w:anchor="_Toc466893691" w:history="1">
         <w:r>
           <w:rPr>
             <w:rStyle w:val="Hyperlink"/>
             <w:noProof/>
             <w:lang w:eastAsia="zh-CN"/>
           </w:rPr>
-          <w:t>4.5.1</w:t>
+          <w:t>4.4.7</w:t>
         </w:r>
         <w:r>
           <w:rPr>
             <w:rFonts w:asciiTheme="minorHAnsi" w:eastAsiaTheme="minorEastAsia" w:hAnsiTheme="minorHAnsi" w:cstheme="minorBidi"/>
             <w:noProof/>
-            <w:kern w:val="2"/>
-            <w:sz w:val="21"/>
+            <w:kern w:val="0"/>
+            <w:sz w:val="22"/>
             <w:szCs w:val="22"/>
             <w:lang w:eastAsia="zh-CN"/>
           </w:rPr>
@@ -2120,7 +2016,7 @@
             <w:noProof/>
             <w:lang w:eastAsia="zh-CN"/>
           </w:rPr>
-          <w:t>MS-OXCFOLD</w:t>
+          <w:t>MS-MEETS</w:t>
         </w:r>
         <w:r>
           <w:rPr>
@@ -2141,7 +2037,7 @@
             <w:noProof/>
             <w:webHidden/>
           </w:rPr>
-          <w:instrText xml:space="preserve"> PAGEREF _Toc400796675 \h </w:instrText>
+          <w:instrText xml:space="preserve"> PAGEREF _Toc466893691 \h </w:instrText>
         </w:r>
         <w:r>
           <w:rPr>
@@ -2182,26 +2078,27 @@
         <w:rPr>
           <w:rFonts w:asciiTheme="minorHAnsi" w:eastAsiaTheme="minorEastAsia" w:hAnsiTheme="minorHAnsi" w:cstheme="minorBidi"/>
           <w:noProof/>
-          <w:kern w:val="2"/>
-          <w:sz w:val="21"/>
+          <w:kern w:val="0"/>
+          <w:sz w:val="22"/>
           <w:szCs w:val="22"/>
           <w:lang w:eastAsia="zh-CN"/>
         </w:rPr>
       </w:pPr>
-      <w:hyperlink w:anchor="_Toc400796676" w:history="1">
+      <w:hyperlink w:anchor="_Toc466893692" w:history="1">
         <w:r>
           <w:rPr>
             <w:rStyle w:val="Hyperlink"/>
             <w:noProof/>
-          </w:rPr>
-          <w:t>4.5.2</w:t>
+            <w:lang w:eastAsia="zh-CN"/>
+          </w:rPr>
+          <w:t>4.4.8</w:t>
         </w:r>
         <w:r>
           <w:rPr>
             <w:rFonts w:asciiTheme="minorHAnsi" w:eastAsiaTheme="minorEastAsia" w:hAnsiTheme="minorHAnsi" w:cstheme="minorBidi"/>
             <w:noProof/>
-            <w:kern w:val="2"/>
-            <w:sz w:val="21"/>
+            <w:kern w:val="0"/>
+            <w:sz w:val="22"/>
             <w:szCs w:val="22"/>
             <w:lang w:eastAsia="zh-CN"/>
           </w:rPr>
@@ -2211,8 +2108,9 @@
           <w:rPr>
             <w:rStyle w:val="Hyperlink"/>
             <w:noProof/>
-          </w:rPr>
-          <w:t>MS-OXCFXICS</w:t>
+            <w:lang w:eastAsia="zh-CN"/>
+          </w:rPr>
+          <w:t>MS-OFFICIALFILE</w:t>
         </w:r>
         <w:r>
           <w:rPr>
@@ -2233,7 +2131,7 @@
             <w:noProof/>
             <w:webHidden/>
           </w:rPr>
-          <w:instrText xml:space="preserve"> PAGEREF _Toc400796676 \h </w:instrText>
+          <w:instrText xml:space="preserve"> PAGEREF _Toc466893692 \h </w:instrText>
         </w:r>
         <w:r>
           <w:rPr>
@@ -2274,27 +2172,27 @@
         <w:rPr>
           <w:rFonts w:asciiTheme="minorHAnsi" w:eastAsiaTheme="minorEastAsia" w:hAnsiTheme="minorHAnsi" w:cstheme="minorBidi"/>
           <w:noProof/>
-          <w:kern w:val="2"/>
-          <w:sz w:val="21"/>
+          <w:kern w:val="0"/>
+          <w:sz w:val="22"/>
           <w:szCs w:val="22"/>
           <w:lang w:eastAsia="zh-CN"/>
         </w:rPr>
       </w:pPr>
-      <w:hyperlink w:anchor="_Toc400796677" w:history="1">
+      <w:hyperlink w:anchor="_Toc466893693" w:history="1">
         <w:r>
           <w:rPr>
             <w:rStyle w:val="Hyperlink"/>
             <w:noProof/>
             <w:lang w:eastAsia="zh-CN"/>
           </w:rPr>
-          <w:t>4.5.3</w:t>
+          <w:t>4.4.9</w:t>
         </w:r>
         <w:r>
           <w:rPr>
             <w:rFonts w:asciiTheme="minorHAnsi" w:eastAsiaTheme="minorEastAsia" w:hAnsiTheme="minorHAnsi" w:cstheme="minorBidi"/>
             <w:noProof/>
-            <w:kern w:val="2"/>
-            <w:sz w:val="21"/>
+            <w:kern w:val="0"/>
+            <w:sz w:val="22"/>
             <w:szCs w:val="22"/>
             <w:lang w:eastAsia="zh-CN"/>
           </w:rPr>
@@ -2306,7 +2204,7 @@
             <w:noProof/>
             <w:lang w:eastAsia="zh-CN"/>
           </w:rPr>
-          <w:t>MS-OXCMAPIHTTP</w:t>
+          <w:t>MS-OUTSPS</w:t>
         </w:r>
         <w:r>
           <w:rPr>
@@ -2327,7 +2225,7 @@
             <w:noProof/>
             <w:webHidden/>
           </w:rPr>
-          <w:instrText xml:space="preserve"> PAGEREF _Toc400796677 \h </w:instrText>
+          <w:instrText xml:space="preserve"> PAGEREF _Toc466893693 \h </w:instrText>
         </w:r>
         <w:r>
           <w:rPr>
@@ -2348,570 +2246,6 @@
             <w:webHidden/>
           </w:rPr>
           <w:t>10</w:t>
-        </w:r>
-        <w:r>
-          <w:rPr>
-            <w:noProof/>
-            <w:webHidden/>
-          </w:rPr>
-          <w:fldChar w:fldCharType="end"/>
-        </w:r>
-      </w:hyperlink>
-    </w:p>
-    <w:p>
-      <w:pPr>
-        <w:pStyle w:val="TOC3"/>
-        <w:tabs>
-          <w:tab w:val="left" w:pos="1100"/>
-          <w:tab w:val="right" w:leader="dot" w:pos="9350"/>
-        </w:tabs>
-        <w:rPr>
-          <w:rFonts w:asciiTheme="minorHAnsi" w:eastAsiaTheme="minorEastAsia" w:hAnsiTheme="minorHAnsi" w:cstheme="minorBidi"/>
-          <w:noProof/>
-          <w:kern w:val="2"/>
-          <w:sz w:val="21"/>
-          <w:szCs w:val="22"/>
-          <w:lang w:eastAsia="zh-CN"/>
-        </w:rPr>
-      </w:pPr>
-      <w:hyperlink w:anchor="_Toc400796678" w:history="1">
-        <w:r>
-          <w:rPr>
-            <w:rStyle w:val="Hyperlink"/>
-            <w:noProof/>
-            <w:lang w:eastAsia="zh-CN"/>
-          </w:rPr>
-          <w:t>4.5.4</w:t>
-        </w:r>
-        <w:r>
-          <w:rPr>
-            <w:rFonts w:asciiTheme="minorHAnsi" w:eastAsiaTheme="minorEastAsia" w:hAnsiTheme="minorHAnsi" w:cstheme="minorBidi"/>
-            <w:noProof/>
-            <w:kern w:val="2"/>
-            <w:sz w:val="21"/>
-            <w:szCs w:val="22"/>
-            <w:lang w:eastAsia="zh-CN"/>
-          </w:rPr>
-          <w:tab/>
-        </w:r>
-        <w:r>
-          <w:rPr>
-            <w:rStyle w:val="Hyperlink"/>
-            <w:noProof/>
-            <w:lang w:eastAsia="zh-CN"/>
-          </w:rPr>
-          <w:t>MS-OXCMSG</w:t>
-        </w:r>
-        <w:r>
-          <w:rPr>
-            <w:noProof/>
-            <w:webHidden/>
-          </w:rPr>
-          <w:tab/>
-        </w:r>
-        <w:r>
-          <w:rPr>
-            <w:noProof/>
-            <w:webHidden/>
-          </w:rPr>
-          <w:fldChar w:fldCharType="begin"/>
-        </w:r>
-        <w:r>
-          <w:rPr>
-            <w:noProof/>
-            <w:webHidden/>
-          </w:rPr>
-          <w:instrText xml:space="preserve"> PAGEREF _Toc400796678 \h </w:instrText>
-        </w:r>
-        <w:r>
-          <w:rPr>
-            <w:noProof/>
-            <w:webHidden/>
-          </w:rPr>
-        </w:r>
-        <w:r>
-          <w:rPr>
-            <w:noProof/>
-            <w:webHidden/>
-          </w:rPr>
-          <w:fldChar w:fldCharType="separate"/>
-        </w:r>
-        <w:r>
-          <w:rPr>
-            <w:noProof/>
-            <w:webHidden/>
-          </w:rPr>
-          <w:t>10</w:t>
-        </w:r>
-        <w:r>
-          <w:rPr>
-            <w:noProof/>
-            <w:webHidden/>
-          </w:rPr>
-          <w:fldChar w:fldCharType="end"/>
-        </w:r>
-      </w:hyperlink>
-    </w:p>
-    <w:p>
-      <w:pPr>
-        <w:pStyle w:val="TOC3"/>
-        <w:tabs>
-          <w:tab w:val="left" w:pos="1100"/>
-          <w:tab w:val="right" w:leader="dot" w:pos="9350"/>
-        </w:tabs>
-        <w:rPr>
-          <w:rFonts w:asciiTheme="minorHAnsi" w:eastAsiaTheme="minorEastAsia" w:hAnsiTheme="minorHAnsi" w:cstheme="minorBidi"/>
-          <w:noProof/>
-          <w:kern w:val="2"/>
-          <w:sz w:val="21"/>
-          <w:szCs w:val="22"/>
-          <w:lang w:eastAsia="zh-CN"/>
-        </w:rPr>
-      </w:pPr>
-      <w:hyperlink w:anchor="_Toc400796679" w:history="1">
-        <w:r>
-          <w:rPr>
-            <w:rStyle w:val="Hyperlink"/>
-            <w:noProof/>
-            <w:lang w:eastAsia="zh-CN"/>
-          </w:rPr>
-          <w:t>4.5.5</w:t>
-        </w:r>
-        <w:r>
-          <w:rPr>
-            <w:rFonts w:asciiTheme="minorHAnsi" w:eastAsiaTheme="minorEastAsia" w:hAnsiTheme="minorHAnsi" w:cstheme="minorBidi"/>
-            <w:noProof/>
-            <w:kern w:val="2"/>
-            <w:sz w:val="21"/>
-            <w:szCs w:val="22"/>
-            <w:lang w:eastAsia="zh-CN"/>
-          </w:rPr>
-          <w:tab/>
-        </w:r>
-        <w:r>
-          <w:rPr>
-            <w:rStyle w:val="Hyperlink"/>
-            <w:noProof/>
-            <w:lang w:eastAsia="zh-CN"/>
-          </w:rPr>
-          <w:t>MS-OXCNOTIF</w:t>
-        </w:r>
-        <w:r>
-          <w:rPr>
-            <w:noProof/>
-            <w:webHidden/>
-          </w:rPr>
-          <w:tab/>
-        </w:r>
-        <w:r>
-          <w:rPr>
-            <w:noProof/>
-            <w:webHidden/>
-          </w:rPr>
-          <w:fldChar w:fldCharType="begin"/>
-        </w:r>
-        <w:r>
-          <w:rPr>
-            <w:noProof/>
-            <w:webHidden/>
-          </w:rPr>
-          <w:instrText xml:space="preserve"> PAGEREF _Toc400796679 \h </w:instrText>
-        </w:r>
-        <w:r>
-          <w:rPr>
-            <w:noProof/>
-            <w:webHidden/>
-          </w:rPr>
-        </w:r>
-        <w:r>
-          <w:rPr>
-            <w:noProof/>
-            <w:webHidden/>
-          </w:rPr>
-          <w:fldChar w:fldCharType="separate"/>
-        </w:r>
-        <w:r>
-          <w:rPr>
-            <w:noProof/>
-            <w:webHidden/>
-          </w:rPr>
-          <w:t>11</w:t>
-        </w:r>
-        <w:r>
-          <w:rPr>
-            <w:noProof/>
-            <w:webHidden/>
-          </w:rPr>
-          <w:fldChar w:fldCharType="end"/>
-        </w:r>
-      </w:hyperlink>
-    </w:p>
-    <w:p>
-      <w:pPr>
-        <w:pStyle w:val="TOC3"/>
-        <w:tabs>
-          <w:tab w:val="left" w:pos="1100"/>
-          <w:tab w:val="right" w:leader="dot" w:pos="9350"/>
-        </w:tabs>
-        <w:rPr>
-          <w:rFonts w:asciiTheme="minorHAnsi" w:eastAsiaTheme="minorEastAsia" w:hAnsiTheme="minorHAnsi" w:cstheme="minorBidi"/>
-          <w:noProof/>
-          <w:kern w:val="2"/>
-          <w:sz w:val="21"/>
-          <w:szCs w:val="22"/>
-          <w:lang w:eastAsia="zh-CN"/>
-        </w:rPr>
-      </w:pPr>
-      <w:hyperlink w:anchor="_Toc400796680" w:history="1">
-        <w:r>
-          <w:rPr>
-            <w:rStyle w:val="Hyperlink"/>
-            <w:noProof/>
-            <w:lang w:eastAsia="zh-CN"/>
-          </w:rPr>
-          <w:t>4.5.6</w:t>
-        </w:r>
-        <w:r>
-          <w:rPr>
-            <w:rFonts w:asciiTheme="minorHAnsi" w:eastAsiaTheme="minorEastAsia" w:hAnsiTheme="minorHAnsi" w:cstheme="minorBidi"/>
-            <w:noProof/>
-            <w:kern w:val="2"/>
-            <w:sz w:val="21"/>
-            <w:szCs w:val="22"/>
-            <w:lang w:eastAsia="zh-CN"/>
-          </w:rPr>
-          <w:tab/>
-        </w:r>
-        <w:r>
-          <w:rPr>
-            <w:rStyle w:val="Hyperlink"/>
-            <w:noProof/>
-            <w:lang w:eastAsia="zh-CN"/>
-          </w:rPr>
-          <w:t>MS-OXCPERM</w:t>
-        </w:r>
-        <w:r>
-          <w:rPr>
-            <w:noProof/>
-            <w:webHidden/>
-          </w:rPr>
-          <w:tab/>
-        </w:r>
-        <w:r>
-          <w:rPr>
-            <w:noProof/>
-            <w:webHidden/>
-          </w:rPr>
-          <w:fldChar w:fldCharType="begin"/>
-        </w:r>
-        <w:r>
-          <w:rPr>
-            <w:noProof/>
-            <w:webHidden/>
-          </w:rPr>
-          <w:instrText xml:space="preserve"> PAGEREF _Toc400796680 \h </w:instrText>
-        </w:r>
-        <w:r>
-          <w:rPr>
-            <w:noProof/>
-            <w:webHidden/>
-          </w:rPr>
-        </w:r>
-        <w:r>
-          <w:rPr>
-            <w:noProof/>
-            <w:webHidden/>
-          </w:rPr>
-          <w:fldChar w:fldCharType="separate"/>
-        </w:r>
-        <w:r>
-          <w:rPr>
-            <w:noProof/>
-            <w:webHidden/>
-          </w:rPr>
-          <w:t>11</w:t>
-        </w:r>
-        <w:r>
-          <w:rPr>
-            <w:noProof/>
-            <w:webHidden/>
-          </w:rPr>
-          <w:fldChar w:fldCharType="end"/>
-        </w:r>
-      </w:hyperlink>
-    </w:p>
-    <w:p>
-      <w:pPr>
-        <w:pStyle w:val="TOC3"/>
-        <w:tabs>
-          <w:tab w:val="left" w:pos="1100"/>
-          <w:tab w:val="right" w:leader="dot" w:pos="9350"/>
-        </w:tabs>
-        <w:rPr>
-          <w:rFonts w:asciiTheme="minorHAnsi" w:eastAsiaTheme="minorEastAsia" w:hAnsiTheme="minorHAnsi" w:cstheme="minorBidi"/>
-          <w:noProof/>
-          <w:kern w:val="2"/>
-          <w:sz w:val="21"/>
-          <w:szCs w:val="22"/>
-          <w:lang w:eastAsia="zh-CN"/>
-        </w:rPr>
-      </w:pPr>
-      <w:hyperlink w:anchor="_Toc400796681" w:history="1">
-        <w:r>
-          <w:rPr>
-            <w:rStyle w:val="Hyperlink"/>
-            <w:noProof/>
-            <w:lang w:eastAsia="zh-CN"/>
-          </w:rPr>
-          <w:t>4.5.7</w:t>
-        </w:r>
-        <w:r>
-          <w:rPr>
-            <w:rFonts w:asciiTheme="minorHAnsi" w:eastAsiaTheme="minorEastAsia" w:hAnsiTheme="minorHAnsi" w:cstheme="minorBidi"/>
-            <w:noProof/>
-            <w:kern w:val="2"/>
-            <w:sz w:val="21"/>
-            <w:szCs w:val="22"/>
-            <w:lang w:eastAsia="zh-CN"/>
-          </w:rPr>
-          <w:tab/>
-        </w:r>
-        <w:r>
-          <w:rPr>
-            <w:rStyle w:val="Hyperlink"/>
-            <w:noProof/>
-            <w:lang w:eastAsia="zh-CN"/>
-          </w:rPr>
-          <w:t>MS-OXCPRPT</w:t>
-        </w:r>
-        <w:r>
-          <w:rPr>
-            <w:noProof/>
-            <w:webHidden/>
-          </w:rPr>
-          <w:tab/>
-        </w:r>
-        <w:r>
-          <w:rPr>
-            <w:noProof/>
-            <w:webHidden/>
-          </w:rPr>
-          <w:fldChar w:fldCharType="begin"/>
-        </w:r>
-        <w:r>
-          <w:rPr>
-            <w:noProof/>
-            <w:webHidden/>
-          </w:rPr>
-          <w:instrText xml:space="preserve"> PAGEREF _Toc400796681 \h </w:instrText>
-        </w:r>
-        <w:r>
-          <w:rPr>
-            <w:noProof/>
-            <w:webHidden/>
-          </w:rPr>
-        </w:r>
-        <w:r>
-          <w:rPr>
-            <w:noProof/>
-            <w:webHidden/>
-          </w:rPr>
-          <w:fldChar w:fldCharType="separate"/>
-        </w:r>
-        <w:r>
-          <w:rPr>
-            <w:noProof/>
-            <w:webHidden/>
-          </w:rPr>
-          <w:t>11</w:t>
-        </w:r>
-        <w:r>
-          <w:rPr>
-            <w:noProof/>
-            <w:webHidden/>
-          </w:rPr>
-          <w:fldChar w:fldCharType="end"/>
-        </w:r>
-      </w:hyperlink>
-    </w:p>
-    <w:p>
-      <w:pPr>
-        <w:pStyle w:val="TOC3"/>
-        <w:tabs>
-          <w:tab w:val="left" w:pos="1100"/>
-          <w:tab w:val="right" w:leader="dot" w:pos="9350"/>
-        </w:tabs>
-        <w:rPr>
-          <w:rFonts w:asciiTheme="minorHAnsi" w:eastAsiaTheme="minorEastAsia" w:hAnsiTheme="minorHAnsi" w:cstheme="minorBidi"/>
-          <w:noProof/>
-          <w:kern w:val="2"/>
-          <w:sz w:val="21"/>
-          <w:szCs w:val="22"/>
-          <w:lang w:eastAsia="zh-CN"/>
-        </w:rPr>
-      </w:pPr>
-      <w:hyperlink w:anchor="_Toc400796682" w:history="1">
-        <w:r>
-          <w:rPr>
-            <w:rStyle w:val="Hyperlink"/>
-            <w:noProof/>
-            <w:lang w:eastAsia="zh-CN"/>
-          </w:rPr>
-          <w:t>4.5.8</w:t>
-        </w:r>
-        <w:r>
-          <w:rPr>
-            <w:rFonts w:asciiTheme="minorHAnsi" w:eastAsiaTheme="minorEastAsia" w:hAnsiTheme="minorHAnsi" w:cstheme="minorBidi"/>
-            <w:noProof/>
-            <w:kern w:val="2"/>
-            <w:sz w:val="21"/>
-            <w:szCs w:val="22"/>
-            <w:lang w:eastAsia="zh-CN"/>
-          </w:rPr>
-          <w:tab/>
-        </w:r>
-        <w:r>
-          <w:rPr>
-            <w:rStyle w:val="Hyperlink"/>
-            <w:noProof/>
-            <w:lang w:eastAsia="zh-CN"/>
-          </w:rPr>
-          <w:t>MS-OXCROPS</w:t>
-        </w:r>
-        <w:r>
-          <w:rPr>
-            <w:noProof/>
-            <w:webHidden/>
-          </w:rPr>
-          <w:tab/>
-        </w:r>
-        <w:r>
-          <w:rPr>
-            <w:noProof/>
-            <w:webHidden/>
-          </w:rPr>
-          <w:fldChar w:fldCharType="begin"/>
-        </w:r>
-        <w:r>
-          <w:rPr>
-            <w:noProof/>
-            <w:webHidden/>
-          </w:rPr>
-          <w:instrText xml:space="preserve"> PAGEREF _Toc400796682 \h </w:instrText>
-        </w:r>
-        <w:r>
-          <w:rPr>
-            <w:noProof/>
-            <w:webHidden/>
-          </w:rPr>
-        </w:r>
-        <w:r>
-          <w:rPr>
-            <w:noProof/>
-            <w:webHidden/>
-          </w:rPr>
-          <w:fldChar w:fldCharType="separate"/>
-        </w:r>
-        <w:r>
-          <w:rPr>
-            <w:noProof/>
-            <w:webHidden/>
-          </w:rPr>
-          <w:t>12</w:t>
-        </w:r>
-        <w:r>
-          <w:rPr>
-            <w:noProof/>
-            <w:webHidden/>
-          </w:rPr>
-          <w:fldChar w:fldCharType="end"/>
-        </w:r>
-      </w:hyperlink>
-    </w:p>
-    <w:p>
-      <w:pPr>
-        <w:pStyle w:val="TOC3"/>
-        <w:tabs>
-          <w:tab w:val="left" w:pos="1100"/>
-          <w:tab w:val="right" w:leader="dot" w:pos="9350"/>
-        </w:tabs>
-        <w:rPr>
-          <w:rFonts w:asciiTheme="minorHAnsi" w:eastAsiaTheme="minorEastAsia" w:hAnsiTheme="minorHAnsi" w:cstheme="minorBidi"/>
-          <w:noProof/>
-          <w:kern w:val="2"/>
-          <w:sz w:val="21"/>
-          <w:szCs w:val="22"/>
-          <w:lang w:eastAsia="zh-CN"/>
-        </w:rPr>
-      </w:pPr>
-      <w:hyperlink w:anchor="_Toc400796683" w:history="1">
-        <w:r>
-          <w:rPr>
-            <w:rStyle w:val="Hyperlink"/>
-            <w:noProof/>
-            <w:lang w:eastAsia="zh-CN"/>
-          </w:rPr>
-          <w:t>4.5.9</w:t>
-        </w:r>
-        <w:r>
-          <w:rPr>
-            <w:rFonts w:asciiTheme="minorHAnsi" w:eastAsiaTheme="minorEastAsia" w:hAnsiTheme="minorHAnsi" w:cstheme="minorBidi"/>
-            <w:noProof/>
-            <w:kern w:val="2"/>
-            <w:sz w:val="21"/>
-            <w:szCs w:val="22"/>
-            <w:lang w:eastAsia="zh-CN"/>
-          </w:rPr>
-          <w:tab/>
-        </w:r>
-        <w:r>
-          <w:rPr>
-            <w:rStyle w:val="Hyperlink"/>
-            <w:noProof/>
-            <w:lang w:eastAsia="zh-CN"/>
-          </w:rPr>
-          <w:t>MS-OXCRPC</w:t>
-        </w:r>
-        <w:r>
-          <w:rPr>
-            <w:noProof/>
-            <w:webHidden/>
-          </w:rPr>
-          <w:tab/>
-        </w:r>
-        <w:r>
-          <w:rPr>
-            <w:noProof/>
-            <w:webHidden/>
-          </w:rPr>
-          <w:fldChar w:fldCharType="begin"/>
-        </w:r>
-        <w:r>
-          <w:rPr>
-            <w:noProof/>
-            <w:webHidden/>
-          </w:rPr>
-          <w:instrText xml:space="preserve"> PAGEREF _Toc400796683 \h </w:instrText>
-        </w:r>
-        <w:r>
-          <w:rPr>
-            <w:noProof/>
-            <w:webHidden/>
-          </w:rPr>
-        </w:r>
-        <w:r>
-          <w:rPr>
-            <w:noProof/>
-            <w:webHidden/>
-          </w:rPr>
-          <w:fldChar w:fldCharType="separate"/>
-        </w:r>
-        <w:r>
-          <w:rPr>
-            <w:noProof/>
-            <w:webHidden/>
-          </w:rPr>
-          <w:t>12</w:t>
         </w:r>
         <w:r>
           <w:rPr>
@@ -2932,27 +2266,27 @@
         <w:rPr>
           <w:rFonts w:asciiTheme="minorHAnsi" w:eastAsiaTheme="minorEastAsia" w:hAnsiTheme="minorHAnsi" w:cstheme="minorBidi"/>
           <w:noProof/>
-          <w:kern w:val="2"/>
-          <w:sz w:val="21"/>
+          <w:kern w:val="0"/>
+          <w:sz w:val="22"/>
           <w:szCs w:val="22"/>
           <w:lang w:eastAsia="zh-CN"/>
         </w:rPr>
       </w:pPr>
-      <w:hyperlink w:anchor="_Toc400796684" w:history="1">
+      <w:hyperlink w:anchor="_Toc466893694" w:history="1">
         <w:r>
           <w:rPr>
             <w:rStyle w:val="Hyperlink"/>
             <w:noProof/>
             <w:lang w:eastAsia="zh-CN"/>
           </w:rPr>
-          <w:t>4.5.10</w:t>
+          <w:t>4.4.10</w:t>
         </w:r>
         <w:r>
           <w:rPr>
             <w:rFonts w:asciiTheme="minorHAnsi" w:eastAsiaTheme="minorEastAsia" w:hAnsiTheme="minorHAnsi" w:cstheme="minorBidi"/>
             <w:noProof/>
-            <w:kern w:val="2"/>
-            <w:sz w:val="21"/>
+            <w:kern w:val="0"/>
+            <w:sz w:val="22"/>
             <w:szCs w:val="22"/>
             <w:lang w:eastAsia="zh-CN"/>
           </w:rPr>
@@ -2964,7 +2298,7 @@
             <w:noProof/>
             <w:lang w:eastAsia="zh-CN"/>
           </w:rPr>
-          <w:t>MS-OXCSTOR</w:t>
+          <w:t>MS-SHDACCWS</w:t>
         </w:r>
         <w:r>
           <w:rPr>
@@ -2985,7 +2319,7 @@
             <w:noProof/>
             <w:webHidden/>
           </w:rPr>
-          <w:instrText xml:space="preserve"> PAGEREF _Toc400796684 \h </w:instrText>
+          <w:instrText xml:space="preserve"> PAGEREF _Toc466893694 \h </w:instrText>
         </w:r>
         <w:r>
           <w:rPr>
@@ -3005,7 +2339,7 @@
             <w:noProof/>
             <w:webHidden/>
           </w:rPr>
-          <w:t>12</w:t>
+          <w:t>10</w:t>
         </w:r>
         <w:r>
           <w:rPr>
@@ -3026,27 +2360,27 @@
         <w:rPr>
           <w:rFonts w:asciiTheme="minorHAnsi" w:eastAsiaTheme="minorEastAsia" w:hAnsiTheme="minorHAnsi" w:cstheme="minorBidi"/>
           <w:noProof/>
-          <w:kern w:val="2"/>
-          <w:sz w:val="21"/>
+          <w:kern w:val="0"/>
+          <w:sz w:val="22"/>
           <w:szCs w:val="22"/>
           <w:lang w:eastAsia="zh-CN"/>
         </w:rPr>
       </w:pPr>
-      <w:hyperlink w:anchor="_Toc400796685" w:history="1">
+      <w:hyperlink w:anchor="_Toc466893695" w:history="1">
         <w:r>
           <w:rPr>
             <w:rStyle w:val="Hyperlink"/>
             <w:noProof/>
             <w:lang w:eastAsia="zh-CN"/>
           </w:rPr>
-          <w:t>4.5.11</w:t>
+          <w:t>4.4.11</w:t>
         </w:r>
         <w:r>
           <w:rPr>
             <w:rFonts w:asciiTheme="minorHAnsi" w:eastAsiaTheme="minorEastAsia" w:hAnsiTheme="minorHAnsi" w:cstheme="minorBidi"/>
             <w:noProof/>
-            <w:kern w:val="2"/>
-            <w:sz w:val="21"/>
+            <w:kern w:val="0"/>
+            <w:sz w:val="22"/>
             <w:szCs w:val="22"/>
             <w:lang w:eastAsia="zh-CN"/>
           </w:rPr>
@@ -3058,7 +2392,7 @@
             <w:noProof/>
             <w:lang w:eastAsia="zh-CN"/>
           </w:rPr>
-          <w:t>MS-OXCTABL</w:t>
+          <w:t>MS-SITESS</w:t>
         </w:r>
         <w:r>
           <w:rPr>
@@ -3079,7 +2413,7 @@
             <w:noProof/>
             <w:webHidden/>
           </w:rPr>
-          <w:instrText xml:space="preserve"> PAGEREF _Toc400796685 \h </w:instrText>
+          <w:instrText xml:space="preserve"> PAGEREF _Toc466893695 \h </w:instrText>
         </w:r>
         <w:r>
           <w:rPr>
@@ -3099,7 +2433,7 @@
             <w:noProof/>
             <w:webHidden/>
           </w:rPr>
-          <w:t>13</w:t>
+          <w:t>10</w:t>
         </w:r>
         <w:r>
           <w:rPr>
@@ -3120,27 +2454,27 @@
         <w:rPr>
           <w:rFonts w:asciiTheme="minorHAnsi" w:eastAsiaTheme="minorEastAsia" w:hAnsiTheme="minorHAnsi" w:cstheme="minorBidi"/>
           <w:noProof/>
-          <w:kern w:val="2"/>
-          <w:sz w:val="21"/>
+          <w:kern w:val="0"/>
+          <w:sz w:val="22"/>
           <w:szCs w:val="22"/>
           <w:lang w:eastAsia="zh-CN"/>
         </w:rPr>
       </w:pPr>
-      <w:hyperlink w:anchor="_Toc400796686" w:history="1">
+      <w:hyperlink w:anchor="_Toc466893696" w:history="1">
         <w:r>
           <w:rPr>
             <w:rStyle w:val="Hyperlink"/>
             <w:noProof/>
             <w:lang w:eastAsia="zh-CN"/>
           </w:rPr>
-          <w:t>4.5.12</w:t>
+          <w:t>4.4.12</w:t>
         </w:r>
         <w:r>
           <w:rPr>
             <w:rFonts w:asciiTheme="minorHAnsi" w:eastAsiaTheme="minorEastAsia" w:hAnsiTheme="minorHAnsi" w:cstheme="minorBidi"/>
             <w:noProof/>
-            <w:kern w:val="2"/>
-            <w:sz w:val="21"/>
+            <w:kern w:val="0"/>
+            <w:sz w:val="22"/>
             <w:szCs w:val="22"/>
             <w:lang w:eastAsia="zh-CN"/>
           </w:rPr>
@@ -3152,7 +2486,7 @@
             <w:noProof/>
             <w:lang w:eastAsia="zh-CN"/>
           </w:rPr>
-          <w:t>MS-OXNSPI</w:t>
+          <w:t>MS-VERSS</w:t>
         </w:r>
         <w:r>
           <w:rPr>
@@ -3173,7 +2507,7 @@
             <w:noProof/>
             <w:webHidden/>
           </w:rPr>
-          <w:instrText xml:space="preserve"> PAGEREF _Toc400796686 \h </w:instrText>
+          <w:instrText xml:space="preserve"> PAGEREF _Toc466893696 \h </w:instrText>
         </w:r>
         <w:r>
           <w:rPr>
@@ -3193,7 +2527,7 @@
             <w:noProof/>
             <w:webHidden/>
           </w:rPr>
-          <w:t>13</w:t>
+          <w:t>11</w:t>
         </w:r>
         <w:r>
           <w:rPr>
@@ -3214,26 +2548,26 @@
         <w:rPr>
           <w:rFonts w:asciiTheme="minorHAnsi" w:eastAsiaTheme="minorEastAsia" w:hAnsiTheme="minorHAnsi" w:cstheme="minorBidi"/>
           <w:noProof/>
-          <w:kern w:val="2"/>
-          <w:sz w:val="21"/>
+          <w:kern w:val="0"/>
+          <w:sz w:val="22"/>
           <w:szCs w:val="22"/>
           <w:lang w:eastAsia="zh-CN"/>
         </w:rPr>
       </w:pPr>
-      <w:hyperlink w:anchor="_Toc400796687" w:history="1">
+      <w:hyperlink w:anchor="_Toc466893697" w:history="1">
         <w:r>
           <w:rPr>
             <w:rStyle w:val="Hyperlink"/>
             <w:noProof/>
           </w:rPr>
-          <w:t>4.5.13</w:t>
+          <w:t>4.4.13</w:t>
         </w:r>
         <w:r>
           <w:rPr>
             <w:rFonts w:asciiTheme="minorHAnsi" w:eastAsiaTheme="minorEastAsia" w:hAnsiTheme="minorHAnsi" w:cstheme="minorBidi"/>
             <w:noProof/>
-            <w:kern w:val="2"/>
-            <w:sz w:val="21"/>
+            <w:kern w:val="0"/>
+            <w:sz w:val="22"/>
             <w:szCs w:val="22"/>
             <w:lang w:eastAsia="zh-CN"/>
           </w:rPr>
@@ -3243,19 +2577,110 @@
           <w:rPr>
             <w:rStyle w:val="Hyperlink"/>
             <w:noProof/>
+          </w:rPr>
+          <w:t>MS-VIEWSS</w:t>
+        </w:r>
+        <w:r>
+          <w:rPr>
+            <w:noProof/>
+            <w:webHidden/>
+          </w:rPr>
+          <w:tab/>
+        </w:r>
+        <w:r>
+          <w:rPr>
+            <w:noProof/>
+            <w:webHidden/>
+          </w:rPr>
+          <w:fldChar w:fldCharType="begin"/>
+        </w:r>
+        <w:r>
+          <w:rPr>
+            <w:noProof/>
+            <w:webHidden/>
+          </w:rPr>
+          <w:instrText xml:space="preserve"> PAGEREF _Toc466893697 \h </w:instrText>
+        </w:r>
+        <w:r>
+          <w:rPr>
+            <w:noProof/>
+            <w:webHidden/>
+          </w:rPr>
+        </w:r>
+        <w:r>
+          <w:rPr>
+            <w:noProof/>
+            <w:webHidden/>
+          </w:rPr>
+          <w:fldChar w:fldCharType="separate"/>
+        </w:r>
+        <w:r>
+          <w:rPr>
+            <w:noProof/>
+            <w:webHidden/>
+          </w:rPr>
+          <w:t>11</w:t>
+        </w:r>
+        <w:r>
+          <w:rPr>
+            <w:noProof/>
+            <w:webHidden/>
+          </w:rPr>
+          <w:fldChar w:fldCharType="end"/>
+        </w:r>
+      </w:hyperlink>
+    </w:p>
+    <w:p>
+      <w:pPr>
+        <w:pStyle w:val="TOC3"/>
+        <w:tabs>
+          <w:tab w:val="left" w:pos="1320"/>
+          <w:tab w:val="right" w:leader="dot" w:pos="9350"/>
+        </w:tabs>
+        <w:rPr>
+          <w:rFonts w:asciiTheme="minorHAnsi" w:eastAsiaTheme="minorEastAsia" w:hAnsiTheme="minorHAnsi" w:cstheme="minorBidi"/>
+          <w:noProof/>
+          <w:kern w:val="0"/>
+          <w:sz w:val="22"/>
+          <w:szCs w:val="22"/>
+          <w:lang w:eastAsia="zh-CN"/>
+        </w:rPr>
+      </w:pPr>
+      <w:hyperlink w:anchor="_Toc466893698" w:history="1">
+        <w:r>
+          <w:rPr>
+            <w:rStyle w:val="Hyperlink"/>
+            <w:noProof/>
+          </w:rPr>
+          <w:t>4.4.14</w:t>
+        </w:r>
+        <w:r>
+          <w:rPr>
+            <w:rFonts w:asciiTheme="minorHAnsi" w:eastAsiaTheme="minorEastAsia" w:hAnsiTheme="minorHAnsi" w:cstheme="minorBidi"/>
+            <w:noProof/>
+            <w:kern w:val="0"/>
+            <w:sz w:val="22"/>
+            <w:szCs w:val="22"/>
             <w:lang w:eastAsia="zh-CN"/>
           </w:rPr>
-          <w:t>MS-OXORULE</w:t>
-        </w:r>
-        <w:r>
-          <w:rPr>
-            <w:noProof/>
-            <w:webHidden/>
-          </w:rPr>
           <w:tab/>
         </w:r>
         <w:r>
           <w:rPr>
+            <w:rStyle w:val="Hyperlink"/>
+            <w:noProof/>
+          </w:rPr>
+          <w:t>MS-WDVMODUU</w:t>
+        </w:r>
+        <w:r>
+          <w:rPr>
+            <w:noProof/>
+            <w:webHidden/>
+          </w:rPr>
+          <w:tab/>
+        </w:r>
+        <w:r>
+          <w:rPr>
             <w:noProof/>
             <w:webHidden/>
           </w:rPr>
@@ -3266,7 +2691,7 @@
             <w:noProof/>
             <w:webHidden/>
           </w:rPr>
-          <w:instrText xml:space="preserve"> PAGEREF _Toc400796687 \h </w:instrText>
+          <w:instrText xml:space="preserve"> PAGEREF _Toc466893698 \h </w:instrText>
         </w:r>
         <w:r>
           <w:rPr>
@@ -3286,7 +2711,283 @@
             <w:noProof/>
             <w:webHidden/>
           </w:rPr>
-          <w:t>13</w:t>
+          <w:t>11</w:t>
+        </w:r>
+        <w:r>
+          <w:rPr>
+            <w:noProof/>
+            <w:webHidden/>
+          </w:rPr>
+          <w:fldChar w:fldCharType="end"/>
+        </w:r>
+      </w:hyperlink>
+    </w:p>
+    <w:p>
+      <w:pPr>
+        <w:pStyle w:val="TOC3"/>
+        <w:tabs>
+          <w:tab w:val="left" w:pos="1320"/>
+          <w:tab w:val="right" w:leader="dot" w:pos="9350"/>
+        </w:tabs>
+        <w:rPr>
+          <w:rFonts w:asciiTheme="minorHAnsi" w:eastAsiaTheme="minorEastAsia" w:hAnsiTheme="minorHAnsi" w:cstheme="minorBidi"/>
+          <w:noProof/>
+          <w:kern w:val="0"/>
+          <w:sz w:val="22"/>
+          <w:szCs w:val="22"/>
+          <w:lang w:eastAsia="zh-CN"/>
+        </w:rPr>
+      </w:pPr>
+      <w:hyperlink w:anchor="_Toc466893699" w:history="1">
+        <w:r>
+          <w:rPr>
+            <w:rStyle w:val="Hyperlink"/>
+            <w:noProof/>
+          </w:rPr>
+          <w:t>4.4.15</w:t>
+        </w:r>
+        <w:r>
+          <w:rPr>
+            <w:rFonts w:asciiTheme="minorHAnsi" w:eastAsiaTheme="minorEastAsia" w:hAnsiTheme="minorHAnsi" w:cstheme="minorBidi"/>
+            <w:noProof/>
+            <w:kern w:val="0"/>
+            <w:sz w:val="22"/>
+            <w:szCs w:val="22"/>
+            <w:lang w:eastAsia="zh-CN"/>
+          </w:rPr>
+          <w:tab/>
+        </w:r>
+        <w:r>
+          <w:rPr>
+            <w:rStyle w:val="Hyperlink"/>
+            <w:noProof/>
+          </w:rPr>
+          <w:t>MS-WEBSS</w:t>
+        </w:r>
+        <w:r>
+          <w:rPr>
+            <w:noProof/>
+            <w:webHidden/>
+          </w:rPr>
+          <w:tab/>
+        </w:r>
+        <w:r>
+          <w:rPr>
+            <w:noProof/>
+            <w:webHidden/>
+          </w:rPr>
+          <w:fldChar w:fldCharType="begin"/>
+        </w:r>
+        <w:r>
+          <w:rPr>
+            <w:noProof/>
+            <w:webHidden/>
+          </w:rPr>
+          <w:instrText xml:space="preserve"> PAGEREF _Toc466893699 \h </w:instrText>
+        </w:r>
+        <w:r>
+          <w:rPr>
+            <w:noProof/>
+            <w:webHidden/>
+          </w:rPr>
+        </w:r>
+        <w:r>
+          <w:rPr>
+            <w:noProof/>
+            <w:webHidden/>
+          </w:rPr>
+          <w:fldChar w:fldCharType="separate"/>
+        </w:r>
+        <w:r>
+          <w:rPr>
+            <w:noProof/>
+            <w:webHidden/>
+          </w:rPr>
+          <w:t>11</w:t>
+        </w:r>
+        <w:r>
+          <w:rPr>
+            <w:noProof/>
+            <w:webHidden/>
+          </w:rPr>
+          <w:fldChar w:fldCharType="end"/>
+        </w:r>
+      </w:hyperlink>
+    </w:p>
+    <w:p>
+      <w:pPr>
+        <w:pStyle w:val="TOC3"/>
+        <w:tabs>
+          <w:tab w:val="left" w:pos="1320"/>
+          <w:tab w:val="right" w:leader="dot" w:pos="9350"/>
+        </w:tabs>
+        <w:rPr>
+          <w:rFonts w:asciiTheme="minorHAnsi" w:eastAsiaTheme="minorEastAsia" w:hAnsiTheme="minorHAnsi" w:cstheme="minorBidi"/>
+          <w:noProof/>
+          <w:kern w:val="0"/>
+          <w:sz w:val="22"/>
+          <w:szCs w:val="22"/>
+          <w:lang w:eastAsia="zh-CN"/>
+        </w:rPr>
+      </w:pPr>
+      <w:hyperlink w:anchor="_Toc466893700" w:history="1">
+        <w:r>
+          <w:rPr>
+            <w:rStyle w:val="Hyperlink"/>
+            <w:noProof/>
+          </w:rPr>
+          <w:t>4.4.16</w:t>
+        </w:r>
+        <w:r>
+          <w:rPr>
+            <w:rFonts w:asciiTheme="minorHAnsi" w:eastAsiaTheme="minorEastAsia" w:hAnsiTheme="minorHAnsi" w:cstheme="minorBidi"/>
+            <w:noProof/>
+            <w:kern w:val="0"/>
+            <w:sz w:val="22"/>
+            <w:szCs w:val="22"/>
+            <w:lang w:eastAsia="zh-CN"/>
+          </w:rPr>
+          <w:tab/>
+        </w:r>
+        <w:r>
+          <w:rPr>
+            <w:rStyle w:val="Hyperlink"/>
+            <w:noProof/>
+          </w:rPr>
+          <w:t>MS-WSSREST</w:t>
+        </w:r>
+        <w:r>
+          <w:rPr>
+            <w:noProof/>
+            <w:webHidden/>
+          </w:rPr>
+          <w:tab/>
+        </w:r>
+        <w:r>
+          <w:rPr>
+            <w:noProof/>
+            <w:webHidden/>
+          </w:rPr>
+          <w:fldChar w:fldCharType="begin"/>
+        </w:r>
+        <w:r>
+          <w:rPr>
+            <w:noProof/>
+            <w:webHidden/>
+          </w:rPr>
+          <w:instrText xml:space="preserve"> PAGEREF _Toc466893700 \h </w:instrText>
+        </w:r>
+        <w:r>
+          <w:rPr>
+            <w:noProof/>
+            <w:webHidden/>
+          </w:rPr>
+        </w:r>
+        <w:r>
+          <w:rPr>
+            <w:noProof/>
+            <w:webHidden/>
+          </w:rPr>
+          <w:fldChar w:fldCharType="separate"/>
+        </w:r>
+        <w:r>
+          <w:rPr>
+            <w:noProof/>
+            <w:webHidden/>
+          </w:rPr>
+          <w:t>12</w:t>
+        </w:r>
+        <w:r>
+          <w:rPr>
+            <w:noProof/>
+            <w:webHidden/>
+          </w:rPr>
+          <w:fldChar w:fldCharType="end"/>
+        </w:r>
+      </w:hyperlink>
+    </w:p>
+    <w:p>
+      <w:pPr>
+        <w:pStyle w:val="TOC3"/>
+        <w:tabs>
+          <w:tab w:val="left" w:pos="1320"/>
+          <w:tab w:val="right" w:leader="dot" w:pos="9350"/>
+        </w:tabs>
+        <w:rPr>
+          <w:rFonts w:asciiTheme="minorHAnsi" w:eastAsiaTheme="minorEastAsia" w:hAnsiTheme="minorHAnsi" w:cstheme="minorBidi"/>
+          <w:noProof/>
+          <w:kern w:val="0"/>
+          <w:sz w:val="22"/>
+          <w:szCs w:val="22"/>
+          <w:lang w:eastAsia="zh-CN"/>
+        </w:rPr>
+      </w:pPr>
+      <w:hyperlink w:anchor="_Toc466893701" w:history="1">
+        <w:r>
+          <w:rPr>
+            <w:rStyle w:val="Hyperlink"/>
+            <w:noProof/>
+          </w:rPr>
+          <w:t>4.4.17</w:t>
+        </w:r>
+        <w:r>
+          <w:rPr>
+            <w:rFonts w:asciiTheme="minorHAnsi" w:eastAsiaTheme="minorEastAsia" w:hAnsiTheme="minorHAnsi" w:cstheme="minorBidi"/>
+            <w:noProof/>
+            <w:kern w:val="0"/>
+            <w:sz w:val="22"/>
+            <w:szCs w:val="22"/>
+            <w:lang w:eastAsia="zh-CN"/>
+          </w:rPr>
+          <w:tab/>
+        </w:r>
+        <w:r>
+          <w:rPr>
+            <w:rStyle w:val="Hyperlink"/>
+            <w:noProof/>
+          </w:rPr>
+          <w:t>MS-WWSP</w:t>
+        </w:r>
+        <w:r>
+          <w:rPr>
+            <w:noProof/>
+            <w:webHidden/>
+          </w:rPr>
+          <w:tab/>
+        </w:r>
+        <w:r>
+          <w:rPr>
+            <w:noProof/>
+            <w:webHidden/>
+          </w:rPr>
+          <w:fldChar w:fldCharType="begin"/>
+        </w:r>
+        <w:r>
+          <w:rPr>
+            <w:noProof/>
+            <w:webHidden/>
+          </w:rPr>
+          <w:instrText xml:space="preserve"> PAGEREF _Toc466893701 \h </w:instrText>
+        </w:r>
+        <w:r>
+          <w:rPr>
+            <w:noProof/>
+            <w:webHidden/>
+          </w:rPr>
+        </w:r>
+        <w:r>
+          <w:rPr>
+            <w:noProof/>
+            <w:webHidden/>
+          </w:rPr>
+          <w:fldChar w:fldCharType="separate"/>
+        </w:r>
+        <w:r>
+          <w:rPr>
+            <w:noProof/>
+            <w:webHidden/>
+          </w:rPr>
+          <w:t>12</w:t>
         </w:r>
         <w:r>
           <w:rPr>
@@ -3319,28 +3020,30 @@
         </w:rPr>
         <w:fldChar w:fldCharType="end"/>
       </w:r>
+      <w:bookmarkStart w:id="1" w:name="_GoBack"/>
+      <w:bookmarkEnd w:id="1"/>
     </w:p>
     <w:p>
       <w:pPr>
         <w:pStyle w:val="Heading1"/>
         <w:pageBreakBefore/>
       </w:pPr>
-      <w:bookmarkStart w:id="1" w:name="_Technical_Document_Introduction"/>
-      <w:bookmarkStart w:id="2" w:name="_Test_Method"/>
-      <w:bookmarkStart w:id="3" w:name="_Toc400796655"/>
+      <w:bookmarkStart w:id="2" w:name="_Technical_Document_Introduction"/>
+      <w:bookmarkStart w:id="3" w:name="_Test_Method"/>
       <w:bookmarkStart w:id="4" w:name="_Toc332648623"/>
       <w:bookmarkStart w:id="5" w:name="_Toc332794509"/>
       <w:bookmarkStart w:id="6" w:name="_Toc332876776"/>
       <w:bookmarkStart w:id="7" w:name="_Toc332899509"/>
       <w:bookmarkStart w:id="8" w:name="_Toc351540483"/>
       <w:bookmarkStart w:id="9" w:name="_Toc106428318"/>
-      <w:bookmarkEnd w:id="1"/>
+      <w:bookmarkStart w:id="10" w:name="_Toc466893672"/>
       <w:bookmarkEnd w:id="2"/>
+      <w:bookmarkEnd w:id="3"/>
       <w:r>
         <w:lastRenderedPageBreak/>
         <w:t>Introduction</w:t>
       </w:r>
-      <w:bookmarkEnd w:id="3"/>
+      <w:bookmarkEnd w:id="10"/>
     </w:p>
     <w:p>
       <w:pPr>
@@ -3775,19 +3478,7 @@
                 <w:rPr>
                   <w:rStyle w:val="Hyperlink"/>
                 </w:rPr>
-                <w:t xml:space="preserve">Authentication </w:t>
-              </w:r>
-              <w:r>
-                <w:rPr>
-                  <w:rStyle w:val="Hyperlink"/>
-                </w:rPr>
-                <w:t>W</w:t>
-              </w:r>
-              <w:r>
-                <w:rPr>
-                  <w:rStyle w:val="Hyperlink"/>
-                </w:rPr>
-                <w:t>eb Service Protocol</w:t>
+                <w:t>Authentication Web Service Protocol</w:t>
               </w:r>
             </w:hyperlink>
           </w:p>
@@ -4362,8 +4053,6 @@
                 <w:t>Workflow Web Service Protocol</w:t>
               </w:r>
             </w:hyperlink>
-            <w:bookmarkStart w:id="10" w:name="_GoBack"/>
-            <w:bookmarkEnd w:id="10"/>
           </w:p>
         </w:tc>
       </w:tr>
@@ -4390,10 +4079,10 @@
       </w:pPr>
       <w:bookmarkStart w:id="11" w:name="_Document_scope"/>
       <w:bookmarkStart w:id="12" w:name="_Requirement_specification"/>
-      <w:bookmarkStart w:id="13" w:name="_Toc400796656"/>
-      <w:bookmarkStart w:id="14" w:name="_Toc329982556"/>
-      <w:bookmarkStart w:id="15" w:name="_Toc308770200"/>
-      <w:bookmarkStart w:id="16" w:name="_Toc387851220"/>
+      <w:bookmarkStart w:id="13" w:name="_Toc329982556"/>
+      <w:bookmarkStart w:id="14" w:name="_Toc308770200"/>
+      <w:bookmarkStart w:id="15" w:name="_Toc387851220"/>
+      <w:bookmarkStart w:id="16" w:name="_Toc466893673"/>
       <w:bookmarkEnd w:id="11"/>
       <w:bookmarkEnd w:id="12"/>
       <w:r>
@@ -4411,7 +4100,7 @@
         </w:rPr>
         <w:t>pecification</w:t>
       </w:r>
-      <w:bookmarkEnd w:id="13"/>
+      <w:bookmarkEnd w:id="16"/>
     </w:p>
     <w:p>
       <w:pPr>
@@ -4840,7 +4529,7 @@
         <w:pStyle w:val="Heading1"/>
         <w:pageBreakBefore/>
       </w:pPr>
-      <w:bookmarkStart w:id="17" w:name="_Toc400796657"/>
+      <w:bookmarkStart w:id="17" w:name="_Toc466893674"/>
       <w:r>
         <w:rPr>
           <w:rFonts w:hint="eastAsia"/>
@@ -4859,7 +4548,7 @@
         <w:spacing w:afterLines="50" w:after="120"/>
         <w:ind w:left="578" w:hanging="578"/>
       </w:pPr>
-      <w:bookmarkStart w:id="18" w:name="_Toc400796658"/>
+      <w:bookmarkStart w:id="18" w:name="_Toc466893675"/>
       <w:r>
         <w:t>Assumptions</w:t>
       </w:r>
@@ -4985,7 +4674,7 @@
         <w:spacing w:after="120"/>
         <w:ind w:left="578" w:hanging="578"/>
       </w:pPr>
-      <w:bookmarkStart w:id="19" w:name="_Toc400796659"/>
+      <w:bookmarkStart w:id="19" w:name="_Toc466893676"/>
       <w:r>
         <w:t>Dependencies</w:t>
       </w:r>
@@ -5099,7 +4788,7 @@
           <w:lang w:eastAsia="zh-CN"/>
         </w:rPr>
       </w:pPr>
-      <w:bookmarkStart w:id="20" w:name="_Toc400796660"/>
+      <w:bookmarkStart w:id="20" w:name="_Toc466893677"/>
       <w:r>
         <w:rPr>
           <w:rFonts w:eastAsiaTheme="minorEastAsia"/>
@@ -5165,7 +4854,7 @@
           <w:lang w:eastAsia="zh-CN"/>
         </w:rPr>
       </w:pPr>
-      <w:bookmarkStart w:id="21" w:name="_Toc400796661"/>
+      <w:bookmarkStart w:id="21" w:name="_Toc466893678"/>
       <w:r>
         <w:rPr>
           <w:rFonts w:eastAsiaTheme="minorEastAsia"/>
@@ -5252,10 +4941,10 @@
             <v:path o:extrusionok="f" gradientshapeok="t" o:connecttype="rect"/>
             <o:lock v:ext="edit" aspectratio="t"/>
           </v:shapetype>
-          <v:shape id="_x0000_i1063" type="#_x0000_t75" style="width:641.25pt;height:278.25pt" o:ole="">
+          <v:shape id="_x0000_i1025" type="#_x0000_t75" style="width:641.25pt;height:278.25pt" o:ole="">
             <v:imagedata r:id="rId34" o:title=""/>
           </v:shape>
-          <o:OLEObject Type="Embed" ProgID="Visio.Drawing.11" ShapeID="_x0000_i1063" DrawAspect="Content" ObjectID="_1540387296" r:id="rId35"/>
+          <o:OLEObject Type="Embed" ProgID="Visio.Drawing.11" ShapeID="_x0000_i1025" DrawAspect="Content" ObjectID="_1540635507" r:id="rId35"/>
         </w:object>
       </w:r>
     </w:p>
@@ -5666,7 +5355,7 @@
           <w:lang w:eastAsia="zh-CN"/>
         </w:rPr>
       </w:pPr>
-      <w:bookmarkStart w:id="22" w:name="_Toc400796662"/>
+      <w:bookmarkStart w:id="22" w:name="_Toc466893679"/>
       <w:r>
         <w:rPr>
           <w:rFonts w:eastAsiaTheme="minorEastAsia"/>
@@ -5770,7 +5459,7 @@
           <w:lang w:eastAsia="zh-CN"/>
         </w:rPr>
       </w:pPr>
-      <w:bookmarkStart w:id="23" w:name="_Toc400796664"/>
+      <w:bookmarkStart w:id="23" w:name="_Toc466893680"/>
       <w:r>
         <w:rPr>
           <w:rFonts w:eastAsiaTheme="minorEastAsia" w:hint="eastAsia"/>
@@ -5918,7 +5607,7 @@
           <w:lang w:eastAsia="zh-CN"/>
         </w:rPr>
       </w:pPr>
-      <w:bookmarkStart w:id="24" w:name="_Toc400796666"/>
+      <w:bookmarkStart w:id="24" w:name="_Toc466893681"/>
       <w:r>
         <w:rPr>
           <w:rFonts w:eastAsiaTheme="minorEastAsia" w:hint="eastAsia"/>
@@ -5979,7 +5668,7 @@
           <w:lang w:eastAsia="zh-CN"/>
         </w:rPr>
       </w:pPr>
-      <w:bookmarkStart w:id="25" w:name="_Toc400796667"/>
+      <w:bookmarkStart w:id="25" w:name="_Toc466893682"/>
       <w:r>
         <w:rPr>
           <w:rFonts w:eastAsiaTheme="minorEastAsia" w:hint="eastAsia"/>
@@ -6089,7 +5778,7 @@
           <w:lang w:eastAsia="zh-CN"/>
         </w:rPr>
       </w:pPr>
-      <w:bookmarkStart w:id="26" w:name="_Toc400796668"/>
+      <w:bookmarkStart w:id="26" w:name="_Toc466893683"/>
       <w:r>
         <w:rPr>
           <w:rFonts w:eastAsiaTheme="minorEastAsia" w:hint="eastAsia"/>
@@ -6286,7 +5975,7 @@
           <w:lang w:eastAsia="zh-CN"/>
         </w:rPr>
       </w:pPr>
-      <w:bookmarkStart w:id="27" w:name="_Toc400796674"/>
+      <w:bookmarkStart w:id="27" w:name="_Toc466893684"/>
       <w:r>
         <w:rPr>
           <w:rFonts w:eastAsiaTheme="minorEastAsia"/>
@@ -6520,16 +6209,6 @@
         <w:t>.</w:t>
       </w:r>
     </w:p>
-    <w:bookmarkEnd w:id="0"/>
-    <w:bookmarkEnd w:id="4"/>
-    <w:bookmarkEnd w:id="5"/>
-    <w:bookmarkEnd w:id="6"/>
-    <w:bookmarkEnd w:id="7"/>
-    <w:bookmarkEnd w:id="8"/>
-    <w:bookmarkEnd w:id="9"/>
-    <w:bookmarkEnd w:id="14"/>
-    <w:bookmarkEnd w:id="15"/>
-    <w:bookmarkEnd w:id="16"/>
     <w:p>
       <w:pPr>
         <w:pStyle w:val="Heading3"/>
@@ -6538,6 +6217,17 @@
           <w:lang w:eastAsia="zh-CN"/>
         </w:rPr>
       </w:pPr>
+      <w:bookmarkStart w:id="28" w:name="_Toc466893685"/>
+      <w:bookmarkEnd w:id="0"/>
+      <w:bookmarkEnd w:id="4"/>
+      <w:bookmarkEnd w:id="5"/>
+      <w:bookmarkEnd w:id="6"/>
+      <w:bookmarkEnd w:id="7"/>
+      <w:bookmarkEnd w:id="8"/>
+      <w:bookmarkEnd w:id="9"/>
+      <w:bookmarkEnd w:id="13"/>
+      <w:bookmarkEnd w:id="14"/>
+      <w:bookmarkEnd w:id="15"/>
       <w:r>
         <w:rPr>
           <w:rFonts w:eastAsiaTheme="minorEastAsia"/>
@@ -6546,6 +6236,7 @@
         <w:lastRenderedPageBreak/>
         <w:t>MS-ADMINS</w:t>
       </w:r>
+      <w:bookmarkEnd w:id="28"/>
     </w:p>
     <w:p>
       <w:pPr>
@@ -6781,9 +6472,11 @@
       <w:pPr>
         <w:pStyle w:val="Heading3"/>
       </w:pPr>
+      <w:bookmarkStart w:id="29" w:name="_Toc466893686"/>
       <w:r>
         <w:t>MS-AUTHWS</w:t>
       </w:r>
+      <w:bookmarkEnd w:id="29"/>
     </w:p>
     <w:p>
       <w:pPr>
@@ -7093,8 +6786,9 @@
           <w:lang w:eastAsia="zh-CN"/>
         </w:rPr>
       </w:pPr>
-      <w:bookmarkStart w:id="28" w:name="_MS-OXCRPC_S01_SynchronousCall"/>
-      <w:bookmarkEnd w:id="28"/>
+      <w:bookmarkStart w:id="30" w:name="_MS-OXCRPC_S01_SynchronousCall"/>
+      <w:bookmarkStart w:id="31" w:name="_Toc466893687"/>
+      <w:bookmarkEnd w:id="30"/>
       <w:r>
         <w:rPr>
           <w:rFonts w:eastAsiaTheme="minorEastAsia"/>
@@ -7102,6 +6796,7 @@
         </w:rPr>
         <w:t>MS-COPYS</w:t>
       </w:r>
+      <w:bookmarkEnd w:id="31"/>
     </w:p>
     <w:p>
       <w:pPr>
@@ -7331,6 +7026,7 @@
           <w:lang w:eastAsia="zh-CN"/>
         </w:rPr>
       </w:pPr>
+      <w:bookmarkStart w:id="32" w:name="_Toc466893688"/>
       <w:r>
         <w:rPr>
           <w:rFonts w:eastAsiaTheme="minorEastAsia"/>
@@ -7338,6 +7034,7 @@
         </w:rPr>
         <w:t>MS-CPSWS</w:t>
       </w:r>
+      <w:bookmarkEnd w:id="32"/>
     </w:p>
     <w:p>
       <w:pPr>
@@ -7614,8 +7311,9 @@
           <w:lang w:eastAsia="zh-CN"/>
         </w:rPr>
       </w:pPr>
-      <w:bookmarkStart w:id="29" w:name="_S1_MessageMethods_Validation"/>
-      <w:bookmarkEnd w:id="29"/>
+      <w:bookmarkStart w:id="33" w:name="_S1_MessageMethods_Validation"/>
+      <w:bookmarkStart w:id="34" w:name="_Toc466893689"/>
+      <w:bookmarkEnd w:id="33"/>
       <w:r>
         <w:rPr>
           <w:rFonts w:eastAsiaTheme="minorEastAsia"/>
@@ -7623,6 +7321,7 @@
         </w:rPr>
         <w:t>MS-DWSS</w:t>
       </w:r>
+      <w:bookmarkEnd w:id="34"/>
     </w:p>
     <w:p>
       <w:pPr>
@@ -7957,9 +7656,6 @@
             <w:pPr>
               <w:pStyle w:val="LWPTableText"/>
               <w:jc w:val="both"/>
-              <w:rPr>
-                <w:rFonts w:hint="eastAsia"/>
-              </w:rPr>
             </w:pPr>
             <w:r>
               <w:t>This scenario is designed to manage folders in the Document Workspace site.</w:t>
@@ -8009,9 +7705,6 @@
             <w:pPr>
               <w:pStyle w:val="LWPTableText"/>
               <w:jc w:val="both"/>
-              <w:rPr>
-                <w:rFonts w:hint="eastAsia"/>
-              </w:rPr>
             </w:pPr>
             <w:r>
               <w:t>This scenario is designed to manage documents in the Document Workspace site.</w:t>
@@ -8061,9 +7754,6 @@
             <w:pPr>
               <w:pStyle w:val="LWPTableText"/>
               <w:jc w:val="both"/>
-              <w:rPr>
-                <w:rFonts w:hint="eastAsia"/>
-              </w:rPr>
             </w:pPr>
             <w:r>
               <w:t>This scenario is designed to manage site users for the Document Workspace site.</w:t>
@@ -8080,6 +7770,7 @@
           <w:lang w:eastAsia="zh-CN"/>
         </w:rPr>
       </w:pPr>
+      <w:bookmarkStart w:id="35" w:name="_Toc466893690"/>
       <w:r>
         <w:rPr>
           <w:rFonts w:eastAsiaTheme="minorEastAsia"/>
@@ -8087,6 +7778,7 @@
         </w:rPr>
         <w:t>MS-LISTSWS</w:t>
       </w:r>
+      <w:bookmarkEnd w:id="35"/>
     </w:p>
     <w:p>
       <w:pPr>
@@ -8523,6 +8215,7 @@
           <w:lang w:eastAsia="zh-CN"/>
         </w:rPr>
       </w:pPr>
+      <w:bookmarkStart w:id="36" w:name="_Toc466893691"/>
       <w:r>
         <w:rPr>
           <w:rFonts w:eastAsiaTheme="minorEastAsia"/>
@@ -8530,6 +8223,7 @@
         </w:rPr>
         <w:t>MS-MEETS</w:t>
       </w:r>
+      <w:bookmarkEnd w:id="36"/>
     </w:p>
     <w:p>
       <w:pPr>
@@ -8921,6 +8615,7 @@
           <w:lang w:eastAsia="zh-CN"/>
         </w:rPr>
       </w:pPr>
+      <w:bookmarkStart w:id="37" w:name="_Toc466893692"/>
       <w:r>
         <w:rPr>
           <w:rFonts w:eastAsiaTheme="minorEastAsia"/>
@@ -8928,6 +8623,7 @@
         </w:rPr>
         <w:t>MS-OFFICIALFILE</w:t>
       </w:r>
+      <w:bookmarkEnd w:id="37"/>
     </w:p>
     <w:p>
       <w:pPr>
@@ -9004,7 +8700,21 @@
           <w:rFonts w:eastAsiaTheme="minorEastAsia" w:hint="eastAsia"/>
           <w:lang w:eastAsia="zh-CN"/>
         </w:rPr>
-        <w:t>ments in MS-OXCROPS test suite.</w:t>
+        <w:t>ments in MS-OFF</w:t>
+      </w:r>
+      <w:r>
+        <w:rPr>
+          <w:rFonts w:eastAsiaTheme="minorEastAsia"/>
+          <w:lang w:eastAsia="zh-CN"/>
+        </w:rPr>
+        <w:t>ICIALFILE</w:t>
+      </w:r>
+      <w:r>
+        <w:rPr>
+          <w:rFonts w:eastAsiaTheme="minorEastAsia" w:hint="eastAsia"/>
+          <w:lang w:eastAsia="zh-CN"/>
+        </w:rPr>
+        <w:t xml:space="preserve"> test suite.</w:t>
       </w:r>
       <w:r>
         <w:rPr>
@@ -9403,8 +9113,9 @@
           <w:lang w:eastAsia="zh-CN"/>
         </w:rPr>
       </w:pPr>
-      <w:bookmarkStart w:id="30" w:name="S1"/>
-      <w:bookmarkEnd w:id="30"/>
+      <w:bookmarkStart w:id="38" w:name="S1"/>
+      <w:bookmarkStart w:id="39" w:name="_Toc466893693"/>
+      <w:bookmarkEnd w:id="38"/>
       <w:r>
         <w:rPr>
           <w:rFonts w:eastAsiaTheme="minorEastAsia"/>
@@ -9412,6 +9123,7 @@
         </w:rPr>
         <w:t>MS-OUTSPS</w:t>
       </w:r>
+      <w:bookmarkEnd w:id="39"/>
     </w:p>
     <w:p>
       <w:pPr>
@@ -9752,8 +9464,9 @@
           <w:lang w:eastAsia="zh-CN"/>
         </w:rPr>
       </w:pPr>
-      <w:bookmarkStart w:id="31" w:name="scenario1"/>
-      <w:bookmarkEnd w:id="31"/>
+      <w:bookmarkStart w:id="40" w:name="scenario1"/>
+      <w:bookmarkStart w:id="41" w:name="_Toc466893694"/>
+      <w:bookmarkEnd w:id="40"/>
       <w:r>
         <w:rPr>
           <w:rFonts w:eastAsiaTheme="minorEastAsia"/>
@@ -9761,6 +9474,7 @@
         </w:rPr>
         <w:t>MS-SHDACCWS</w:t>
       </w:r>
+      <w:bookmarkEnd w:id="41"/>
     </w:p>
     <w:p>
       <w:pPr>
@@ -9897,11 +9611,11 @@
                 <w:rFonts w:cs="SimSun"/>
               </w:rPr>
             </w:pPr>
-            <w:bookmarkStart w:id="32" w:name="_Ref236557899"/>
+            <w:bookmarkStart w:id="42" w:name="_Ref236557899"/>
             <w:r>
               <w:t>Scenario</w:t>
             </w:r>
-            <w:bookmarkEnd w:id="32"/>
+            <w:bookmarkEnd w:id="42"/>
             <w:r>
               <w:t xml:space="preserve"> </w:t>
             </w:r>
@@ -10011,6 +9725,7 @@
           <w:lang w:eastAsia="zh-CN"/>
         </w:rPr>
       </w:pPr>
+      <w:bookmarkStart w:id="43" w:name="_Toc466893695"/>
       <w:r>
         <w:rPr>
           <w:rFonts w:eastAsiaTheme="minorEastAsia"/>
@@ -10018,6 +9733,7 @@
         </w:rPr>
         <w:t>MS-SITESS</w:t>
       </w:r>
+      <w:bookmarkEnd w:id="43"/>
     </w:p>
     <w:p>
       <w:pPr>
@@ -10488,6 +10204,7 @@
           <w:lang w:eastAsia="zh-CN"/>
         </w:rPr>
       </w:pPr>
+      <w:bookmarkStart w:id="44" w:name="_Toc466893696"/>
       <w:r>
         <w:rPr>
           <w:rFonts w:eastAsiaTheme="minorEastAsia"/>
@@ -10496,6 +10213,7 @@
         <w:lastRenderedPageBreak/>
         <w:t>MS-VERSS</w:t>
       </w:r>
+      <w:bookmarkEnd w:id="44"/>
     </w:p>
     <w:p>
       <w:pPr>
@@ -10834,9 +10552,11 @@
       <w:pPr>
         <w:pStyle w:val="Heading3"/>
       </w:pPr>
+      <w:bookmarkStart w:id="45" w:name="_Toc466893697"/>
       <w:r>
         <w:t>MS-VIEWSS</w:t>
       </w:r>
+      <w:bookmarkEnd w:id="45"/>
     </w:p>
     <w:p>
       <w:pPr>
@@ -11293,9 +11013,11 @@
       <w:pPr>
         <w:pStyle w:val="Heading3"/>
       </w:pPr>
+      <w:bookmarkStart w:id="46" w:name="_Toc466893698"/>
       <w:r>
         <w:t>MS-WDVMODUU</w:t>
       </w:r>
+      <w:bookmarkEnd w:id="46"/>
     </w:p>
     <w:p>
       <w:pPr>
@@ -11651,9 +11373,11 @@
       <w:pPr>
         <w:pStyle w:val="Heading3"/>
       </w:pPr>
+      <w:bookmarkStart w:id="47" w:name="_Toc466893699"/>
       <w:r>
         <w:t>MS-WEBSS</w:t>
       </w:r>
+      <w:bookmarkEnd w:id="47"/>
     </w:p>
     <w:p>
       <w:pPr>
@@ -12339,9 +12063,11 @@
       <w:pPr>
         <w:pStyle w:val="Heading3"/>
       </w:pPr>
+      <w:bookmarkStart w:id="48" w:name="_Toc466893700"/>
       <w:r>
         <w:t>MS-WSSREST</w:t>
       </w:r>
+      <w:bookmarkEnd w:id="48"/>
     </w:p>
     <w:p>
       <w:pPr>
@@ -12697,9 +12423,11 @@
       <w:pPr>
         <w:pStyle w:val="Heading3"/>
       </w:pPr>
+      <w:bookmarkStart w:id="49" w:name="_Toc466893701"/>
       <w:r>
         <w:t>MS-WWSP</w:t>
       </w:r>
+      <w:bookmarkEnd w:id="49"/>
     </w:p>
     <w:p>
       <w:pPr>
@@ -18790,14 +18518,12 @@
 </file>
 
 <file path=customXml/item1.xml><?xml version="1.0" encoding="utf-8"?>
-<p:properties xmlns:p="http://schemas.microsoft.com/office/2006/metadata/properties" xmlns:xsi="http://www.w3.org/2001/XMLSchema-instance" xmlns:pc="http://schemas.microsoft.com/office/infopath/2007/PartnerControls">
-  <documentManagement>
-    <TaxKeywordTaxHTField xmlns="46d67270-0d73-4766-abc0-521625b300d2">
-      <Terms xmlns="http://schemas.microsoft.com/office/infopath/2007/PartnerControls"/>
-    </TaxKeywordTaxHTField>
-    <TaxCatchAll xmlns="46d67270-0d73-4766-abc0-521625b300d2"/>
-  </documentManagement>
-</p:properties>
+<?mso-contentType ?>
+<FormTemplates xmlns="http://schemas.microsoft.com/sharepoint/v3/contenttype/forms">
+  <Display>DocumentLibraryForm</Display>
+  <Edit>DocumentLibraryForm</Edit>
+  <New>DocumentLibraryForm</New>
+</FormTemplates>
 </file>
 
 <file path=customXml/item2.xml><?xml version="1.0" encoding="utf-8"?>
@@ -18953,12 +18679,14 @@
 </file>
 
 <file path=customXml/item3.xml><?xml version="1.0" encoding="utf-8"?>
-<?mso-contentType ?>
-<FormTemplates xmlns="http://schemas.microsoft.com/sharepoint/v3/contenttype/forms">
-  <Display>DocumentLibraryForm</Display>
-  <Edit>DocumentLibraryForm</Edit>
-  <New>DocumentLibraryForm</New>
-</FormTemplates>
+<p:properties xmlns:p="http://schemas.microsoft.com/office/2006/metadata/properties" xmlns:xsi="http://www.w3.org/2001/XMLSchema-instance" xmlns:pc="http://schemas.microsoft.com/office/infopath/2007/PartnerControls">
+  <documentManagement>
+    <TaxKeywordTaxHTField xmlns="46d67270-0d73-4766-abc0-521625b300d2">
+      <Terms xmlns="http://schemas.microsoft.com/office/infopath/2007/PartnerControls"/>
+    </TaxKeywordTaxHTField>
+    <TaxCatchAll xmlns="46d67270-0d73-4766-abc0-521625b300d2"/>
+  </documentManagement>
+</p:properties>
 </file>
 
 <file path=customXml/item4.xml><?xml version="1.0" encoding="utf-8"?>
@@ -18966,11 +18694,9 @@
 </file>
 
 <file path=customXml/itemProps1.xml><?xml version="1.0" encoding="utf-8"?>
-<ds:datastoreItem xmlns:ds="http://schemas.openxmlformats.org/officeDocument/2006/customXml" ds:itemID="{BF4F21ED-8E38-4B63-A4F8-AA9A8CF9E9D5}">
+<ds:datastoreItem xmlns:ds="http://schemas.openxmlformats.org/officeDocument/2006/customXml" ds:itemID="{4C4D065F-FFDF-40FB-AFB4-32CC53B83C85}">
   <ds:schemaRefs>
-    <ds:schemaRef ds:uri="http://schemas.microsoft.com/office/2006/metadata/properties"/>
-    <ds:schemaRef ds:uri="http://schemas.microsoft.com/office/infopath/2007/PartnerControls"/>
-    <ds:schemaRef ds:uri="46d67270-0d73-4766-abc0-521625b300d2"/>
+    <ds:schemaRef ds:uri="http://schemas.microsoft.com/sharepoint/v3/contenttype/forms"/>
   </ds:schemaRefs>
 </ds:datastoreItem>
 </file>
@@ -18994,15 +18720,17 @@
 </file>
 
 <file path=customXml/itemProps3.xml><?xml version="1.0" encoding="utf-8"?>
-<ds:datastoreItem xmlns:ds="http://schemas.openxmlformats.org/officeDocument/2006/customXml" ds:itemID="{4C4D065F-FFDF-40FB-AFB4-32CC53B83C85}">
+<ds:datastoreItem xmlns:ds="http://schemas.openxmlformats.org/officeDocument/2006/customXml" ds:itemID="{BF4F21ED-8E38-4B63-A4F8-AA9A8CF9E9D5}">
   <ds:schemaRefs>
-    <ds:schemaRef ds:uri="http://schemas.microsoft.com/sharepoint/v3/contenttype/forms"/>
+    <ds:schemaRef ds:uri="http://schemas.microsoft.com/office/2006/metadata/properties"/>
+    <ds:schemaRef ds:uri="http://schemas.microsoft.com/office/infopath/2007/PartnerControls"/>
+    <ds:schemaRef ds:uri="46d67270-0d73-4766-abc0-521625b300d2"/>
   </ds:schemaRefs>
 </ds:datastoreItem>
 </file>
 
 <file path=customXml/itemProps4.xml><?xml version="1.0" encoding="utf-8"?>
-<ds:datastoreItem xmlns:ds="http://schemas.openxmlformats.org/officeDocument/2006/customXml" ds:itemID="{EF0357B8-CE10-4A58-AAEB-25F6C3613EE7}">
+<ds:datastoreItem xmlns:ds="http://schemas.openxmlformats.org/officeDocument/2006/customXml" ds:itemID="{28EAAE96-CF26-4D7D-98BF-856F43A22D52}">
   <ds:schemaRefs>
     <ds:schemaRef ds:uri="http://schemas.openxmlformats.org/officeDocument/2006/bibliography"/>
   </ds:schemaRefs>

</xml_diff>

<commit_message>
Revert "Update package level tss"
This reverts commit f0ca2ad2c3952f745dae59d9d4544970534b4333.
</commit_message>
<xml_diff>
--- a/sharepoint/Docs/SharePointTestSuiteSpecification.docx
+++ b/sharepoint/Docs/SharePointTestSuiteSpecification.docx
@@ -198,7 +198,8 @@
         <w:rPr>
           <w:rFonts w:asciiTheme="minorHAnsi" w:eastAsiaTheme="minorEastAsia" w:hAnsiTheme="minorHAnsi" w:cstheme="minorBidi"/>
           <w:noProof/>
-          <w:sz w:val="22"/>
+          <w:kern w:val="2"/>
+          <w:sz w:val="21"/>
           <w:szCs w:val="22"/>
           <w:lang w:eastAsia="zh-CN"/>
         </w:rPr>
@@ -221,7 +222,7 @@
         </w:rPr>
         <w:fldChar w:fldCharType="separate"/>
       </w:r>
-      <w:hyperlink w:anchor="_Toc466893672" w:history="1">
+      <w:hyperlink w:anchor="_Toc400796655" w:history="1">
         <w:r>
           <w:rPr>
             <w:rStyle w:val="Hyperlink"/>
@@ -233,7 +234,8 @@
           <w:rPr>
             <w:rFonts w:asciiTheme="minorHAnsi" w:eastAsiaTheme="minorEastAsia" w:hAnsiTheme="minorHAnsi" w:cstheme="minorBidi"/>
             <w:noProof/>
-            <w:sz w:val="22"/>
+            <w:kern w:val="2"/>
+            <w:sz w:val="21"/>
             <w:szCs w:val="22"/>
             <w:lang w:eastAsia="zh-CN"/>
           </w:rPr>
@@ -265,7 +267,7 @@
             <w:noProof/>
             <w:webHidden/>
           </w:rPr>
-          <w:instrText xml:space="preserve"> PAGEREF _Toc466893672 \h </w:instrText>
+          <w:instrText xml:space="preserve"> PAGEREF _Toc400796655 \h </w:instrText>
         </w:r>
         <w:r>
           <w:rPr>
@@ -306,12 +308,13 @@
         <w:rPr>
           <w:rFonts w:asciiTheme="minorHAnsi" w:eastAsiaTheme="minorEastAsia" w:hAnsiTheme="minorHAnsi" w:cstheme="minorBidi"/>
           <w:noProof/>
-          <w:sz w:val="22"/>
+          <w:kern w:val="2"/>
+          <w:sz w:val="21"/>
           <w:szCs w:val="22"/>
           <w:lang w:eastAsia="zh-CN"/>
         </w:rPr>
       </w:pPr>
-      <w:hyperlink w:anchor="_Toc466893673" w:history="1">
+      <w:hyperlink w:anchor="_Toc400796656" w:history="1">
         <w:r>
           <w:rPr>
             <w:rStyle w:val="Hyperlink"/>
@@ -324,7 +327,8 @@
           <w:rPr>
             <w:rFonts w:asciiTheme="minorHAnsi" w:eastAsiaTheme="minorEastAsia" w:hAnsiTheme="minorHAnsi" w:cstheme="minorBidi"/>
             <w:noProof/>
-            <w:sz w:val="22"/>
+            <w:kern w:val="2"/>
+            <w:sz w:val="21"/>
             <w:szCs w:val="22"/>
             <w:lang w:eastAsia="zh-CN"/>
           </w:rPr>
@@ -357,7 +361,7 @@
             <w:noProof/>
             <w:webHidden/>
           </w:rPr>
-          <w:instrText xml:space="preserve"> PAGEREF _Toc466893673 \h </w:instrText>
+          <w:instrText xml:space="preserve"> PAGEREF _Toc400796656 \h </w:instrText>
         </w:r>
         <w:r>
           <w:rPr>
@@ -398,12 +402,13 @@
         <w:rPr>
           <w:rFonts w:asciiTheme="minorHAnsi" w:eastAsiaTheme="minorEastAsia" w:hAnsiTheme="minorHAnsi" w:cstheme="minorBidi"/>
           <w:noProof/>
-          <w:sz w:val="22"/>
+          <w:kern w:val="2"/>
+          <w:sz w:val="21"/>
           <w:szCs w:val="22"/>
           <w:lang w:eastAsia="zh-CN"/>
         </w:rPr>
       </w:pPr>
-      <w:hyperlink w:anchor="_Toc466893674" w:history="1">
+      <w:hyperlink w:anchor="_Toc400796657" w:history="1">
         <w:r>
           <w:rPr>
             <w:rStyle w:val="Hyperlink"/>
@@ -415,7 +420,8 @@
           <w:rPr>
             <w:rFonts w:asciiTheme="minorHAnsi" w:eastAsiaTheme="minorEastAsia" w:hAnsiTheme="minorHAnsi" w:cstheme="minorBidi"/>
             <w:noProof/>
-            <w:sz w:val="22"/>
+            <w:kern w:val="2"/>
+            <w:sz w:val="21"/>
             <w:szCs w:val="22"/>
             <w:lang w:eastAsia="zh-CN"/>
           </w:rPr>
@@ -447,7 +453,7 @@
             <w:noProof/>
             <w:webHidden/>
           </w:rPr>
-          <w:instrText xml:space="preserve"> PAGEREF _Toc466893674 \h </w:instrText>
+          <w:instrText xml:space="preserve"> PAGEREF _Toc400796657 \h </w:instrText>
         </w:r>
         <w:r>
           <w:rPr>
@@ -488,13 +494,13 @@
         <w:rPr>
           <w:rFonts w:asciiTheme="minorHAnsi" w:eastAsiaTheme="minorEastAsia" w:hAnsiTheme="minorHAnsi" w:cstheme="minorBidi"/>
           <w:noProof/>
-          <w:kern w:val="0"/>
-          <w:sz w:val="22"/>
+          <w:kern w:val="2"/>
+          <w:sz w:val="21"/>
           <w:szCs w:val="22"/>
           <w:lang w:eastAsia="zh-CN"/>
         </w:rPr>
       </w:pPr>
-      <w:hyperlink w:anchor="_Toc466893675" w:history="1">
+      <w:hyperlink w:anchor="_Toc400796658" w:history="1">
         <w:r>
           <w:rPr>
             <w:rStyle w:val="Hyperlink"/>
@@ -506,8 +512,8 @@
           <w:rPr>
             <w:rFonts w:asciiTheme="minorHAnsi" w:eastAsiaTheme="minorEastAsia" w:hAnsiTheme="minorHAnsi" w:cstheme="minorBidi"/>
             <w:noProof/>
-            <w:kern w:val="0"/>
-            <w:sz w:val="22"/>
+            <w:kern w:val="2"/>
+            <w:sz w:val="21"/>
             <w:szCs w:val="22"/>
             <w:lang w:eastAsia="zh-CN"/>
           </w:rPr>
@@ -539,7 +545,7 @@
             <w:noProof/>
             <w:webHidden/>
           </w:rPr>
-          <w:instrText xml:space="preserve"> PAGEREF _Toc466893675 \h </w:instrText>
+          <w:instrText xml:space="preserve"> PAGEREF _Toc400796658 \h </w:instrText>
         </w:r>
         <w:r>
           <w:rPr>
@@ -580,13 +586,13 @@
         <w:rPr>
           <w:rFonts w:asciiTheme="minorHAnsi" w:eastAsiaTheme="minorEastAsia" w:hAnsiTheme="minorHAnsi" w:cstheme="minorBidi"/>
           <w:noProof/>
-          <w:kern w:val="0"/>
-          <w:sz w:val="22"/>
+          <w:kern w:val="2"/>
+          <w:sz w:val="21"/>
           <w:szCs w:val="22"/>
           <w:lang w:eastAsia="zh-CN"/>
         </w:rPr>
       </w:pPr>
-      <w:hyperlink w:anchor="_Toc466893676" w:history="1">
+      <w:hyperlink w:anchor="_Toc400796659" w:history="1">
         <w:r>
           <w:rPr>
             <w:rStyle w:val="Hyperlink"/>
@@ -598,8 +604,8 @@
           <w:rPr>
             <w:rFonts w:asciiTheme="minorHAnsi" w:eastAsiaTheme="minorEastAsia" w:hAnsiTheme="minorHAnsi" w:cstheme="minorBidi"/>
             <w:noProof/>
-            <w:kern w:val="0"/>
-            <w:sz w:val="22"/>
+            <w:kern w:val="2"/>
+            <w:sz w:val="21"/>
             <w:szCs w:val="22"/>
             <w:lang w:eastAsia="zh-CN"/>
           </w:rPr>
@@ -631,7 +637,7 @@
             <w:noProof/>
             <w:webHidden/>
           </w:rPr>
-          <w:instrText xml:space="preserve"> PAGEREF _Toc466893676 \h </w:instrText>
+          <w:instrText xml:space="preserve"> PAGEREF _Toc400796659 \h </w:instrText>
         </w:r>
         <w:r>
           <w:rPr>
@@ -672,12 +678,13 @@
         <w:rPr>
           <w:rFonts w:asciiTheme="minorHAnsi" w:eastAsiaTheme="minorEastAsia" w:hAnsiTheme="minorHAnsi" w:cstheme="minorBidi"/>
           <w:noProof/>
-          <w:sz w:val="22"/>
+          <w:kern w:val="2"/>
+          <w:sz w:val="21"/>
           <w:szCs w:val="22"/>
           <w:lang w:eastAsia="zh-CN"/>
         </w:rPr>
       </w:pPr>
-      <w:hyperlink w:anchor="_Toc466893677" w:history="1">
+      <w:hyperlink w:anchor="_Toc400796660" w:history="1">
         <w:r>
           <w:rPr>
             <w:rStyle w:val="Hyperlink"/>
@@ -690,7 +697,8 @@
           <w:rPr>
             <w:rFonts w:asciiTheme="minorHAnsi" w:eastAsiaTheme="minorEastAsia" w:hAnsiTheme="minorHAnsi" w:cstheme="minorBidi"/>
             <w:noProof/>
-            <w:sz w:val="22"/>
+            <w:kern w:val="2"/>
+            <w:sz w:val="21"/>
             <w:szCs w:val="22"/>
             <w:lang w:eastAsia="zh-CN"/>
           </w:rPr>
@@ -723,7 +731,7 @@
             <w:noProof/>
             <w:webHidden/>
           </w:rPr>
-          <w:instrText xml:space="preserve"> PAGEREF _Toc466893677 \h </w:instrText>
+          <w:instrText xml:space="preserve"> PAGEREF _Toc400796660 \h </w:instrText>
         </w:r>
         <w:r>
           <w:rPr>
@@ -764,13 +772,13 @@
         <w:rPr>
           <w:rFonts w:asciiTheme="minorHAnsi" w:eastAsiaTheme="minorEastAsia" w:hAnsiTheme="minorHAnsi" w:cstheme="minorBidi"/>
           <w:noProof/>
-          <w:kern w:val="0"/>
-          <w:sz w:val="22"/>
+          <w:kern w:val="2"/>
+          <w:sz w:val="21"/>
           <w:szCs w:val="22"/>
           <w:lang w:eastAsia="zh-CN"/>
         </w:rPr>
       </w:pPr>
-      <w:hyperlink w:anchor="_Toc466893678" w:history="1">
+      <w:hyperlink w:anchor="_Toc400796661" w:history="1">
         <w:r>
           <w:rPr>
             <w:rStyle w:val="Hyperlink"/>
@@ -783,8 +791,8 @@
           <w:rPr>
             <w:rFonts w:asciiTheme="minorHAnsi" w:eastAsiaTheme="minorEastAsia" w:hAnsiTheme="minorHAnsi" w:cstheme="minorBidi"/>
             <w:noProof/>
-            <w:kern w:val="0"/>
-            <w:sz w:val="22"/>
+            <w:kern w:val="2"/>
+            <w:sz w:val="21"/>
             <w:szCs w:val="22"/>
             <w:lang w:eastAsia="zh-CN"/>
           </w:rPr>
@@ -817,7 +825,7 @@
             <w:noProof/>
             <w:webHidden/>
           </w:rPr>
-          <w:instrText xml:space="preserve"> PAGEREF _Toc466893678 \h </w:instrText>
+          <w:instrText xml:space="preserve"> PAGEREF _Toc400796661 \h </w:instrText>
         </w:r>
         <w:r>
           <w:rPr>
@@ -858,13 +866,13 @@
         <w:rPr>
           <w:rFonts w:asciiTheme="minorHAnsi" w:eastAsiaTheme="minorEastAsia" w:hAnsiTheme="minorHAnsi" w:cstheme="minorBidi"/>
           <w:noProof/>
-          <w:kern w:val="0"/>
-          <w:sz w:val="22"/>
+          <w:kern w:val="2"/>
+          <w:sz w:val="21"/>
           <w:szCs w:val="22"/>
           <w:lang w:eastAsia="zh-CN"/>
         </w:rPr>
       </w:pPr>
-      <w:hyperlink w:anchor="_Toc466893679" w:history="1">
+      <w:hyperlink w:anchor="_Toc400796662" w:history="1">
         <w:r>
           <w:rPr>
             <w:rStyle w:val="Hyperlink"/>
@@ -877,8 +885,8 @@
           <w:rPr>
             <w:rFonts w:asciiTheme="minorHAnsi" w:eastAsiaTheme="minorEastAsia" w:hAnsiTheme="minorHAnsi" w:cstheme="minorBidi"/>
             <w:noProof/>
-            <w:kern w:val="0"/>
-            <w:sz w:val="22"/>
+            <w:kern w:val="2"/>
+            <w:sz w:val="21"/>
             <w:szCs w:val="22"/>
             <w:lang w:eastAsia="zh-CN"/>
           </w:rPr>
@@ -911,7 +919,7 @@
             <w:noProof/>
             <w:webHidden/>
           </w:rPr>
-          <w:instrText xml:space="preserve"> PAGEREF _Toc466893679 \h </w:instrText>
+          <w:instrText xml:space="preserve"> PAGEREF _Toc400796662 \h </w:instrText>
         </w:r>
         <w:r>
           <w:rPr>
@@ -952,13 +960,13 @@
         <w:rPr>
           <w:rFonts w:asciiTheme="minorHAnsi" w:eastAsiaTheme="minorEastAsia" w:hAnsiTheme="minorHAnsi" w:cstheme="minorBidi"/>
           <w:noProof/>
-          <w:kern w:val="0"/>
-          <w:sz w:val="22"/>
+          <w:kern w:val="2"/>
+          <w:sz w:val="21"/>
           <w:szCs w:val="22"/>
           <w:lang w:eastAsia="zh-CN"/>
         </w:rPr>
       </w:pPr>
-      <w:hyperlink w:anchor="_Toc466893680" w:history="1">
+      <w:hyperlink w:anchor="_Toc400796663" w:history="1">
         <w:r>
           <w:rPr>
             <w:rStyle w:val="Hyperlink"/>
@@ -971,8 +979,8 @@
           <w:rPr>
             <w:rFonts w:asciiTheme="minorHAnsi" w:eastAsiaTheme="minorEastAsia" w:hAnsiTheme="minorHAnsi" w:cstheme="minorBidi"/>
             <w:noProof/>
-            <w:kern w:val="0"/>
-            <w:sz w:val="22"/>
+            <w:kern w:val="2"/>
+            <w:sz w:val="21"/>
             <w:szCs w:val="22"/>
             <w:lang w:eastAsia="zh-CN"/>
           </w:rPr>
@@ -984,6 +992,100 @@
             <w:noProof/>
             <w:lang w:eastAsia="zh-CN"/>
           </w:rPr>
+          <w:t>Transport classes</w:t>
+        </w:r>
+        <w:r>
+          <w:rPr>
+            <w:noProof/>
+            <w:webHidden/>
+          </w:rPr>
+          <w:tab/>
+        </w:r>
+        <w:r>
+          <w:rPr>
+            <w:noProof/>
+            <w:webHidden/>
+          </w:rPr>
+          <w:fldChar w:fldCharType="begin"/>
+        </w:r>
+        <w:r>
+          <w:rPr>
+            <w:noProof/>
+            <w:webHidden/>
+          </w:rPr>
+          <w:instrText xml:space="preserve"> PAGEREF _Toc400796663 \h </w:instrText>
+        </w:r>
+        <w:r>
+          <w:rPr>
+            <w:noProof/>
+            <w:webHidden/>
+          </w:rPr>
+        </w:r>
+        <w:r>
+          <w:rPr>
+            <w:noProof/>
+            <w:webHidden/>
+          </w:rPr>
+          <w:fldChar w:fldCharType="separate"/>
+        </w:r>
+        <w:r>
+          <w:rPr>
+            <w:noProof/>
+            <w:webHidden/>
+          </w:rPr>
+          <w:t>7</w:t>
+        </w:r>
+        <w:r>
+          <w:rPr>
+            <w:noProof/>
+            <w:webHidden/>
+          </w:rPr>
+          <w:fldChar w:fldCharType="end"/>
+        </w:r>
+      </w:hyperlink>
+    </w:p>
+    <w:p>
+      <w:pPr>
+        <w:pStyle w:val="TOC3"/>
+        <w:tabs>
+          <w:tab w:val="left" w:pos="1100"/>
+          <w:tab w:val="right" w:leader="dot" w:pos="9350"/>
+        </w:tabs>
+        <w:rPr>
+          <w:rFonts w:asciiTheme="minorHAnsi" w:eastAsiaTheme="minorEastAsia" w:hAnsiTheme="minorHAnsi" w:cstheme="minorBidi"/>
+          <w:noProof/>
+          <w:kern w:val="2"/>
+          <w:sz w:val="21"/>
+          <w:szCs w:val="22"/>
+          <w:lang w:eastAsia="zh-CN"/>
+        </w:rPr>
+      </w:pPr>
+      <w:hyperlink w:anchor="_Toc400796664" w:history="1">
+        <w:r>
+          <w:rPr>
+            <w:rStyle w:val="Hyperlink"/>
+            <w:noProof/>
+            <w:lang w:eastAsia="zh-CN"/>
+          </w:rPr>
+          <w:t>4.2.2</w:t>
+        </w:r>
+        <w:r>
+          <w:rPr>
+            <w:rFonts w:asciiTheme="minorHAnsi" w:eastAsiaTheme="minorEastAsia" w:hAnsiTheme="minorHAnsi" w:cstheme="minorBidi"/>
+            <w:noProof/>
+            <w:kern w:val="2"/>
+            <w:sz w:val="21"/>
+            <w:szCs w:val="22"/>
+            <w:lang w:eastAsia="zh-CN"/>
+          </w:rPr>
+          <w:tab/>
+        </w:r>
+        <w:r>
+          <w:rPr>
+            <w:rStyle w:val="Hyperlink"/>
+            <w:noProof/>
+            <w:lang w:eastAsia="zh-CN"/>
+          </w:rPr>
           <w:t>Helper methods</w:t>
         </w:r>
         <w:r>
@@ -1005,7 +1107,101 @@
             <w:noProof/>
             <w:webHidden/>
           </w:rPr>
-          <w:instrText xml:space="preserve"> PAGEREF _Toc466893680 \h </w:instrText>
+          <w:instrText xml:space="preserve"> PAGEREF _Toc400796664 \h </w:instrText>
+        </w:r>
+        <w:r>
+          <w:rPr>
+            <w:noProof/>
+            <w:webHidden/>
+          </w:rPr>
+        </w:r>
+        <w:r>
+          <w:rPr>
+            <w:noProof/>
+            <w:webHidden/>
+          </w:rPr>
+          <w:fldChar w:fldCharType="separate"/>
+        </w:r>
+        <w:r>
+          <w:rPr>
+            <w:noProof/>
+            <w:webHidden/>
+          </w:rPr>
+          <w:t>7</w:t>
+        </w:r>
+        <w:r>
+          <w:rPr>
+            <w:noProof/>
+            <w:webHidden/>
+          </w:rPr>
+          <w:fldChar w:fldCharType="end"/>
+        </w:r>
+      </w:hyperlink>
+    </w:p>
+    <w:p>
+      <w:pPr>
+        <w:pStyle w:val="TOC3"/>
+        <w:tabs>
+          <w:tab w:val="left" w:pos="1100"/>
+          <w:tab w:val="right" w:leader="dot" w:pos="9350"/>
+        </w:tabs>
+        <w:rPr>
+          <w:rFonts w:asciiTheme="minorHAnsi" w:eastAsiaTheme="minorEastAsia" w:hAnsiTheme="minorHAnsi" w:cstheme="minorBidi"/>
+          <w:noProof/>
+          <w:kern w:val="2"/>
+          <w:sz w:val="21"/>
+          <w:szCs w:val="22"/>
+          <w:lang w:eastAsia="zh-CN"/>
+        </w:rPr>
+      </w:pPr>
+      <w:hyperlink w:anchor="_Toc400796665" w:history="1">
+        <w:r>
+          <w:rPr>
+            <w:rStyle w:val="Hyperlink"/>
+            <w:noProof/>
+            <w:lang w:eastAsia="zh-CN"/>
+          </w:rPr>
+          <w:t>4.2.3</w:t>
+        </w:r>
+        <w:r>
+          <w:rPr>
+            <w:rFonts w:asciiTheme="minorHAnsi" w:eastAsiaTheme="minorEastAsia" w:hAnsiTheme="minorHAnsi" w:cstheme="minorBidi"/>
+            <w:noProof/>
+            <w:kern w:val="2"/>
+            <w:sz w:val="21"/>
+            <w:szCs w:val="22"/>
+            <w:lang w:eastAsia="zh-CN"/>
+          </w:rPr>
+          <w:tab/>
+        </w:r>
+        <w:r>
+          <w:rPr>
+            <w:rStyle w:val="Hyperlink"/>
+            <w:noProof/>
+            <w:lang w:eastAsia="zh-CN"/>
+          </w:rPr>
+          <w:t>Message structures</w:t>
+        </w:r>
+        <w:r>
+          <w:rPr>
+            <w:noProof/>
+            <w:webHidden/>
+          </w:rPr>
+          <w:tab/>
+        </w:r>
+        <w:r>
+          <w:rPr>
+            <w:noProof/>
+            <w:webHidden/>
+          </w:rPr>
+          <w:fldChar w:fldCharType="begin"/>
+        </w:r>
+        <w:r>
+          <w:rPr>
+            <w:noProof/>
+            <w:webHidden/>
+          </w:rPr>
+          <w:instrText xml:space="preserve"> PAGEREF _Toc400796665 \h </w:instrText>
         </w:r>
         <w:r>
           <w:rPr>
@@ -1046,13 +1242,13 @@
         <w:rPr>
           <w:rFonts w:asciiTheme="minorHAnsi" w:eastAsiaTheme="minorEastAsia" w:hAnsiTheme="minorHAnsi" w:cstheme="minorBidi"/>
           <w:noProof/>
-          <w:kern w:val="0"/>
-          <w:sz w:val="22"/>
+          <w:kern w:val="2"/>
+          <w:sz w:val="21"/>
           <w:szCs w:val="22"/>
           <w:lang w:eastAsia="zh-CN"/>
         </w:rPr>
       </w:pPr>
-      <w:hyperlink w:anchor="_Toc466893681" w:history="1">
+      <w:hyperlink w:anchor="_Toc400796666" w:history="1">
         <w:r>
           <w:rPr>
             <w:rStyle w:val="Hyperlink"/>
@@ -1065,8 +1261,8 @@
           <w:rPr>
             <w:rFonts w:asciiTheme="minorHAnsi" w:eastAsiaTheme="minorEastAsia" w:hAnsiTheme="minorHAnsi" w:cstheme="minorBidi"/>
             <w:noProof/>
-            <w:kern w:val="0"/>
-            <w:sz w:val="22"/>
+            <w:kern w:val="2"/>
+            <w:sz w:val="21"/>
             <w:szCs w:val="22"/>
             <w:lang w:eastAsia="zh-CN"/>
           </w:rPr>
@@ -1099,7 +1295,7 @@
             <w:noProof/>
             <w:webHidden/>
           </w:rPr>
-          <w:instrText xml:space="preserve"> PAGEREF _Toc466893681 \h </w:instrText>
+          <w:instrText xml:space="preserve"> PAGEREF _Toc400796666 \h </w:instrText>
         </w:r>
         <w:r>
           <w:rPr>
@@ -1140,13 +1336,13 @@
         <w:rPr>
           <w:rFonts w:asciiTheme="minorHAnsi" w:eastAsiaTheme="minorEastAsia" w:hAnsiTheme="minorHAnsi" w:cstheme="minorBidi"/>
           <w:noProof/>
-          <w:kern w:val="0"/>
-          <w:sz w:val="22"/>
+          <w:kern w:val="2"/>
+          <w:sz w:val="21"/>
           <w:szCs w:val="22"/>
           <w:lang w:eastAsia="zh-CN"/>
         </w:rPr>
       </w:pPr>
-      <w:hyperlink w:anchor="_Toc466893682" w:history="1">
+      <w:hyperlink w:anchor="_Toc400796667" w:history="1">
         <w:r>
           <w:rPr>
             <w:rStyle w:val="Hyperlink"/>
@@ -1159,8 +1355,8 @@
           <w:rPr>
             <w:rFonts w:asciiTheme="minorHAnsi" w:eastAsiaTheme="minorEastAsia" w:hAnsiTheme="minorHAnsi" w:cstheme="minorBidi"/>
             <w:noProof/>
-            <w:kern w:val="0"/>
-            <w:sz w:val="22"/>
+            <w:kern w:val="2"/>
+            <w:sz w:val="21"/>
             <w:szCs w:val="22"/>
             <w:lang w:eastAsia="zh-CN"/>
           </w:rPr>
@@ -1193,7 +1389,7 @@
             <w:noProof/>
             <w:webHidden/>
           </w:rPr>
-          <w:instrText xml:space="preserve"> PAGEREF _Toc466893682 \h </w:instrText>
+          <w:instrText xml:space="preserve"> PAGEREF _Toc400796667 \h </w:instrText>
         </w:r>
         <w:r>
           <w:rPr>
@@ -1234,13 +1430,13 @@
         <w:rPr>
           <w:rFonts w:asciiTheme="minorHAnsi" w:eastAsiaTheme="minorEastAsia" w:hAnsiTheme="minorHAnsi" w:cstheme="minorBidi"/>
           <w:noProof/>
-          <w:kern w:val="0"/>
-          <w:sz w:val="22"/>
+          <w:kern w:val="2"/>
+          <w:sz w:val="21"/>
           <w:szCs w:val="22"/>
           <w:lang w:eastAsia="zh-CN"/>
         </w:rPr>
       </w:pPr>
-      <w:hyperlink w:anchor="_Toc466893683" w:history="1">
+      <w:hyperlink w:anchor="_Toc400796668" w:history="1">
         <w:r>
           <w:rPr>
             <w:rStyle w:val="Hyperlink"/>
@@ -1253,8 +1449,8 @@
           <w:rPr>
             <w:rFonts w:asciiTheme="minorHAnsi" w:eastAsiaTheme="minorEastAsia" w:hAnsiTheme="minorHAnsi" w:cstheme="minorBidi"/>
             <w:noProof/>
-            <w:kern w:val="0"/>
-            <w:sz w:val="22"/>
+            <w:kern w:val="2"/>
+            <w:sz w:val="21"/>
             <w:szCs w:val="22"/>
             <w:lang w:eastAsia="zh-CN"/>
           </w:rPr>
@@ -1287,7 +1483,7 @@
             <w:noProof/>
             <w:webHidden/>
           </w:rPr>
-          <w:instrText xml:space="preserve"> PAGEREF _Toc466893683 \h </w:instrText>
+          <w:instrText xml:space="preserve"> PAGEREF _Toc400796668 \h </w:instrText>
         </w:r>
         <w:r>
           <w:rPr>
@@ -1307,7 +1503,7 @@
             <w:noProof/>
             <w:webHidden/>
           </w:rPr>
-          <w:t>7</w:t>
+          <w:t>8</w:t>
         </w:r>
         <w:r>
           <w:rPr>
@@ -1328,13 +1524,13 @@
         <w:rPr>
           <w:rFonts w:asciiTheme="minorHAnsi" w:eastAsiaTheme="minorEastAsia" w:hAnsiTheme="minorHAnsi" w:cstheme="minorBidi"/>
           <w:noProof/>
-          <w:kern w:val="0"/>
-          <w:sz w:val="22"/>
+          <w:kern w:val="2"/>
+          <w:sz w:val="21"/>
           <w:szCs w:val="22"/>
           <w:lang w:eastAsia="zh-CN"/>
         </w:rPr>
       </w:pPr>
-      <w:hyperlink w:anchor="_Toc466893684" w:history="1">
+      <w:hyperlink w:anchor="_Toc400796669" w:history="1">
         <w:r>
           <w:rPr>
             <w:rStyle w:val="Hyperlink"/>
@@ -1347,8 +1543,8 @@
           <w:rPr>
             <w:rFonts w:asciiTheme="minorHAnsi" w:eastAsiaTheme="minorEastAsia" w:hAnsiTheme="minorHAnsi" w:cstheme="minorBidi"/>
             <w:noProof/>
-            <w:kern w:val="0"/>
-            <w:sz w:val="22"/>
+            <w:kern w:val="2"/>
+            <w:sz w:val="21"/>
             <w:szCs w:val="22"/>
             <w:lang w:eastAsia="zh-CN"/>
           </w:rPr>
@@ -1360,7 +1556,7 @@
             <w:noProof/>
             <w:lang w:eastAsia="zh-CN"/>
           </w:rPr>
-          <w:t>Test suite</w:t>
+          <w:t>Model</w:t>
         </w:r>
         <w:r>
           <w:rPr>
@@ -1381,7 +1577,7 @@
             <w:noProof/>
             <w:webHidden/>
           </w:rPr>
-          <w:instrText xml:space="preserve"> PAGEREF _Toc466893684 \h </w:instrText>
+          <w:instrText xml:space="preserve"> PAGEREF _Toc400796669 \h </w:instrText>
         </w:r>
         <w:r>
           <w:rPr>
@@ -1401,7 +1597,7 @@
             <w:noProof/>
             <w:webHidden/>
           </w:rPr>
-          <w:t>7</w:t>
+          <w:t>8</w:t>
         </w:r>
         <w:r>
           <w:rPr>
@@ -1422,13 +1618,13 @@
         <w:rPr>
           <w:rFonts w:asciiTheme="minorHAnsi" w:eastAsiaTheme="minorEastAsia" w:hAnsiTheme="minorHAnsi" w:cstheme="minorBidi"/>
           <w:noProof/>
-          <w:kern w:val="0"/>
-          <w:sz w:val="22"/>
+          <w:kern w:val="2"/>
+          <w:sz w:val="21"/>
           <w:szCs w:val="22"/>
           <w:lang w:eastAsia="zh-CN"/>
         </w:rPr>
       </w:pPr>
-      <w:hyperlink w:anchor="_Toc466893685" w:history="1">
+      <w:hyperlink w:anchor="_Toc400796670" w:history="1">
         <w:r>
           <w:rPr>
             <w:rStyle w:val="Hyperlink"/>
@@ -1441,8 +1637,8 @@
           <w:rPr>
             <w:rFonts w:asciiTheme="minorHAnsi" w:eastAsiaTheme="minorEastAsia" w:hAnsiTheme="minorHAnsi" w:cstheme="minorBidi"/>
             <w:noProof/>
-            <w:kern w:val="0"/>
-            <w:sz w:val="22"/>
+            <w:kern w:val="2"/>
+            <w:sz w:val="21"/>
             <w:szCs w:val="22"/>
             <w:lang w:eastAsia="zh-CN"/>
           </w:rPr>
@@ -1454,7 +1650,7 @@
             <w:noProof/>
             <w:lang w:eastAsia="zh-CN"/>
           </w:rPr>
-          <w:t>MS-ADMINS</w:t>
+          <w:t>Actions</w:t>
         </w:r>
         <w:r>
           <w:rPr>
@@ -1475,7 +1671,7 @@
             <w:noProof/>
             <w:webHidden/>
           </w:rPr>
-          <w:instrText xml:space="preserve"> PAGEREF _Toc466893685 \h </w:instrText>
+          <w:instrText xml:space="preserve"> PAGEREF _Toc400796670 \h </w:instrText>
         </w:r>
         <w:r>
           <w:rPr>
@@ -1516,17 +1712,18 @@
         <w:rPr>
           <w:rFonts w:asciiTheme="minorHAnsi" w:eastAsiaTheme="minorEastAsia" w:hAnsiTheme="minorHAnsi" w:cstheme="minorBidi"/>
           <w:noProof/>
-          <w:kern w:val="0"/>
-          <w:sz w:val="22"/>
+          <w:kern w:val="2"/>
+          <w:sz w:val="21"/>
           <w:szCs w:val="22"/>
           <w:lang w:eastAsia="zh-CN"/>
         </w:rPr>
       </w:pPr>
-      <w:hyperlink w:anchor="_Toc466893686" w:history="1">
+      <w:hyperlink w:anchor="_Toc400796671" w:history="1">
         <w:r>
           <w:rPr>
             <w:rStyle w:val="Hyperlink"/>
             <w:noProof/>
+            <w:lang w:eastAsia="zh-CN"/>
           </w:rPr>
           <w:t>4.4.2</w:t>
         </w:r>
@@ -1534,8 +1731,8 @@
           <w:rPr>
             <w:rFonts w:asciiTheme="minorHAnsi" w:eastAsiaTheme="minorEastAsia" w:hAnsiTheme="minorHAnsi" w:cstheme="minorBidi"/>
             <w:noProof/>
-            <w:kern w:val="0"/>
-            <w:sz w:val="22"/>
+            <w:kern w:val="2"/>
+            <w:sz w:val="21"/>
             <w:szCs w:val="22"/>
             <w:lang w:eastAsia="zh-CN"/>
           </w:rPr>
@@ -1545,8 +1742,9 @@
           <w:rPr>
             <w:rStyle w:val="Hyperlink"/>
             <w:noProof/>
-          </w:rPr>
-          <w:t>MS-AUTHWS</w:t>
+            <w:lang w:eastAsia="zh-CN"/>
+          </w:rPr>
+          <w:t>States</w:t>
         </w:r>
         <w:r>
           <w:rPr>
@@ -1567,7 +1765,7 @@
             <w:noProof/>
             <w:webHidden/>
           </w:rPr>
-          <w:instrText xml:space="preserve"> PAGEREF _Toc466893686 \h </w:instrText>
+          <w:instrText xml:space="preserve"> PAGEREF _Toc400796671 \h </w:instrText>
         </w:r>
         <w:r>
           <w:rPr>
@@ -1608,13 +1806,13 @@
         <w:rPr>
           <w:rFonts w:asciiTheme="minorHAnsi" w:eastAsiaTheme="minorEastAsia" w:hAnsiTheme="minorHAnsi" w:cstheme="minorBidi"/>
           <w:noProof/>
-          <w:kern w:val="0"/>
-          <w:sz w:val="22"/>
+          <w:kern w:val="2"/>
+          <w:sz w:val="21"/>
           <w:szCs w:val="22"/>
           <w:lang w:eastAsia="zh-CN"/>
         </w:rPr>
       </w:pPr>
-      <w:hyperlink w:anchor="_Toc466893687" w:history="1">
+      <w:hyperlink w:anchor="_Toc400796672" w:history="1">
         <w:r>
           <w:rPr>
             <w:rStyle w:val="Hyperlink"/>
@@ -1627,8 +1825,8 @@
           <w:rPr>
             <w:rFonts w:asciiTheme="minorHAnsi" w:eastAsiaTheme="minorEastAsia" w:hAnsiTheme="minorHAnsi" w:cstheme="minorBidi"/>
             <w:noProof/>
-            <w:kern w:val="0"/>
-            <w:sz w:val="22"/>
+            <w:kern w:val="2"/>
+            <w:sz w:val="21"/>
             <w:szCs w:val="22"/>
             <w:lang w:eastAsia="zh-CN"/>
           </w:rPr>
@@ -1640,7 +1838,7 @@
             <w:noProof/>
             <w:lang w:eastAsia="zh-CN"/>
           </w:rPr>
-          <w:t>MS-COPYS</w:t>
+          <w:t>Machines</w:t>
         </w:r>
         <w:r>
           <w:rPr>
@@ -1661,7 +1859,7 @@
             <w:noProof/>
             <w:webHidden/>
           </w:rPr>
-          <w:instrText xml:space="preserve"> PAGEREF _Toc466893687 \h </w:instrText>
+          <w:instrText xml:space="preserve"> PAGEREF _Toc400796672 \h </w:instrText>
         </w:r>
         <w:r>
           <w:rPr>
@@ -1702,13 +1900,13 @@
         <w:rPr>
           <w:rFonts w:asciiTheme="minorHAnsi" w:eastAsiaTheme="minorEastAsia" w:hAnsiTheme="minorHAnsi" w:cstheme="minorBidi"/>
           <w:noProof/>
-          <w:kern w:val="0"/>
-          <w:sz w:val="22"/>
+          <w:kern w:val="2"/>
+          <w:sz w:val="21"/>
           <w:szCs w:val="22"/>
           <w:lang w:eastAsia="zh-CN"/>
         </w:rPr>
       </w:pPr>
-      <w:hyperlink w:anchor="_Toc466893688" w:history="1">
+      <w:hyperlink w:anchor="_Toc400796673" w:history="1">
         <w:r>
           <w:rPr>
             <w:rStyle w:val="Hyperlink"/>
@@ -1721,8 +1919,8 @@
           <w:rPr>
             <w:rFonts w:asciiTheme="minorHAnsi" w:eastAsiaTheme="minorEastAsia" w:hAnsiTheme="minorHAnsi" w:cstheme="minorBidi"/>
             <w:noProof/>
-            <w:kern w:val="0"/>
-            <w:sz w:val="22"/>
+            <w:kern w:val="2"/>
+            <w:sz w:val="21"/>
             <w:szCs w:val="22"/>
             <w:lang w:eastAsia="zh-CN"/>
           </w:rPr>
@@ -1734,7 +1932,7 @@
             <w:noProof/>
             <w:lang w:eastAsia="zh-CN"/>
           </w:rPr>
-          <w:t>MS-CPSWS</w:t>
+          <w:t>Model design patterns</w:t>
         </w:r>
         <w:r>
           <w:rPr>
@@ -1755,7 +1953,7 @@
             <w:noProof/>
             <w:webHidden/>
           </w:rPr>
-          <w:instrText xml:space="preserve"> PAGEREF _Toc466893688 \h </w:instrText>
+          <w:instrText xml:space="preserve"> PAGEREF _Toc400796673 \h </w:instrText>
         </w:r>
         <w:r>
           <w:rPr>
@@ -1775,7 +1973,101 @@
             <w:noProof/>
             <w:webHidden/>
           </w:rPr>
-          <w:t>8</w:t>
+          <w:t>9</w:t>
+        </w:r>
+        <w:r>
+          <w:rPr>
+            <w:noProof/>
+            <w:webHidden/>
+          </w:rPr>
+          <w:fldChar w:fldCharType="end"/>
+        </w:r>
+      </w:hyperlink>
+    </w:p>
+    <w:p>
+      <w:pPr>
+        <w:pStyle w:val="TOC2"/>
+        <w:tabs>
+          <w:tab w:val="left" w:pos="749"/>
+          <w:tab w:val="right" w:leader="dot" w:pos="9350"/>
+        </w:tabs>
+        <w:rPr>
+          <w:rFonts w:asciiTheme="minorHAnsi" w:eastAsiaTheme="minorEastAsia" w:hAnsiTheme="minorHAnsi" w:cstheme="minorBidi"/>
+          <w:noProof/>
+          <w:kern w:val="2"/>
+          <w:sz w:val="21"/>
+          <w:szCs w:val="22"/>
+          <w:lang w:eastAsia="zh-CN"/>
+        </w:rPr>
+      </w:pPr>
+      <w:hyperlink w:anchor="_Toc400796674" w:history="1">
+        <w:r>
+          <w:rPr>
+            <w:rStyle w:val="Hyperlink"/>
+            <w:noProof/>
+            <w:lang w:eastAsia="zh-CN"/>
+          </w:rPr>
+          <w:t>4.5</w:t>
+        </w:r>
+        <w:r>
+          <w:rPr>
+            <w:rFonts w:asciiTheme="minorHAnsi" w:eastAsiaTheme="minorEastAsia" w:hAnsiTheme="minorHAnsi" w:cstheme="minorBidi"/>
+            <w:noProof/>
+            <w:kern w:val="2"/>
+            <w:sz w:val="21"/>
+            <w:szCs w:val="22"/>
+            <w:lang w:eastAsia="zh-CN"/>
+          </w:rPr>
+          <w:tab/>
+        </w:r>
+        <w:r>
+          <w:rPr>
+            <w:rStyle w:val="Hyperlink"/>
+            <w:noProof/>
+            <w:lang w:eastAsia="zh-CN"/>
+          </w:rPr>
+          <w:t>Test suite</w:t>
+        </w:r>
+        <w:r>
+          <w:rPr>
+            <w:noProof/>
+            <w:webHidden/>
+          </w:rPr>
+          <w:tab/>
+        </w:r>
+        <w:r>
+          <w:rPr>
+            <w:noProof/>
+            <w:webHidden/>
+          </w:rPr>
+          <w:fldChar w:fldCharType="begin"/>
+        </w:r>
+        <w:r>
+          <w:rPr>
+            <w:noProof/>
+            <w:webHidden/>
+          </w:rPr>
+          <w:instrText xml:space="preserve"> PAGEREF _Toc400796674 \h </w:instrText>
+        </w:r>
+        <w:r>
+          <w:rPr>
+            <w:noProof/>
+            <w:webHidden/>
+          </w:rPr>
+        </w:r>
+        <w:r>
+          <w:rPr>
+            <w:noProof/>
+            <w:webHidden/>
+          </w:rPr>
+          <w:fldChar w:fldCharType="separate"/>
+        </w:r>
+        <w:r>
+          <w:rPr>
+            <w:noProof/>
+            <w:webHidden/>
+          </w:rPr>
+          <w:t>9</w:t>
         </w:r>
         <w:r>
           <w:rPr>
@@ -1796,27 +2088,27 @@
         <w:rPr>
           <w:rFonts w:asciiTheme="minorHAnsi" w:eastAsiaTheme="minorEastAsia" w:hAnsiTheme="minorHAnsi" w:cstheme="minorBidi"/>
           <w:noProof/>
-          <w:kern w:val="0"/>
-          <w:sz w:val="22"/>
+          <w:kern w:val="2"/>
+          <w:sz w:val="21"/>
           <w:szCs w:val="22"/>
           <w:lang w:eastAsia="zh-CN"/>
         </w:rPr>
       </w:pPr>
-      <w:hyperlink w:anchor="_Toc466893689" w:history="1">
+      <w:hyperlink w:anchor="_Toc400796675" w:history="1">
         <w:r>
           <w:rPr>
             <w:rStyle w:val="Hyperlink"/>
             <w:noProof/>
             <w:lang w:eastAsia="zh-CN"/>
           </w:rPr>
-          <w:t>4.4.5</w:t>
+          <w:t>4.5.1</w:t>
         </w:r>
         <w:r>
           <w:rPr>
             <w:rFonts w:asciiTheme="minorHAnsi" w:eastAsiaTheme="minorEastAsia" w:hAnsiTheme="minorHAnsi" w:cstheme="minorBidi"/>
             <w:noProof/>
-            <w:kern w:val="0"/>
-            <w:sz w:val="22"/>
+            <w:kern w:val="2"/>
+            <w:sz w:val="21"/>
             <w:szCs w:val="22"/>
             <w:lang w:eastAsia="zh-CN"/>
           </w:rPr>
@@ -1828,7 +2120,7 @@
             <w:noProof/>
             <w:lang w:eastAsia="zh-CN"/>
           </w:rPr>
-          <w:t>MS-DWSS</w:t>
+          <w:t>MS-OXCFOLD</w:t>
         </w:r>
         <w:r>
           <w:rPr>
@@ -1849,7 +2141,7 @@
             <w:noProof/>
             <w:webHidden/>
           </w:rPr>
-          <w:instrText xml:space="preserve"> PAGEREF _Toc466893689 \h </w:instrText>
+          <w:instrText xml:space="preserve"> PAGEREF _Toc400796675 \h </w:instrText>
         </w:r>
         <w:r>
           <w:rPr>
@@ -1890,27 +2182,26 @@
         <w:rPr>
           <w:rFonts w:asciiTheme="minorHAnsi" w:eastAsiaTheme="minorEastAsia" w:hAnsiTheme="minorHAnsi" w:cstheme="minorBidi"/>
           <w:noProof/>
-          <w:kern w:val="0"/>
-          <w:sz w:val="22"/>
+          <w:kern w:val="2"/>
+          <w:sz w:val="21"/>
           <w:szCs w:val="22"/>
           <w:lang w:eastAsia="zh-CN"/>
         </w:rPr>
       </w:pPr>
-      <w:hyperlink w:anchor="_Toc466893690" w:history="1">
+      <w:hyperlink w:anchor="_Toc400796676" w:history="1">
         <w:r>
           <w:rPr>
             <w:rStyle w:val="Hyperlink"/>
             <w:noProof/>
-            <w:lang w:eastAsia="zh-CN"/>
-          </w:rPr>
-          <w:t>4.4.6</w:t>
+          </w:rPr>
+          <w:t>4.5.2</w:t>
         </w:r>
         <w:r>
           <w:rPr>
             <w:rFonts w:asciiTheme="minorHAnsi" w:eastAsiaTheme="minorEastAsia" w:hAnsiTheme="minorHAnsi" w:cstheme="minorBidi"/>
             <w:noProof/>
-            <w:kern w:val="0"/>
-            <w:sz w:val="22"/>
+            <w:kern w:val="2"/>
+            <w:sz w:val="21"/>
             <w:szCs w:val="22"/>
             <w:lang w:eastAsia="zh-CN"/>
           </w:rPr>
@@ -1920,9 +2211,8 @@
           <w:rPr>
             <w:rStyle w:val="Hyperlink"/>
             <w:noProof/>
-            <w:lang w:eastAsia="zh-CN"/>
-          </w:rPr>
-          <w:t>MS-LISTSWS</w:t>
+          </w:rPr>
+          <w:t>MS-OXCFXICS</w:t>
         </w:r>
         <w:r>
           <w:rPr>
@@ -1943,7 +2233,7 @@
             <w:noProof/>
             <w:webHidden/>
           </w:rPr>
-          <w:instrText xml:space="preserve"> PAGEREF _Toc466893690 \h </w:instrText>
+          <w:instrText xml:space="preserve"> PAGEREF _Toc400796676 \h </w:instrText>
         </w:r>
         <w:r>
           <w:rPr>
@@ -1984,27 +2274,27 @@
         <w:rPr>
           <w:rFonts w:asciiTheme="minorHAnsi" w:eastAsiaTheme="minorEastAsia" w:hAnsiTheme="minorHAnsi" w:cstheme="minorBidi"/>
           <w:noProof/>
-          <w:kern w:val="0"/>
-          <w:sz w:val="22"/>
+          <w:kern w:val="2"/>
+          <w:sz w:val="21"/>
           <w:szCs w:val="22"/>
           <w:lang w:eastAsia="zh-CN"/>
         </w:rPr>
       </w:pPr>
-      <w:hyperlink w:anchor="_Toc466893691" w:history="1">
+      <w:hyperlink w:anchor="_Toc400796677" w:history="1">
         <w:r>
           <w:rPr>
             <w:rStyle w:val="Hyperlink"/>
             <w:noProof/>
             <w:lang w:eastAsia="zh-CN"/>
           </w:rPr>
-          <w:t>4.4.7</w:t>
+          <w:t>4.5.3</w:t>
         </w:r>
         <w:r>
           <w:rPr>
             <w:rFonts w:asciiTheme="minorHAnsi" w:eastAsiaTheme="minorEastAsia" w:hAnsiTheme="minorHAnsi" w:cstheme="minorBidi"/>
             <w:noProof/>
-            <w:kern w:val="0"/>
-            <w:sz w:val="22"/>
+            <w:kern w:val="2"/>
+            <w:sz w:val="21"/>
             <w:szCs w:val="22"/>
             <w:lang w:eastAsia="zh-CN"/>
           </w:rPr>
@@ -2016,7 +2306,7 @@
             <w:noProof/>
             <w:lang w:eastAsia="zh-CN"/>
           </w:rPr>
-          <w:t>MS-MEETS</w:t>
+          <w:t>MS-OXCMAPIHTTP</w:t>
         </w:r>
         <w:r>
           <w:rPr>
@@ -2037,7 +2327,7 @@
             <w:noProof/>
             <w:webHidden/>
           </w:rPr>
-          <w:instrText xml:space="preserve"> PAGEREF _Toc466893691 \h </w:instrText>
+          <w:instrText xml:space="preserve"> PAGEREF _Toc400796677 \h </w:instrText>
         </w:r>
         <w:r>
           <w:rPr>
@@ -2057,7 +2347,7 @@
             <w:noProof/>
             <w:webHidden/>
           </w:rPr>
-          <w:t>9</w:t>
+          <w:t>10</w:t>
         </w:r>
         <w:r>
           <w:rPr>
@@ -2078,27 +2368,27 @@
         <w:rPr>
           <w:rFonts w:asciiTheme="minorHAnsi" w:eastAsiaTheme="minorEastAsia" w:hAnsiTheme="minorHAnsi" w:cstheme="minorBidi"/>
           <w:noProof/>
-          <w:kern w:val="0"/>
-          <w:sz w:val="22"/>
+          <w:kern w:val="2"/>
+          <w:sz w:val="21"/>
           <w:szCs w:val="22"/>
           <w:lang w:eastAsia="zh-CN"/>
         </w:rPr>
       </w:pPr>
-      <w:hyperlink w:anchor="_Toc466893692" w:history="1">
+      <w:hyperlink w:anchor="_Toc400796678" w:history="1">
         <w:r>
           <w:rPr>
             <w:rStyle w:val="Hyperlink"/>
             <w:noProof/>
             <w:lang w:eastAsia="zh-CN"/>
           </w:rPr>
-          <w:t>4.4.8</w:t>
+          <w:t>4.5.4</w:t>
         </w:r>
         <w:r>
           <w:rPr>
             <w:rFonts w:asciiTheme="minorHAnsi" w:eastAsiaTheme="minorEastAsia" w:hAnsiTheme="minorHAnsi" w:cstheme="minorBidi"/>
             <w:noProof/>
-            <w:kern w:val="0"/>
-            <w:sz w:val="22"/>
+            <w:kern w:val="2"/>
+            <w:sz w:val="21"/>
             <w:szCs w:val="22"/>
             <w:lang w:eastAsia="zh-CN"/>
           </w:rPr>
@@ -2110,7 +2400,7 @@
             <w:noProof/>
             <w:lang w:eastAsia="zh-CN"/>
           </w:rPr>
-          <w:t>MS-OFFICIALFILE</w:t>
+          <w:t>MS-OXCMSG</w:t>
         </w:r>
         <w:r>
           <w:rPr>
@@ -2131,7 +2421,7 @@
             <w:noProof/>
             <w:webHidden/>
           </w:rPr>
-          <w:instrText xml:space="preserve"> PAGEREF _Toc466893692 \h </w:instrText>
+          <w:instrText xml:space="preserve"> PAGEREF _Toc400796678 \h </w:instrText>
         </w:r>
         <w:r>
           <w:rPr>
@@ -2151,7 +2441,7 @@
             <w:noProof/>
             <w:webHidden/>
           </w:rPr>
-          <w:t>9</w:t>
+          <w:t>10</w:t>
         </w:r>
         <w:r>
           <w:rPr>
@@ -2172,27 +2462,27 @@
         <w:rPr>
           <w:rFonts w:asciiTheme="minorHAnsi" w:eastAsiaTheme="minorEastAsia" w:hAnsiTheme="minorHAnsi" w:cstheme="minorBidi"/>
           <w:noProof/>
-          <w:kern w:val="0"/>
-          <w:sz w:val="22"/>
+          <w:kern w:val="2"/>
+          <w:sz w:val="21"/>
           <w:szCs w:val="22"/>
           <w:lang w:eastAsia="zh-CN"/>
         </w:rPr>
       </w:pPr>
-      <w:hyperlink w:anchor="_Toc466893693" w:history="1">
+      <w:hyperlink w:anchor="_Toc400796679" w:history="1">
         <w:r>
           <w:rPr>
             <w:rStyle w:val="Hyperlink"/>
             <w:noProof/>
             <w:lang w:eastAsia="zh-CN"/>
           </w:rPr>
-          <w:t>4.4.9</w:t>
+          <w:t>4.5.5</w:t>
         </w:r>
         <w:r>
           <w:rPr>
             <w:rFonts w:asciiTheme="minorHAnsi" w:eastAsiaTheme="minorEastAsia" w:hAnsiTheme="minorHAnsi" w:cstheme="minorBidi"/>
             <w:noProof/>
-            <w:kern w:val="0"/>
-            <w:sz w:val="22"/>
+            <w:kern w:val="2"/>
+            <w:sz w:val="21"/>
             <w:szCs w:val="22"/>
             <w:lang w:eastAsia="zh-CN"/>
           </w:rPr>
@@ -2204,7 +2494,7 @@
             <w:noProof/>
             <w:lang w:eastAsia="zh-CN"/>
           </w:rPr>
-          <w:t>MS-OUTSPS</w:t>
+          <w:t>MS-OXCNOTIF</w:t>
         </w:r>
         <w:r>
           <w:rPr>
@@ -2225,7 +2515,7 @@
             <w:noProof/>
             <w:webHidden/>
           </w:rPr>
-          <w:instrText xml:space="preserve"> PAGEREF _Toc466893693 \h </w:instrText>
+          <w:instrText xml:space="preserve"> PAGEREF _Toc400796679 \h </w:instrText>
         </w:r>
         <w:r>
           <w:rPr>
@@ -2245,7 +2535,383 @@
             <w:noProof/>
             <w:webHidden/>
           </w:rPr>
-          <w:t>10</w:t>
+          <w:t>11</w:t>
+        </w:r>
+        <w:r>
+          <w:rPr>
+            <w:noProof/>
+            <w:webHidden/>
+          </w:rPr>
+          <w:fldChar w:fldCharType="end"/>
+        </w:r>
+      </w:hyperlink>
+    </w:p>
+    <w:p>
+      <w:pPr>
+        <w:pStyle w:val="TOC3"/>
+        <w:tabs>
+          <w:tab w:val="left" w:pos="1100"/>
+          <w:tab w:val="right" w:leader="dot" w:pos="9350"/>
+        </w:tabs>
+        <w:rPr>
+          <w:rFonts w:asciiTheme="minorHAnsi" w:eastAsiaTheme="minorEastAsia" w:hAnsiTheme="minorHAnsi" w:cstheme="minorBidi"/>
+          <w:noProof/>
+          <w:kern w:val="2"/>
+          <w:sz w:val="21"/>
+          <w:szCs w:val="22"/>
+          <w:lang w:eastAsia="zh-CN"/>
+        </w:rPr>
+      </w:pPr>
+      <w:hyperlink w:anchor="_Toc400796680" w:history="1">
+        <w:r>
+          <w:rPr>
+            <w:rStyle w:val="Hyperlink"/>
+            <w:noProof/>
+            <w:lang w:eastAsia="zh-CN"/>
+          </w:rPr>
+          <w:t>4.5.6</w:t>
+        </w:r>
+        <w:r>
+          <w:rPr>
+            <w:rFonts w:asciiTheme="minorHAnsi" w:eastAsiaTheme="minorEastAsia" w:hAnsiTheme="minorHAnsi" w:cstheme="minorBidi"/>
+            <w:noProof/>
+            <w:kern w:val="2"/>
+            <w:sz w:val="21"/>
+            <w:szCs w:val="22"/>
+            <w:lang w:eastAsia="zh-CN"/>
+          </w:rPr>
+          <w:tab/>
+        </w:r>
+        <w:r>
+          <w:rPr>
+            <w:rStyle w:val="Hyperlink"/>
+            <w:noProof/>
+            <w:lang w:eastAsia="zh-CN"/>
+          </w:rPr>
+          <w:t>MS-OXCPERM</w:t>
+        </w:r>
+        <w:r>
+          <w:rPr>
+            <w:noProof/>
+            <w:webHidden/>
+          </w:rPr>
+          <w:tab/>
+        </w:r>
+        <w:r>
+          <w:rPr>
+            <w:noProof/>
+            <w:webHidden/>
+          </w:rPr>
+          <w:fldChar w:fldCharType="begin"/>
+        </w:r>
+        <w:r>
+          <w:rPr>
+            <w:noProof/>
+            <w:webHidden/>
+          </w:rPr>
+          <w:instrText xml:space="preserve"> PAGEREF _Toc400796680 \h </w:instrText>
+        </w:r>
+        <w:r>
+          <w:rPr>
+            <w:noProof/>
+            <w:webHidden/>
+          </w:rPr>
+        </w:r>
+        <w:r>
+          <w:rPr>
+            <w:noProof/>
+            <w:webHidden/>
+          </w:rPr>
+          <w:fldChar w:fldCharType="separate"/>
+        </w:r>
+        <w:r>
+          <w:rPr>
+            <w:noProof/>
+            <w:webHidden/>
+          </w:rPr>
+          <w:t>11</w:t>
+        </w:r>
+        <w:r>
+          <w:rPr>
+            <w:noProof/>
+            <w:webHidden/>
+          </w:rPr>
+          <w:fldChar w:fldCharType="end"/>
+        </w:r>
+      </w:hyperlink>
+    </w:p>
+    <w:p>
+      <w:pPr>
+        <w:pStyle w:val="TOC3"/>
+        <w:tabs>
+          <w:tab w:val="left" w:pos="1100"/>
+          <w:tab w:val="right" w:leader="dot" w:pos="9350"/>
+        </w:tabs>
+        <w:rPr>
+          <w:rFonts w:asciiTheme="minorHAnsi" w:eastAsiaTheme="minorEastAsia" w:hAnsiTheme="minorHAnsi" w:cstheme="minorBidi"/>
+          <w:noProof/>
+          <w:kern w:val="2"/>
+          <w:sz w:val="21"/>
+          <w:szCs w:val="22"/>
+          <w:lang w:eastAsia="zh-CN"/>
+        </w:rPr>
+      </w:pPr>
+      <w:hyperlink w:anchor="_Toc400796681" w:history="1">
+        <w:r>
+          <w:rPr>
+            <w:rStyle w:val="Hyperlink"/>
+            <w:noProof/>
+            <w:lang w:eastAsia="zh-CN"/>
+          </w:rPr>
+          <w:t>4.5.7</w:t>
+        </w:r>
+        <w:r>
+          <w:rPr>
+            <w:rFonts w:asciiTheme="minorHAnsi" w:eastAsiaTheme="minorEastAsia" w:hAnsiTheme="minorHAnsi" w:cstheme="minorBidi"/>
+            <w:noProof/>
+            <w:kern w:val="2"/>
+            <w:sz w:val="21"/>
+            <w:szCs w:val="22"/>
+            <w:lang w:eastAsia="zh-CN"/>
+          </w:rPr>
+          <w:tab/>
+        </w:r>
+        <w:r>
+          <w:rPr>
+            <w:rStyle w:val="Hyperlink"/>
+            <w:noProof/>
+            <w:lang w:eastAsia="zh-CN"/>
+          </w:rPr>
+          <w:t>MS-OXCPRPT</w:t>
+        </w:r>
+        <w:r>
+          <w:rPr>
+            <w:noProof/>
+            <w:webHidden/>
+          </w:rPr>
+          <w:tab/>
+        </w:r>
+        <w:r>
+          <w:rPr>
+            <w:noProof/>
+            <w:webHidden/>
+          </w:rPr>
+          <w:fldChar w:fldCharType="begin"/>
+        </w:r>
+        <w:r>
+          <w:rPr>
+            <w:noProof/>
+            <w:webHidden/>
+          </w:rPr>
+          <w:instrText xml:space="preserve"> PAGEREF _Toc400796681 \h </w:instrText>
+        </w:r>
+        <w:r>
+          <w:rPr>
+            <w:noProof/>
+            <w:webHidden/>
+          </w:rPr>
+        </w:r>
+        <w:r>
+          <w:rPr>
+            <w:noProof/>
+            <w:webHidden/>
+          </w:rPr>
+          <w:fldChar w:fldCharType="separate"/>
+        </w:r>
+        <w:r>
+          <w:rPr>
+            <w:noProof/>
+            <w:webHidden/>
+          </w:rPr>
+          <w:t>11</w:t>
+        </w:r>
+        <w:r>
+          <w:rPr>
+            <w:noProof/>
+            <w:webHidden/>
+          </w:rPr>
+          <w:fldChar w:fldCharType="end"/>
+        </w:r>
+      </w:hyperlink>
+    </w:p>
+    <w:p>
+      <w:pPr>
+        <w:pStyle w:val="TOC3"/>
+        <w:tabs>
+          <w:tab w:val="left" w:pos="1100"/>
+          <w:tab w:val="right" w:leader="dot" w:pos="9350"/>
+        </w:tabs>
+        <w:rPr>
+          <w:rFonts w:asciiTheme="minorHAnsi" w:eastAsiaTheme="minorEastAsia" w:hAnsiTheme="minorHAnsi" w:cstheme="minorBidi"/>
+          <w:noProof/>
+          <w:kern w:val="2"/>
+          <w:sz w:val="21"/>
+          <w:szCs w:val="22"/>
+          <w:lang w:eastAsia="zh-CN"/>
+        </w:rPr>
+      </w:pPr>
+      <w:hyperlink w:anchor="_Toc400796682" w:history="1">
+        <w:r>
+          <w:rPr>
+            <w:rStyle w:val="Hyperlink"/>
+            <w:noProof/>
+            <w:lang w:eastAsia="zh-CN"/>
+          </w:rPr>
+          <w:t>4.5.8</w:t>
+        </w:r>
+        <w:r>
+          <w:rPr>
+            <w:rFonts w:asciiTheme="minorHAnsi" w:eastAsiaTheme="minorEastAsia" w:hAnsiTheme="minorHAnsi" w:cstheme="minorBidi"/>
+            <w:noProof/>
+            <w:kern w:val="2"/>
+            <w:sz w:val="21"/>
+            <w:szCs w:val="22"/>
+            <w:lang w:eastAsia="zh-CN"/>
+          </w:rPr>
+          <w:tab/>
+        </w:r>
+        <w:r>
+          <w:rPr>
+            <w:rStyle w:val="Hyperlink"/>
+            <w:noProof/>
+            <w:lang w:eastAsia="zh-CN"/>
+          </w:rPr>
+          <w:t>MS-OXCROPS</w:t>
+        </w:r>
+        <w:r>
+          <w:rPr>
+            <w:noProof/>
+            <w:webHidden/>
+          </w:rPr>
+          <w:tab/>
+        </w:r>
+        <w:r>
+          <w:rPr>
+            <w:noProof/>
+            <w:webHidden/>
+          </w:rPr>
+          <w:fldChar w:fldCharType="begin"/>
+        </w:r>
+        <w:r>
+          <w:rPr>
+            <w:noProof/>
+            <w:webHidden/>
+          </w:rPr>
+          <w:instrText xml:space="preserve"> PAGEREF _Toc400796682 \h </w:instrText>
+        </w:r>
+        <w:r>
+          <w:rPr>
+            <w:noProof/>
+            <w:webHidden/>
+          </w:rPr>
+        </w:r>
+        <w:r>
+          <w:rPr>
+            <w:noProof/>
+            <w:webHidden/>
+          </w:rPr>
+          <w:fldChar w:fldCharType="separate"/>
+        </w:r>
+        <w:r>
+          <w:rPr>
+            <w:noProof/>
+            <w:webHidden/>
+          </w:rPr>
+          <w:t>12</w:t>
+        </w:r>
+        <w:r>
+          <w:rPr>
+            <w:noProof/>
+            <w:webHidden/>
+          </w:rPr>
+          <w:fldChar w:fldCharType="end"/>
+        </w:r>
+      </w:hyperlink>
+    </w:p>
+    <w:p>
+      <w:pPr>
+        <w:pStyle w:val="TOC3"/>
+        <w:tabs>
+          <w:tab w:val="left" w:pos="1100"/>
+          <w:tab w:val="right" w:leader="dot" w:pos="9350"/>
+        </w:tabs>
+        <w:rPr>
+          <w:rFonts w:asciiTheme="minorHAnsi" w:eastAsiaTheme="minorEastAsia" w:hAnsiTheme="minorHAnsi" w:cstheme="minorBidi"/>
+          <w:noProof/>
+          <w:kern w:val="2"/>
+          <w:sz w:val="21"/>
+          <w:szCs w:val="22"/>
+          <w:lang w:eastAsia="zh-CN"/>
+        </w:rPr>
+      </w:pPr>
+      <w:hyperlink w:anchor="_Toc400796683" w:history="1">
+        <w:r>
+          <w:rPr>
+            <w:rStyle w:val="Hyperlink"/>
+            <w:noProof/>
+            <w:lang w:eastAsia="zh-CN"/>
+          </w:rPr>
+          <w:t>4.5.9</w:t>
+        </w:r>
+        <w:r>
+          <w:rPr>
+            <w:rFonts w:asciiTheme="minorHAnsi" w:eastAsiaTheme="minorEastAsia" w:hAnsiTheme="minorHAnsi" w:cstheme="minorBidi"/>
+            <w:noProof/>
+            <w:kern w:val="2"/>
+            <w:sz w:val="21"/>
+            <w:szCs w:val="22"/>
+            <w:lang w:eastAsia="zh-CN"/>
+          </w:rPr>
+          <w:tab/>
+        </w:r>
+        <w:r>
+          <w:rPr>
+            <w:rStyle w:val="Hyperlink"/>
+            <w:noProof/>
+            <w:lang w:eastAsia="zh-CN"/>
+          </w:rPr>
+          <w:t>MS-OXCRPC</w:t>
+        </w:r>
+        <w:r>
+          <w:rPr>
+            <w:noProof/>
+            <w:webHidden/>
+          </w:rPr>
+          <w:tab/>
+        </w:r>
+        <w:r>
+          <w:rPr>
+            <w:noProof/>
+            <w:webHidden/>
+          </w:rPr>
+          <w:fldChar w:fldCharType="begin"/>
+        </w:r>
+        <w:r>
+          <w:rPr>
+            <w:noProof/>
+            <w:webHidden/>
+          </w:rPr>
+          <w:instrText xml:space="preserve"> PAGEREF _Toc400796683 \h </w:instrText>
+        </w:r>
+        <w:r>
+          <w:rPr>
+            <w:noProof/>
+            <w:webHidden/>
+          </w:rPr>
+        </w:r>
+        <w:r>
+          <w:rPr>
+            <w:noProof/>
+            <w:webHidden/>
+          </w:rPr>
+          <w:fldChar w:fldCharType="separate"/>
+        </w:r>
+        <w:r>
+          <w:rPr>
+            <w:noProof/>
+            <w:webHidden/>
+          </w:rPr>
+          <w:t>12</w:t>
         </w:r>
         <w:r>
           <w:rPr>
@@ -2266,27 +2932,27 @@
         <w:rPr>
           <w:rFonts w:asciiTheme="minorHAnsi" w:eastAsiaTheme="minorEastAsia" w:hAnsiTheme="minorHAnsi" w:cstheme="minorBidi"/>
           <w:noProof/>
-          <w:kern w:val="0"/>
-          <w:sz w:val="22"/>
+          <w:kern w:val="2"/>
+          <w:sz w:val="21"/>
           <w:szCs w:val="22"/>
           <w:lang w:eastAsia="zh-CN"/>
         </w:rPr>
       </w:pPr>
-      <w:hyperlink w:anchor="_Toc466893694" w:history="1">
+      <w:hyperlink w:anchor="_Toc400796684" w:history="1">
         <w:r>
           <w:rPr>
             <w:rStyle w:val="Hyperlink"/>
             <w:noProof/>
             <w:lang w:eastAsia="zh-CN"/>
           </w:rPr>
-          <w:t>4.4.10</w:t>
+          <w:t>4.5.10</w:t>
         </w:r>
         <w:r>
           <w:rPr>
             <w:rFonts w:asciiTheme="minorHAnsi" w:eastAsiaTheme="minorEastAsia" w:hAnsiTheme="minorHAnsi" w:cstheme="minorBidi"/>
             <w:noProof/>
-            <w:kern w:val="0"/>
-            <w:sz w:val="22"/>
+            <w:kern w:val="2"/>
+            <w:sz w:val="21"/>
             <w:szCs w:val="22"/>
             <w:lang w:eastAsia="zh-CN"/>
           </w:rPr>
@@ -2298,7 +2964,7 @@
             <w:noProof/>
             <w:lang w:eastAsia="zh-CN"/>
           </w:rPr>
-          <w:t>MS-SHDACCWS</w:t>
+          <w:t>MS-OXCSTOR</w:t>
         </w:r>
         <w:r>
           <w:rPr>
@@ -2319,7 +2985,7 @@
             <w:noProof/>
             <w:webHidden/>
           </w:rPr>
-          <w:instrText xml:space="preserve"> PAGEREF _Toc466893694 \h </w:instrText>
+          <w:instrText xml:space="preserve"> PAGEREF _Toc400796684 \h </w:instrText>
         </w:r>
         <w:r>
           <w:rPr>
@@ -2339,7 +3005,7 @@
             <w:noProof/>
             <w:webHidden/>
           </w:rPr>
-          <w:t>10</w:t>
+          <w:t>12</w:t>
         </w:r>
         <w:r>
           <w:rPr>
@@ -2360,27 +3026,27 @@
         <w:rPr>
           <w:rFonts w:asciiTheme="minorHAnsi" w:eastAsiaTheme="minorEastAsia" w:hAnsiTheme="minorHAnsi" w:cstheme="minorBidi"/>
           <w:noProof/>
-          <w:kern w:val="0"/>
-          <w:sz w:val="22"/>
+          <w:kern w:val="2"/>
+          <w:sz w:val="21"/>
           <w:szCs w:val="22"/>
           <w:lang w:eastAsia="zh-CN"/>
         </w:rPr>
       </w:pPr>
-      <w:hyperlink w:anchor="_Toc466893695" w:history="1">
+      <w:hyperlink w:anchor="_Toc400796685" w:history="1">
         <w:r>
           <w:rPr>
             <w:rStyle w:val="Hyperlink"/>
             <w:noProof/>
             <w:lang w:eastAsia="zh-CN"/>
           </w:rPr>
-          <w:t>4.4.11</w:t>
+          <w:t>4.5.11</w:t>
         </w:r>
         <w:r>
           <w:rPr>
             <w:rFonts w:asciiTheme="minorHAnsi" w:eastAsiaTheme="minorEastAsia" w:hAnsiTheme="minorHAnsi" w:cstheme="minorBidi"/>
             <w:noProof/>
-            <w:kern w:val="0"/>
-            <w:sz w:val="22"/>
+            <w:kern w:val="2"/>
+            <w:sz w:val="21"/>
             <w:szCs w:val="22"/>
             <w:lang w:eastAsia="zh-CN"/>
           </w:rPr>
@@ -2392,7 +3058,7 @@
             <w:noProof/>
             <w:lang w:eastAsia="zh-CN"/>
           </w:rPr>
-          <w:t>MS-SITESS</w:t>
+          <w:t>MS-OXCTABL</w:t>
         </w:r>
         <w:r>
           <w:rPr>
@@ -2413,7 +3079,7 @@
             <w:noProof/>
             <w:webHidden/>
           </w:rPr>
-          <w:instrText xml:space="preserve"> PAGEREF _Toc466893695 \h </w:instrText>
+          <w:instrText xml:space="preserve"> PAGEREF _Toc400796685 \h </w:instrText>
         </w:r>
         <w:r>
           <w:rPr>
@@ -2433,7 +3099,7 @@
             <w:noProof/>
             <w:webHidden/>
           </w:rPr>
-          <w:t>10</w:t>
+          <w:t>13</w:t>
         </w:r>
         <w:r>
           <w:rPr>
@@ -2454,27 +3120,27 @@
         <w:rPr>
           <w:rFonts w:asciiTheme="minorHAnsi" w:eastAsiaTheme="minorEastAsia" w:hAnsiTheme="minorHAnsi" w:cstheme="minorBidi"/>
           <w:noProof/>
-          <w:kern w:val="0"/>
-          <w:sz w:val="22"/>
+          <w:kern w:val="2"/>
+          <w:sz w:val="21"/>
           <w:szCs w:val="22"/>
           <w:lang w:eastAsia="zh-CN"/>
         </w:rPr>
       </w:pPr>
-      <w:hyperlink w:anchor="_Toc466893696" w:history="1">
+      <w:hyperlink w:anchor="_Toc400796686" w:history="1">
         <w:r>
           <w:rPr>
             <w:rStyle w:val="Hyperlink"/>
             <w:noProof/>
             <w:lang w:eastAsia="zh-CN"/>
           </w:rPr>
-          <w:t>4.4.12</w:t>
+          <w:t>4.5.12</w:t>
         </w:r>
         <w:r>
           <w:rPr>
             <w:rFonts w:asciiTheme="minorHAnsi" w:eastAsiaTheme="minorEastAsia" w:hAnsiTheme="minorHAnsi" w:cstheme="minorBidi"/>
             <w:noProof/>
-            <w:kern w:val="0"/>
-            <w:sz w:val="22"/>
+            <w:kern w:val="2"/>
+            <w:sz w:val="21"/>
             <w:szCs w:val="22"/>
             <w:lang w:eastAsia="zh-CN"/>
           </w:rPr>
@@ -2486,7 +3152,7 @@
             <w:noProof/>
             <w:lang w:eastAsia="zh-CN"/>
           </w:rPr>
-          <w:t>MS-VERSS</w:t>
+          <w:t>MS-OXNSPI</w:t>
         </w:r>
         <w:r>
           <w:rPr>
@@ -2507,7 +3173,7 @@
             <w:noProof/>
             <w:webHidden/>
           </w:rPr>
-          <w:instrText xml:space="preserve"> PAGEREF _Toc466893696 \h </w:instrText>
+          <w:instrText xml:space="preserve"> PAGEREF _Toc400796686 \h </w:instrText>
         </w:r>
         <w:r>
           <w:rPr>
@@ -2527,7 +3193,7 @@
             <w:noProof/>
             <w:webHidden/>
           </w:rPr>
-          <w:t>11</w:t>
+          <w:t>13</w:t>
         </w:r>
         <w:r>
           <w:rPr>
@@ -2548,26 +3214,26 @@
         <w:rPr>
           <w:rFonts w:asciiTheme="minorHAnsi" w:eastAsiaTheme="minorEastAsia" w:hAnsiTheme="minorHAnsi" w:cstheme="minorBidi"/>
           <w:noProof/>
-          <w:kern w:val="0"/>
-          <w:sz w:val="22"/>
+          <w:kern w:val="2"/>
+          <w:sz w:val="21"/>
           <w:szCs w:val="22"/>
           <w:lang w:eastAsia="zh-CN"/>
         </w:rPr>
       </w:pPr>
-      <w:hyperlink w:anchor="_Toc466893697" w:history="1">
+      <w:hyperlink w:anchor="_Toc400796687" w:history="1">
         <w:r>
           <w:rPr>
             <w:rStyle w:val="Hyperlink"/>
             <w:noProof/>
           </w:rPr>
-          <w:t>4.4.13</w:t>
+          <w:t>4.5.13</w:t>
         </w:r>
         <w:r>
           <w:rPr>
             <w:rFonts w:asciiTheme="minorHAnsi" w:eastAsiaTheme="minorEastAsia" w:hAnsiTheme="minorHAnsi" w:cstheme="minorBidi"/>
             <w:noProof/>
-            <w:kern w:val="0"/>
-            <w:sz w:val="22"/>
+            <w:kern w:val="2"/>
+            <w:sz w:val="21"/>
             <w:szCs w:val="22"/>
             <w:lang w:eastAsia="zh-CN"/>
           </w:rPr>
@@ -2577,8 +3243,9 @@
           <w:rPr>
             <w:rStyle w:val="Hyperlink"/>
             <w:noProof/>
-          </w:rPr>
-          <w:t>MS-VIEWSS</w:t>
+            <w:lang w:eastAsia="zh-CN"/>
+          </w:rPr>
+          <w:t>MS-OXORULE</w:t>
         </w:r>
         <w:r>
           <w:rPr>
@@ -2599,7 +3266,7 @@
             <w:noProof/>
             <w:webHidden/>
           </w:rPr>
-          <w:instrText xml:space="preserve"> PAGEREF _Toc466893697 \h </w:instrText>
+          <w:instrText xml:space="preserve"> PAGEREF _Toc400796687 \h </w:instrText>
         </w:r>
         <w:r>
           <w:rPr>
@@ -2619,375 +3286,7 @@
             <w:noProof/>
             <w:webHidden/>
           </w:rPr>
-          <w:t>11</w:t>
-        </w:r>
-        <w:r>
-          <w:rPr>
-            <w:noProof/>
-            <w:webHidden/>
-          </w:rPr>
-          <w:fldChar w:fldCharType="end"/>
-        </w:r>
-      </w:hyperlink>
-    </w:p>
-    <w:p>
-      <w:pPr>
-        <w:pStyle w:val="TOC3"/>
-        <w:tabs>
-          <w:tab w:val="left" w:pos="1320"/>
-          <w:tab w:val="right" w:leader="dot" w:pos="9350"/>
-        </w:tabs>
-        <w:rPr>
-          <w:rFonts w:asciiTheme="minorHAnsi" w:eastAsiaTheme="minorEastAsia" w:hAnsiTheme="minorHAnsi" w:cstheme="minorBidi"/>
-          <w:noProof/>
-          <w:kern w:val="0"/>
-          <w:sz w:val="22"/>
-          <w:szCs w:val="22"/>
-          <w:lang w:eastAsia="zh-CN"/>
-        </w:rPr>
-      </w:pPr>
-      <w:hyperlink w:anchor="_Toc466893698" w:history="1">
-        <w:r>
-          <w:rPr>
-            <w:rStyle w:val="Hyperlink"/>
-            <w:noProof/>
-          </w:rPr>
-          <w:t>4.4.14</w:t>
-        </w:r>
-        <w:r>
-          <w:rPr>
-            <w:rFonts w:asciiTheme="minorHAnsi" w:eastAsiaTheme="minorEastAsia" w:hAnsiTheme="minorHAnsi" w:cstheme="minorBidi"/>
-            <w:noProof/>
-            <w:kern w:val="0"/>
-            <w:sz w:val="22"/>
-            <w:szCs w:val="22"/>
-            <w:lang w:eastAsia="zh-CN"/>
-          </w:rPr>
-          <w:tab/>
-        </w:r>
-        <w:r>
-          <w:rPr>
-            <w:rStyle w:val="Hyperlink"/>
-            <w:noProof/>
-          </w:rPr>
-          <w:t>MS-WDVMODUU</w:t>
-        </w:r>
-        <w:r>
-          <w:rPr>
-            <w:noProof/>
-            <w:webHidden/>
-          </w:rPr>
-          <w:tab/>
-        </w:r>
-        <w:r>
-          <w:rPr>
-            <w:noProof/>
-            <w:webHidden/>
-          </w:rPr>
-          <w:fldChar w:fldCharType="begin"/>
-        </w:r>
-        <w:r>
-          <w:rPr>
-            <w:noProof/>
-            <w:webHidden/>
-          </w:rPr>
-          <w:instrText xml:space="preserve"> PAGEREF _Toc466893698 \h </w:instrText>
-        </w:r>
-        <w:r>
-          <w:rPr>
-            <w:noProof/>
-            <w:webHidden/>
-          </w:rPr>
-        </w:r>
-        <w:r>
-          <w:rPr>
-            <w:noProof/>
-            <w:webHidden/>
-          </w:rPr>
-          <w:fldChar w:fldCharType="separate"/>
-        </w:r>
-        <w:r>
-          <w:rPr>
-            <w:noProof/>
-            <w:webHidden/>
-          </w:rPr>
-          <w:t>11</w:t>
-        </w:r>
-        <w:r>
-          <w:rPr>
-            <w:noProof/>
-            <w:webHidden/>
-          </w:rPr>
-          <w:fldChar w:fldCharType="end"/>
-        </w:r>
-      </w:hyperlink>
-    </w:p>
-    <w:p>
-      <w:pPr>
-        <w:pStyle w:val="TOC3"/>
-        <w:tabs>
-          <w:tab w:val="left" w:pos="1320"/>
-          <w:tab w:val="right" w:leader="dot" w:pos="9350"/>
-        </w:tabs>
-        <w:rPr>
-          <w:rFonts w:asciiTheme="minorHAnsi" w:eastAsiaTheme="minorEastAsia" w:hAnsiTheme="minorHAnsi" w:cstheme="minorBidi"/>
-          <w:noProof/>
-          <w:kern w:val="0"/>
-          <w:sz w:val="22"/>
-          <w:szCs w:val="22"/>
-          <w:lang w:eastAsia="zh-CN"/>
-        </w:rPr>
-      </w:pPr>
-      <w:hyperlink w:anchor="_Toc466893699" w:history="1">
-        <w:r>
-          <w:rPr>
-            <w:rStyle w:val="Hyperlink"/>
-            <w:noProof/>
-          </w:rPr>
-          <w:t>4.4.15</w:t>
-        </w:r>
-        <w:r>
-          <w:rPr>
-            <w:rFonts w:asciiTheme="minorHAnsi" w:eastAsiaTheme="minorEastAsia" w:hAnsiTheme="minorHAnsi" w:cstheme="minorBidi"/>
-            <w:noProof/>
-            <w:kern w:val="0"/>
-            <w:sz w:val="22"/>
-            <w:szCs w:val="22"/>
-            <w:lang w:eastAsia="zh-CN"/>
-          </w:rPr>
-          <w:tab/>
-        </w:r>
-        <w:r>
-          <w:rPr>
-            <w:rStyle w:val="Hyperlink"/>
-            <w:noProof/>
-          </w:rPr>
-          <w:t>MS-WEBSS</w:t>
-        </w:r>
-        <w:r>
-          <w:rPr>
-            <w:noProof/>
-            <w:webHidden/>
-          </w:rPr>
-          <w:tab/>
-        </w:r>
-        <w:r>
-          <w:rPr>
-            <w:noProof/>
-            <w:webHidden/>
-          </w:rPr>
-          <w:fldChar w:fldCharType="begin"/>
-        </w:r>
-        <w:r>
-          <w:rPr>
-            <w:noProof/>
-            <w:webHidden/>
-          </w:rPr>
-          <w:instrText xml:space="preserve"> PAGEREF _Toc466893699 \h </w:instrText>
-        </w:r>
-        <w:r>
-          <w:rPr>
-            <w:noProof/>
-            <w:webHidden/>
-          </w:rPr>
-        </w:r>
-        <w:r>
-          <w:rPr>
-            <w:noProof/>
-            <w:webHidden/>
-          </w:rPr>
-          <w:fldChar w:fldCharType="separate"/>
-        </w:r>
-        <w:r>
-          <w:rPr>
-            <w:noProof/>
-            <w:webHidden/>
-          </w:rPr>
-          <w:t>11</w:t>
-        </w:r>
-        <w:r>
-          <w:rPr>
-            <w:noProof/>
-            <w:webHidden/>
-          </w:rPr>
-          <w:fldChar w:fldCharType="end"/>
-        </w:r>
-      </w:hyperlink>
-    </w:p>
-    <w:p>
-      <w:pPr>
-        <w:pStyle w:val="TOC3"/>
-        <w:tabs>
-          <w:tab w:val="left" w:pos="1320"/>
-          <w:tab w:val="right" w:leader="dot" w:pos="9350"/>
-        </w:tabs>
-        <w:rPr>
-          <w:rFonts w:asciiTheme="minorHAnsi" w:eastAsiaTheme="minorEastAsia" w:hAnsiTheme="minorHAnsi" w:cstheme="minorBidi"/>
-          <w:noProof/>
-          <w:kern w:val="0"/>
-          <w:sz w:val="22"/>
-          <w:szCs w:val="22"/>
-          <w:lang w:eastAsia="zh-CN"/>
-        </w:rPr>
-      </w:pPr>
-      <w:hyperlink w:anchor="_Toc466893700" w:history="1">
-        <w:r>
-          <w:rPr>
-            <w:rStyle w:val="Hyperlink"/>
-            <w:noProof/>
-          </w:rPr>
-          <w:t>4.4.16</w:t>
-        </w:r>
-        <w:r>
-          <w:rPr>
-            <w:rFonts w:asciiTheme="minorHAnsi" w:eastAsiaTheme="minorEastAsia" w:hAnsiTheme="minorHAnsi" w:cstheme="minorBidi"/>
-            <w:noProof/>
-            <w:kern w:val="0"/>
-            <w:sz w:val="22"/>
-            <w:szCs w:val="22"/>
-            <w:lang w:eastAsia="zh-CN"/>
-          </w:rPr>
-          <w:tab/>
-        </w:r>
-        <w:r>
-          <w:rPr>
-            <w:rStyle w:val="Hyperlink"/>
-            <w:noProof/>
-          </w:rPr>
-          <w:t>MS-WSSREST</w:t>
-        </w:r>
-        <w:r>
-          <w:rPr>
-            <w:noProof/>
-            <w:webHidden/>
-          </w:rPr>
-          <w:tab/>
-        </w:r>
-        <w:r>
-          <w:rPr>
-            <w:noProof/>
-            <w:webHidden/>
-          </w:rPr>
-          <w:fldChar w:fldCharType="begin"/>
-        </w:r>
-        <w:r>
-          <w:rPr>
-            <w:noProof/>
-            <w:webHidden/>
-          </w:rPr>
-          <w:instrText xml:space="preserve"> PAGEREF _Toc466893700 \h </w:instrText>
-        </w:r>
-        <w:r>
-          <w:rPr>
-            <w:noProof/>
-            <w:webHidden/>
-          </w:rPr>
-        </w:r>
-        <w:r>
-          <w:rPr>
-            <w:noProof/>
-            <w:webHidden/>
-          </w:rPr>
-          <w:fldChar w:fldCharType="separate"/>
-        </w:r>
-        <w:r>
-          <w:rPr>
-            <w:noProof/>
-            <w:webHidden/>
-          </w:rPr>
-          <w:t>12</w:t>
-        </w:r>
-        <w:r>
-          <w:rPr>
-            <w:noProof/>
-            <w:webHidden/>
-          </w:rPr>
-          <w:fldChar w:fldCharType="end"/>
-        </w:r>
-      </w:hyperlink>
-    </w:p>
-    <w:p>
-      <w:pPr>
-        <w:pStyle w:val="TOC3"/>
-        <w:tabs>
-          <w:tab w:val="left" w:pos="1320"/>
-          <w:tab w:val="right" w:leader="dot" w:pos="9350"/>
-        </w:tabs>
-        <w:rPr>
-          <w:rFonts w:asciiTheme="minorHAnsi" w:eastAsiaTheme="minorEastAsia" w:hAnsiTheme="minorHAnsi" w:cstheme="minorBidi"/>
-          <w:noProof/>
-          <w:kern w:val="0"/>
-          <w:sz w:val="22"/>
-          <w:szCs w:val="22"/>
-          <w:lang w:eastAsia="zh-CN"/>
-        </w:rPr>
-      </w:pPr>
-      <w:hyperlink w:anchor="_Toc466893701" w:history="1">
-        <w:r>
-          <w:rPr>
-            <w:rStyle w:val="Hyperlink"/>
-            <w:noProof/>
-          </w:rPr>
-          <w:t>4.4.17</w:t>
-        </w:r>
-        <w:r>
-          <w:rPr>
-            <w:rFonts w:asciiTheme="minorHAnsi" w:eastAsiaTheme="minorEastAsia" w:hAnsiTheme="minorHAnsi" w:cstheme="minorBidi"/>
-            <w:noProof/>
-            <w:kern w:val="0"/>
-            <w:sz w:val="22"/>
-            <w:szCs w:val="22"/>
-            <w:lang w:eastAsia="zh-CN"/>
-          </w:rPr>
-          <w:tab/>
-        </w:r>
-        <w:r>
-          <w:rPr>
-            <w:rStyle w:val="Hyperlink"/>
-            <w:noProof/>
-          </w:rPr>
-          <w:t>MS-WWSP</w:t>
-        </w:r>
-        <w:r>
-          <w:rPr>
-            <w:noProof/>
-            <w:webHidden/>
-          </w:rPr>
-          <w:tab/>
-        </w:r>
-        <w:r>
-          <w:rPr>
-            <w:noProof/>
-            <w:webHidden/>
-          </w:rPr>
-          <w:fldChar w:fldCharType="begin"/>
-        </w:r>
-        <w:r>
-          <w:rPr>
-            <w:noProof/>
-            <w:webHidden/>
-          </w:rPr>
-          <w:instrText xml:space="preserve"> PAGEREF _Toc466893701 \h </w:instrText>
-        </w:r>
-        <w:r>
-          <w:rPr>
-            <w:noProof/>
-            <w:webHidden/>
-          </w:rPr>
-        </w:r>
-        <w:r>
-          <w:rPr>
-            <w:noProof/>
-            <w:webHidden/>
-          </w:rPr>
-          <w:fldChar w:fldCharType="separate"/>
-        </w:r>
-        <w:r>
-          <w:rPr>
-            <w:noProof/>
-            <w:webHidden/>
-          </w:rPr>
-          <w:t>12</w:t>
+          <w:t>13</w:t>
         </w:r>
         <w:r>
           <w:rPr>
@@ -3020,30 +3319,28 @@
         </w:rPr>
         <w:fldChar w:fldCharType="end"/>
       </w:r>
-      <w:bookmarkStart w:id="1" w:name="_GoBack"/>
-      <w:bookmarkEnd w:id="1"/>
     </w:p>
     <w:p>
       <w:pPr>
         <w:pStyle w:val="Heading1"/>
         <w:pageBreakBefore/>
       </w:pPr>
-      <w:bookmarkStart w:id="2" w:name="_Technical_Document_Introduction"/>
-      <w:bookmarkStart w:id="3" w:name="_Test_Method"/>
+      <w:bookmarkStart w:id="1" w:name="_Technical_Document_Introduction"/>
+      <w:bookmarkStart w:id="2" w:name="_Test_Method"/>
+      <w:bookmarkStart w:id="3" w:name="_Toc400796655"/>
       <w:bookmarkStart w:id="4" w:name="_Toc332648623"/>
       <w:bookmarkStart w:id="5" w:name="_Toc332794509"/>
       <w:bookmarkStart w:id="6" w:name="_Toc332876776"/>
       <w:bookmarkStart w:id="7" w:name="_Toc332899509"/>
       <w:bookmarkStart w:id="8" w:name="_Toc351540483"/>
       <w:bookmarkStart w:id="9" w:name="_Toc106428318"/>
-      <w:bookmarkStart w:id="10" w:name="_Toc466893672"/>
+      <w:bookmarkEnd w:id="1"/>
       <w:bookmarkEnd w:id="2"/>
-      <w:bookmarkEnd w:id="3"/>
       <w:r>
         <w:lastRenderedPageBreak/>
         <w:t>Introduction</w:t>
       </w:r>
-      <w:bookmarkEnd w:id="10"/>
+      <w:bookmarkEnd w:id="3"/>
     </w:p>
     <w:p>
       <w:pPr>
@@ -3478,7 +3775,19 @@
                 <w:rPr>
                   <w:rStyle w:val="Hyperlink"/>
                 </w:rPr>
-                <w:t>Authentication Web Service Protocol</w:t>
+                <w:t xml:space="preserve">Authentication </w:t>
+              </w:r>
+              <w:r>
+                <w:rPr>
+                  <w:rStyle w:val="Hyperlink"/>
+                </w:rPr>
+                <w:t>W</w:t>
+              </w:r>
+              <w:r>
+                <w:rPr>
+                  <w:rStyle w:val="Hyperlink"/>
+                </w:rPr>
+                <w:t>eb Service Protocol</w:t>
               </w:r>
             </w:hyperlink>
           </w:p>
@@ -4053,6 +4362,8 @@
                 <w:t>Workflow Web Service Protocol</w:t>
               </w:r>
             </w:hyperlink>
+            <w:bookmarkStart w:id="10" w:name="_GoBack"/>
+            <w:bookmarkEnd w:id="10"/>
           </w:p>
         </w:tc>
       </w:tr>
@@ -4079,10 +4390,10 @@
       </w:pPr>
       <w:bookmarkStart w:id="11" w:name="_Document_scope"/>
       <w:bookmarkStart w:id="12" w:name="_Requirement_specification"/>
-      <w:bookmarkStart w:id="13" w:name="_Toc329982556"/>
-      <w:bookmarkStart w:id="14" w:name="_Toc308770200"/>
-      <w:bookmarkStart w:id="15" w:name="_Toc387851220"/>
-      <w:bookmarkStart w:id="16" w:name="_Toc466893673"/>
+      <w:bookmarkStart w:id="13" w:name="_Toc400796656"/>
+      <w:bookmarkStart w:id="14" w:name="_Toc329982556"/>
+      <w:bookmarkStart w:id="15" w:name="_Toc308770200"/>
+      <w:bookmarkStart w:id="16" w:name="_Toc387851220"/>
       <w:bookmarkEnd w:id="11"/>
       <w:bookmarkEnd w:id="12"/>
       <w:r>
@@ -4100,7 +4411,7 @@
         </w:rPr>
         <w:t>pecification</w:t>
       </w:r>
-      <w:bookmarkEnd w:id="16"/>
+      <w:bookmarkEnd w:id="13"/>
     </w:p>
     <w:p>
       <w:pPr>
@@ -4529,7 +4840,7 @@
         <w:pStyle w:val="Heading1"/>
         <w:pageBreakBefore/>
       </w:pPr>
-      <w:bookmarkStart w:id="17" w:name="_Toc466893674"/>
+      <w:bookmarkStart w:id="17" w:name="_Toc400796657"/>
       <w:r>
         <w:rPr>
           <w:rFonts w:hint="eastAsia"/>
@@ -4548,7 +4859,7 @@
         <w:spacing w:afterLines="50" w:after="120"/>
         <w:ind w:left="578" w:hanging="578"/>
       </w:pPr>
-      <w:bookmarkStart w:id="18" w:name="_Toc466893675"/>
+      <w:bookmarkStart w:id="18" w:name="_Toc400796658"/>
       <w:r>
         <w:t>Assumptions</w:t>
       </w:r>
@@ -4674,7 +4985,7 @@
         <w:spacing w:after="120"/>
         <w:ind w:left="578" w:hanging="578"/>
       </w:pPr>
-      <w:bookmarkStart w:id="19" w:name="_Toc466893676"/>
+      <w:bookmarkStart w:id="19" w:name="_Toc400796659"/>
       <w:r>
         <w:t>Dependencies</w:t>
       </w:r>
@@ -4788,7 +5099,7 @@
           <w:lang w:eastAsia="zh-CN"/>
         </w:rPr>
       </w:pPr>
-      <w:bookmarkStart w:id="20" w:name="_Toc466893677"/>
+      <w:bookmarkStart w:id="20" w:name="_Toc400796660"/>
       <w:r>
         <w:rPr>
           <w:rFonts w:eastAsiaTheme="minorEastAsia"/>
@@ -4854,7 +5165,7 @@
           <w:lang w:eastAsia="zh-CN"/>
         </w:rPr>
       </w:pPr>
-      <w:bookmarkStart w:id="21" w:name="_Toc466893678"/>
+      <w:bookmarkStart w:id="21" w:name="_Toc400796661"/>
       <w:r>
         <w:rPr>
           <w:rFonts w:eastAsiaTheme="minorEastAsia"/>
@@ -4941,10 +5252,10 @@
             <v:path o:extrusionok="f" gradientshapeok="t" o:connecttype="rect"/>
             <o:lock v:ext="edit" aspectratio="t"/>
           </v:shapetype>
-          <v:shape id="_x0000_i1025" type="#_x0000_t75" style="width:641.25pt;height:278.25pt" o:ole="">
+          <v:shape id="_x0000_i1063" type="#_x0000_t75" style="width:641.25pt;height:278.25pt" o:ole="">
             <v:imagedata r:id="rId34" o:title=""/>
           </v:shape>
-          <o:OLEObject Type="Embed" ProgID="Visio.Drawing.11" ShapeID="_x0000_i1025" DrawAspect="Content" ObjectID="_1540635507" r:id="rId35"/>
+          <o:OLEObject Type="Embed" ProgID="Visio.Drawing.11" ShapeID="_x0000_i1063" DrawAspect="Content" ObjectID="_1540387296" r:id="rId35"/>
         </w:object>
       </w:r>
     </w:p>
@@ -5355,7 +5666,7 @@
           <w:lang w:eastAsia="zh-CN"/>
         </w:rPr>
       </w:pPr>
-      <w:bookmarkStart w:id="22" w:name="_Toc466893679"/>
+      <w:bookmarkStart w:id="22" w:name="_Toc400796662"/>
       <w:r>
         <w:rPr>
           <w:rFonts w:eastAsiaTheme="minorEastAsia"/>
@@ -5459,7 +5770,7 @@
           <w:lang w:eastAsia="zh-CN"/>
         </w:rPr>
       </w:pPr>
-      <w:bookmarkStart w:id="23" w:name="_Toc466893680"/>
+      <w:bookmarkStart w:id="23" w:name="_Toc400796664"/>
       <w:r>
         <w:rPr>
           <w:rFonts w:eastAsiaTheme="minorEastAsia" w:hint="eastAsia"/>
@@ -5607,7 +5918,7 @@
           <w:lang w:eastAsia="zh-CN"/>
         </w:rPr>
       </w:pPr>
-      <w:bookmarkStart w:id="24" w:name="_Toc466893681"/>
+      <w:bookmarkStart w:id="24" w:name="_Toc400796666"/>
       <w:r>
         <w:rPr>
           <w:rFonts w:eastAsiaTheme="minorEastAsia" w:hint="eastAsia"/>
@@ -5668,7 +5979,7 @@
           <w:lang w:eastAsia="zh-CN"/>
         </w:rPr>
       </w:pPr>
-      <w:bookmarkStart w:id="25" w:name="_Toc466893682"/>
+      <w:bookmarkStart w:id="25" w:name="_Toc400796667"/>
       <w:r>
         <w:rPr>
           <w:rFonts w:eastAsiaTheme="minorEastAsia" w:hint="eastAsia"/>
@@ -5778,7 +6089,7 @@
           <w:lang w:eastAsia="zh-CN"/>
         </w:rPr>
       </w:pPr>
-      <w:bookmarkStart w:id="26" w:name="_Toc466893683"/>
+      <w:bookmarkStart w:id="26" w:name="_Toc400796668"/>
       <w:r>
         <w:rPr>
           <w:rFonts w:eastAsiaTheme="minorEastAsia" w:hint="eastAsia"/>
@@ -5975,7 +6286,7 @@
           <w:lang w:eastAsia="zh-CN"/>
         </w:rPr>
       </w:pPr>
-      <w:bookmarkStart w:id="27" w:name="_Toc466893684"/>
+      <w:bookmarkStart w:id="27" w:name="_Toc400796674"/>
       <w:r>
         <w:rPr>
           <w:rFonts w:eastAsiaTheme="minorEastAsia"/>
@@ -6209,6 +6520,16 @@
         <w:t>.</w:t>
       </w:r>
     </w:p>
+    <w:bookmarkEnd w:id="0"/>
+    <w:bookmarkEnd w:id="4"/>
+    <w:bookmarkEnd w:id="5"/>
+    <w:bookmarkEnd w:id="6"/>
+    <w:bookmarkEnd w:id="7"/>
+    <w:bookmarkEnd w:id="8"/>
+    <w:bookmarkEnd w:id="9"/>
+    <w:bookmarkEnd w:id="14"/>
+    <w:bookmarkEnd w:id="15"/>
+    <w:bookmarkEnd w:id="16"/>
     <w:p>
       <w:pPr>
         <w:pStyle w:val="Heading3"/>
@@ -6217,17 +6538,6 @@
           <w:lang w:eastAsia="zh-CN"/>
         </w:rPr>
       </w:pPr>
-      <w:bookmarkStart w:id="28" w:name="_Toc466893685"/>
-      <w:bookmarkEnd w:id="0"/>
-      <w:bookmarkEnd w:id="4"/>
-      <w:bookmarkEnd w:id="5"/>
-      <w:bookmarkEnd w:id="6"/>
-      <w:bookmarkEnd w:id="7"/>
-      <w:bookmarkEnd w:id="8"/>
-      <w:bookmarkEnd w:id="9"/>
-      <w:bookmarkEnd w:id="13"/>
-      <w:bookmarkEnd w:id="14"/>
-      <w:bookmarkEnd w:id="15"/>
       <w:r>
         <w:rPr>
           <w:rFonts w:eastAsiaTheme="minorEastAsia"/>
@@ -6236,7 +6546,6 @@
         <w:lastRenderedPageBreak/>
         <w:t>MS-ADMINS</w:t>
       </w:r>
-      <w:bookmarkEnd w:id="28"/>
     </w:p>
     <w:p>
       <w:pPr>
@@ -6472,11 +6781,9 @@
       <w:pPr>
         <w:pStyle w:val="Heading3"/>
       </w:pPr>
-      <w:bookmarkStart w:id="29" w:name="_Toc466893686"/>
       <w:r>
         <w:t>MS-AUTHWS</w:t>
       </w:r>
-      <w:bookmarkEnd w:id="29"/>
     </w:p>
     <w:p>
       <w:pPr>
@@ -6786,9 +7093,8 @@
           <w:lang w:eastAsia="zh-CN"/>
         </w:rPr>
       </w:pPr>
-      <w:bookmarkStart w:id="30" w:name="_MS-OXCRPC_S01_SynchronousCall"/>
-      <w:bookmarkStart w:id="31" w:name="_Toc466893687"/>
-      <w:bookmarkEnd w:id="30"/>
+      <w:bookmarkStart w:id="28" w:name="_MS-OXCRPC_S01_SynchronousCall"/>
+      <w:bookmarkEnd w:id="28"/>
       <w:r>
         <w:rPr>
           <w:rFonts w:eastAsiaTheme="minorEastAsia"/>
@@ -6796,7 +7102,6 @@
         </w:rPr>
         <w:t>MS-COPYS</w:t>
       </w:r>
-      <w:bookmarkEnd w:id="31"/>
     </w:p>
     <w:p>
       <w:pPr>
@@ -7026,7 +7331,6 @@
           <w:lang w:eastAsia="zh-CN"/>
         </w:rPr>
       </w:pPr>
-      <w:bookmarkStart w:id="32" w:name="_Toc466893688"/>
       <w:r>
         <w:rPr>
           <w:rFonts w:eastAsiaTheme="minorEastAsia"/>
@@ -7034,7 +7338,6 @@
         </w:rPr>
         <w:t>MS-CPSWS</w:t>
       </w:r>
-      <w:bookmarkEnd w:id="32"/>
     </w:p>
     <w:p>
       <w:pPr>
@@ -7311,9 +7614,8 @@
           <w:lang w:eastAsia="zh-CN"/>
         </w:rPr>
       </w:pPr>
-      <w:bookmarkStart w:id="33" w:name="_S1_MessageMethods_Validation"/>
-      <w:bookmarkStart w:id="34" w:name="_Toc466893689"/>
-      <w:bookmarkEnd w:id="33"/>
+      <w:bookmarkStart w:id="29" w:name="_S1_MessageMethods_Validation"/>
+      <w:bookmarkEnd w:id="29"/>
       <w:r>
         <w:rPr>
           <w:rFonts w:eastAsiaTheme="minorEastAsia"/>
@@ -7321,7 +7623,6 @@
         </w:rPr>
         <w:t>MS-DWSS</w:t>
       </w:r>
-      <w:bookmarkEnd w:id="34"/>
     </w:p>
     <w:p>
       <w:pPr>
@@ -7656,6 +7957,9 @@
             <w:pPr>
               <w:pStyle w:val="LWPTableText"/>
               <w:jc w:val="both"/>
+              <w:rPr>
+                <w:rFonts w:hint="eastAsia"/>
+              </w:rPr>
             </w:pPr>
             <w:r>
               <w:t>This scenario is designed to manage folders in the Document Workspace site.</w:t>
@@ -7705,6 +8009,9 @@
             <w:pPr>
               <w:pStyle w:val="LWPTableText"/>
               <w:jc w:val="both"/>
+              <w:rPr>
+                <w:rFonts w:hint="eastAsia"/>
+              </w:rPr>
             </w:pPr>
             <w:r>
               <w:t>This scenario is designed to manage documents in the Document Workspace site.</w:t>
@@ -7754,6 +8061,9 @@
             <w:pPr>
               <w:pStyle w:val="LWPTableText"/>
               <w:jc w:val="both"/>
+              <w:rPr>
+                <w:rFonts w:hint="eastAsia"/>
+              </w:rPr>
             </w:pPr>
             <w:r>
               <w:t>This scenario is designed to manage site users for the Document Workspace site.</w:t>
@@ -7770,7 +8080,6 @@
           <w:lang w:eastAsia="zh-CN"/>
         </w:rPr>
       </w:pPr>
-      <w:bookmarkStart w:id="35" w:name="_Toc466893690"/>
       <w:r>
         <w:rPr>
           <w:rFonts w:eastAsiaTheme="minorEastAsia"/>
@@ -7778,7 +8087,6 @@
         </w:rPr>
         <w:t>MS-LISTSWS</w:t>
       </w:r>
-      <w:bookmarkEnd w:id="35"/>
     </w:p>
     <w:p>
       <w:pPr>
@@ -8215,7 +8523,6 @@
           <w:lang w:eastAsia="zh-CN"/>
         </w:rPr>
       </w:pPr>
-      <w:bookmarkStart w:id="36" w:name="_Toc466893691"/>
       <w:r>
         <w:rPr>
           <w:rFonts w:eastAsiaTheme="minorEastAsia"/>
@@ -8223,7 +8530,6 @@
         </w:rPr>
         <w:t>MS-MEETS</w:t>
       </w:r>
-      <w:bookmarkEnd w:id="36"/>
     </w:p>
     <w:p>
       <w:pPr>
@@ -8615,7 +8921,6 @@
           <w:lang w:eastAsia="zh-CN"/>
         </w:rPr>
       </w:pPr>
-      <w:bookmarkStart w:id="37" w:name="_Toc466893692"/>
       <w:r>
         <w:rPr>
           <w:rFonts w:eastAsiaTheme="minorEastAsia"/>
@@ -8623,7 +8928,6 @@
         </w:rPr>
         <w:t>MS-OFFICIALFILE</w:t>
       </w:r>
-      <w:bookmarkEnd w:id="37"/>
     </w:p>
     <w:p>
       <w:pPr>
@@ -8700,21 +9004,7 @@
           <w:rFonts w:eastAsiaTheme="minorEastAsia" w:hint="eastAsia"/>
           <w:lang w:eastAsia="zh-CN"/>
         </w:rPr>
-        <w:t>ments in MS-OFF</w:t>
-      </w:r>
-      <w:r>
-        <w:rPr>
-          <w:rFonts w:eastAsiaTheme="minorEastAsia"/>
-          <w:lang w:eastAsia="zh-CN"/>
-        </w:rPr>
-        <w:t>ICIALFILE</w:t>
-      </w:r>
-      <w:r>
-        <w:rPr>
-          <w:rFonts w:eastAsiaTheme="minorEastAsia" w:hint="eastAsia"/>
-          <w:lang w:eastAsia="zh-CN"/>
-        </w:rPr>
-        <w:t xml:space="preserve"> test suite.</w:t>
+        <w:t>ments in MS-OXCROPS test suite.</w:t>
       </w:r>
       <w:r>
         <w:rPr>
@@ -9113,9 +9403,8 @@
           <w:lang w:eastAsia="zh-CN"/>
         </w:rPr>
       </w:pPr>
-      <w:bookmarkStart w:id="38" w:name="S1"/>
-      <w:bookmarkStart w:id="39" w:name="_Toc466893693"/>
-      <w:bookmarkEnd w:id="38"/>
+      <w:bookmarkStart w:id="30" w:name="S1"/>
+      <w:bookmarkEnd w:id="30"/>
       <w:r>
         <w:rPr>
           <w:rFonts w:eastAsiaTheme="minorEastAsia"/>
@@ -9123,7 +9412,6 @@
         </w:rPr>
         <w:t>MS-OUTSPS</w:t>
       </w:r>
-      <w:bookmarkEnd w:id="39"/>
     </w:p>
     <w:p>
       <w:pPr>
@@ -9464,9 +9752,8 @@
           <w:lang w:eastAsia="zh-CN"/>
         </w:rPr>
       </w:pPr>
-      <w:bookmarkStart w:id="40" w:name="scenario1"/>
-      <w:bookmarkStart w:id="41" w:name="_Toc466893694"/>
-      <w:bookmarkEnd w:id="40"/>
+      <w:bookmarkStart w:id="31" w:name="scenario1"/>
+      <w:bookmarkEnd w:id="31"/>
       <w:r>
         <w:rPr>
           <w:rFonts w:eastAsiaTheme="minorEastAsia"/>
@@ -9474,7 +9761,6 @@
         </w:rPr>
         <w:t>MS-SHDACCWS</w:t>
       </w:r>
-      <w:bookmarkEnd w:id="41"/>
     </w:p>
     <w:p>
       <w:pPr>
@@ -9611,11 +9897,11 @@
                 <w:rFonts w:cs="SimSun"/>
               </w:rPr>
             </w:pPr>
-            <w:bookmarkStart w:id="42" w:name="_Ref236557899"/>
+            <w:bookmarkStart w:id="32" w:name="_Ref236557899"/>
             <w:r>
               <w:t>Scenario</w:t>
             </w:r>
-            <w:bookmarkEnd w:id="42"/>
+            <w:bookmarkEnd w:id="32"/>
             <w:r>
               <w:t xml:space="preserve"> </w:t>
             </w:r>
@@ -9725,7 +10011,6 @@
           <w:lang w:eastAsia="zh-CN"/>
         </w:rPr>
       </w:pPr>
-      <w:bookmarkStart w:id="43" w:name="_Toc466893695"/>
       <w:r>
         <w:rPr>
           <w:rFonts w:eastAsiaTheme="minorEastAsia"/>
@@ -9733,7 +10018,6 @@
         </w:rPr>
         <w:t>MS-SITESS</w:t>
       </w:r>
-      <w:bookmarkEnd w:id="43"/>
     </w:p>
     <w:p>
       <w:pPr>
@@ -10204,7 +10488,6 @@
           <w:lang w:eastAsia="zh-CN"/>
         </w:rPr>
       </w:pPr>
-      <w:bookmarkStart w:id="44" w:name="_Toc466893696"/>
       <w:r>
         <w:rPr>
           <w:rFonts w:eastAsiaTheme="minorEastAsia"/>
@@ -10213,7 +10496,6 @@
         <w:lastRenderedPageBreak/>
         <w:t>MS-VERSS</w:t>
       </w:r>
-      <w:bookmarkEnd w:id="44"/>
     </w:p>
     <w:p>
       <w:pPr>
@@ -10552,11 +10834,9 @@
       <w:pPr>
         <w:pStyle w:val="Heading3"/>
       </w:pPr>
-      <w:bookmarkStart w:id="45" w:name="_Toc466893697"/>
       <w:r>
         <w:t>MS-VIEWSS</w:t>
       </w:r>
-      <w:bookmarkEnd w:id="45"/>
     </w:p>
     <w:p>
       <w:pPr>
@@ -11013,11 +11293,9 @@
       <w:pPr>
         <w:pStyle w:val="Heading3"/>
       </w:pPr>
-      <w:bookmarkStart w:id="46" w:name="_Toc466893698"/>
       <w:r>
         <w:t>MS-WDVMODUU</w:t>
       </w:r>
-      <w:bookmarkEnd w:id="46"/>
     </w:p>
     <w:p>
       <w:pPr>
@@ -11373,11 +11651,9 @@
       <w:pPr>
         <w:pStyle w:val="Heading3"/>
       </w:pPr>
-      <w:bookmarkStart w:id="47" w:name="_Toc466893699"/>
       <w:r>
         <w:t>MS-WEBSS</w:t>
       </w:r>
-      <w:bookmarkEnd w:id="47"/>
     </w:p>
     <w:p>
       <w:pPr>
@@ -12063,11 +12339,9 @@
       <w:pPr>
         <w:pStyle w:val="Heading3"/>
       </w:pPr>
-      <w:bookmarkStart w:id="48" w:name="_Toc466893700"/>
       <w:r>
         <w:t>MS-WSSREST</w:t>
       </w:r>
-      <w:bookmarkEnd w:id="48"/>
     </w:p>
     <w:p>
       <w:pPr>
@@ -12423,11 +12697,9 @@
       <w:pPr>
         <w:pStyle w:val="Heading3"/>
       </w:pPr>
-      <w:bookmarkStart w:id="49" w:name="_Toc466893701"/>
       <w:r>
         <w:t>MS-WWSP</w:t>
       </w:r>
-      <w:bookmarkEnd w:id="49"/>
     </w:p>
     <w:p>
       <w:pPr>
@@ -18518,12 +18790,14 @@
 </file>
 
 <file path=customXml/item1.xml><?xml version="1.0" encoding="utf-8"?>
-<?mso-contentType ?>
-<FormTemplates xmlns="http://schemas.microsoft.com/sharepoint/v3/contenttype/forms">
-  <Display>DocumentLibraryForm</Display>
-  <Edit>DocumentLibraryForm</Edit>
-  <New>DocumentLibraryForm</New>
-</FormTemplates>
+<p:properties xmlns:p="http://schemas.microsoft.com/office/2006/metadata/properties" xmlns:xsi="http://www.w3.org/2001/XMLSchema-instance" xmlns:pc="http://schemas.microsoft.com/office/infopath/2007/PartnerControls">
+  <documentManagement>
+    <TaxKeywordTaxHTField xmlns="46d67270-0d73-4766-abc0-521625b300d2">
+      <Terms xmlns="http://schemas.microsoft.com/office/infopath/2007/PartnerControls"/>
+    </TaxKeywordTaxHTField>
+    <TaxCatchAll xmlns="46d67270-0d73-4766-abc0-521625b300d2"/>
+  </documentManagement>
+</p:properties>
 </file>
 
 <file path=customXml/item2.xml><?xml version="1.0" encoding="utf-8"?>
@@ -18679,14 +18953,12 @@
 </file>
 
 <file path=customXml/item3.xml><?xml version="1.0" encoding="utf-8"?>
-<p:properties xmlns:p="http://schemas.microsoft.com/office/2006/metadata/properties" xmlns:xsi="http://www.w3.org/2001/XMLSchema-instance" xmlns:pc="http://schemas.microsoft.com/office/infopath/2007/PartnerControls">
-  <documentManagement>
-    <TaxKeywordTaxHTField xmlns="46d67270-0d73-4766-abc0-521625b300d2">
-      <Terms xmlns="http://schemas.microsoft.com/office/infopath/2007/PartnerControls"/>
-    </TaxKeywordTaxHTField>
-    <TaxCatchAll xmlns="46d67270-0d73-4766-abc0-521625b300d2"/>
-  </documentManagement>
-</p:properties>
+<?mso-contentType ?>
+<FormTemplates xmlns="http://schemas.microsoft.com/sharepoint/v3/contenttype/forms">
+  <Display>DocumentLibraryForm</Display>
+  <Edit>DocumentLibraryForm</Edit>
+  <New>DocumentLibraryForm</New>
+</FormTemplates>
 </file>
 
 <file path=customXml/item4.xml><?xml version="1.0" encoding="utf-8"?>
@@ -18694,9 +18966,11 @@
 </file>
 
 <file path=customXml/itemProps1.xml><?xml version="1.0" encoding="utf-8"?>
-<ds:datastoreItem xmlns:ds="http://schemas.openxmlformats.org/officeDocument/2006/customXml" ds:itemID="{4C4D065F-FFDF-40FB-AFB4-32CC53B83C85}">
+<ds:datastoreItem xmlns:ds="http://schemas.openxmlformats.org/officeDocument/2006/customXml" ds:itemID="{BF4F21ED-8E38-4B63-A4F8-AA9A8CF9E9D5}">
   <ds:schemaRefs>
-    <ds:schemaRef ds:uri="http://schemas.microsoft.com/sharepoint/v3/contenttype/forms"/>
+    <ds:schemaRef ds:uri="http://schemas.microsoft.com/office/2006/metadata/properties"/>
+    <ds:schemaRef ds:uri="http://schemas.microsoft.com/office/infopath/2007/PartnerControls"/>
+    <ds:schemaRef ds:uri="46d67270-0d73-4766-abc0-521625b300d2"/>
   </ds:schemaRefs>
 </ds:datastoreItem>
 </file>
@@ -18720,17 +18994,15 @@
 </file>
 
 <file path=customXml/itemProps3.xml><?xml version="1.0" encoding="utf-8"?>
-<ds:datastoreItem xmlns:ds="http://schemas.openxmlformats.org/officeDocument/2006/customXml" ds:itemID="{BF4F21ED-8E38-4B63-A4F8-AA9A8CF9E9D5}">
+<ds:datastoreItem xmlns:ds="http://schemas.openxmlformats.org/officeDocument/2006/customXml" ds:itemID="{4C4D065F-FFDF-40FB-AFB4-32CC53B83C85}">
   <ds:schemaRefs>
-    <ds:schemaRef ds:uri="http://schemas.microsoft.com/office/2006/metadata/properties"/>
-    <ds:schemaRef ds:uri="http://schemas.microsoft.com/office/infopath/2007/PartnerControls"/>
-    <ds:schemaRef ds:uri="46d67270-0d73-4766-abc0-521625b300d2"/>
+    <ds:schemaRef ds:uri="http://schemas.microsoft.com/sharepoint/v3/contenttype/forms"/>
   </ds:schemaRefs>
 </ds:datastoreItem>
 </file>
 
 <file path=customXml/itemProps4.xml><?xml version="1.0" encoding="utf-8"?>
-<ds:datastoreItem xmlns:ds="http://schemas.openxmlformats.org/officeDocument/2006/customXml" ds:itemID="{28EAAE96-CF26-4D7D-98BF-856F43A22D52}">
+<ds:datastoreItem xmlns:ds="http://schemas.openxmlformats.org/officeDocument/2006/customXml" ds:itemID="{EF0357B8-CE10-4A58-AAEB-25F6C3613EE7}">
   <ds:schemaRefs>
     <ds:schemaRef ds:uri="http://schemas.openxmlformats.org/officeDocument/2006/bibliography"/>
   </ds:schemaRefs>

</xml_diff>